<commit_message>
Adicionando mudanças no CSU
</commit_message>
<xml_diff>
--- a/Arquivos ENG(parte2)/FATECZL EngSWI DSM Projeto2 1sem2021.pdf.docx
+++ b/Arquivos ENG(parte2)/FATECZL EngSWI DSM Projeto2 1sem2021.pdf.docx
@@ -1896,15 +1896,19 @@
               <w:jc w:val="left"/>
             </w:pPr>
             <w:r>
-              <w:t xml:space="preserve"> O e-commerce deve estar sempre com funcionários disponíveis para eventuais </w:t>
-            </w:r>
-            <w:proofErr w:type="gramStart"/>
-            <w:r>
-              <w:t>duvidas</w:t>
-            </w:r>
-            <w:proofErr w:type="gramEnd"/>
-            <w:r>
-              <w:t xml:space="preserve"> no modelo via SAC no horário de 8:00 as 17:00.</w:t>
+              <w:t xml:space="preserve"> O e-commerce deve estar sempre com funcionários disponíveis para eventuais d</w:t>
+            </w:r>
+            <w:r>
+              <w:t>ú</w:t>
+            </w:r>
+            <w:r>
+              <w:t xml:space="preserve">vidas no modelo via SAC no horário </w:t>
+            </w:r>
+            <w:r>
+              <w:t>das 8:00 às</w:t>
+            </w:r>
+            <w:r>
+              <w:t xml:space="preserve"> 17:00.</w:t>
             </w:r>
           </w:p>
         </w:tc>
@@ -1988,11 +1992,9 @@
             <w:r>
               <w:t xml:space="preserve">O e-commerce deve ser capaz se identificar com agilidade as falhas ocorridas no sistema, e </w:t>
             </w:r>
-            <w:proofErr w:type="gramStart"/>
-            <w:r>
-              <w:t>resolve-las</w:t>
-            </w:r>
-            <w:proofErr w:type="gramEnd"/>
+            <w:r>
+              <w:t>resolvê-las</w:t>
+            </w:r>
             <w:r>
               <w:t xml:space="preserve"> o mais rápido possível</w:t>
             </w:r>
@@ -2667,15 +2669,8 @@
             <w:r>
               <w:t xml:space="preserve">Caso de Uso: </w:t>
             </w:r>
-          </w:p>
-          <w:p>
-            <w:pPr>
-              <w:spacing w:after="0" w:line="259" w:lineRule="auto"/>
-              <w:ind w:left="0" w:firstLine="0"/>
-              <w:jc w:val="left"/>
-            </w:pPr>
-            <w:r>
-              <w:t xml:space="preserve"> </w:t>
+            <w:r>
+              <w:t>Cadastro</w:t>
             </w:r>
           </w:p>
           <w:p>
@@ -2713,15 +2708,16 @@
             <w:r>
               <w:t xml:space="preserve">Descrição: </w:t>
             </w:r>
-          </w:p>
-          <w:p>
-            <w:pPr>
-              <w:spacing w:after="0" w:line="259" w:lineRule="auto"/>
-              <w:ind w:left="0" w:firstLine="0"/>
-              <w:jc w:val="left"/>
-            </w:pPr>
-            <w:r>
-              <w:t xml:space="preserve"> </w:t>
+            <w:r>
+              <w:t xml:space="preserve">Esse caso de uso é referente ao processo que o cliente poderá recorrer após a escolha de um produto em nosso e-commerce, sendo assim, após a escolha, para confirmar as opções de pagamento e confirmação do pedido, ele terá que fazer um cadastro dentro de nosso banco de dados, após realizar o cadastro e a conta ser verificada, ele poderá ser redirecionado para a </w:t>
+            </w:r>
+            <w:proofErr w:type="gramStart"/>
+            <w:r>
+              <w:t>pagina</w:t>
+            </w:r>
+            <w:proofErr w:type="gramEnd"/>
+            <w:r>
+              <w:t xml:space="preserve"> de opções de pagamento e logo após a confirmação do pedido.1</w:t>
             </w:r>
           </w:p>
           <w:p>
@@ -2769,6 +2765,9 @@
             <w:r>
               <w:t xml:space="preserve"> </w:t>
             </w:r>
+            <w:r>
+              <w:t>Cliente</w:t>
+            </w:r>
           </w:p>
           <w:p>
             <w:pPr>
@@ -2815,6 +2814,9 @@
             <w:r>
               <w:t xml:space="preserve"> </w:t>
             </w:r>
+            <w:r>
+              <w:t>Sistema</w:t>
+            </w:r>
           </w:p>
           <w:p>
             <w:pPr>
@@ -2861,6 +2863,9 @@
             <w:r>
               <w:t xml:space="preserve"> </w:t>
             </w:r>
+            <w:r>
+              <w:t>Cliente ter realizado a escolha de um dos produtos da loja, e eles serem enviados ao carrinho.</w:t>
+            </w:r>
           </w:p>
           <w:p>
             <w:pPr>
@@ -2905,6 +2910,66 @@
               <w:jc w:val="left"/>
             </w:pPr>
             <w:r>
+              <w:t>1°Cliente realiza a escolha do produto.</w:t>
+            </w:r>
+          </w:p>
+          <w:p>
+            <w:pPr>
+              <w:spacing w:after="0" w:line="259" w:lineRule="auto"/>
+              <w:ind w:left="0" w:firstLine="0"/>
+              <w:jc w:val="left"/>
+            </w:pPr>
+            <w:r>
+              <w:t>2°Cliente envia produto escolhido ao carrinho de compra.</w:t>
+            </w:r>
+          </w:p>
+          <w:p>
+            <w:pPr>
+              <w:spacing w:after="0" w:line="259" w:lineRule="auto"/>
+              <w:ind w:left="0" w:firstLine="0"/>
+              <w:jc w:val="left"/>
+            </w:pPr>
+            <w:r>
+              <w:t>3°Cliente realiza o cadastro no banco de dados do site.</w:t>
+            </w:r>
+          </w:p>
+          <w:p>
+            <w:pPr>
+              <w:spacing w:after="0" w:line="259" w:lineRule="auto"/>
+              <w:ind w:left="0" w:firstLine="0"/>
+              <w:jc w:val="left"/>
+            </w:pPr>
+            <w:r>
+              <w:t>4°Sistema faz a validação de dados do cliente.</w:t>
+            </w:r>
+          </w:p>
+          <w:p>
+            <w:pPr>
+              <w:spacing w:after="0" w:line="259" w:lineRule="auto"/>
+              <w:ind w:left="0" w:firstLine="0"/>
+              <w:jc w:val="left"/>
+            </w:pPr>
+            <w:r>
+              <w:t>5°Cliente é possibilitado de fazer escolha de pagamento e confirmação do pedido.</w:t>
+            </w:r>
+          </w:p>
+          <w:p>
+            <w:pPr>
+              <w:spacing w:after="0" w:line="259" w:lineRule="auto"/>
+              <w:ind w:left="0" w:firstLine="0"/>
+              <w:jc w:val="left"/>
+            </w:pPr>
+            <w:r>
+              <w:t>6°Finaliza compra.</w:t>
+            </w:r>
+          </w:p>
+          <w:p>
+            <w:pPr>
+              <w:spacing w:after="0" w:line="259" w:lineRule="auto"/>
+              <w:ind w:left="0" w:firstLine="0"/>
+              <w:jc w:val="left"/>
+            </w:pPr>
+            <w:r>
               <w:t xml:space="preserve"> </w:t>
             </w:r>
           </w:p>
@@ -2951,6 +3016,46 @@
               <w:jc w:val="left"/>
             </w:pPr>
             <w:r>
+              <w:t>1° Cliente realiza o cadastro antes de ter feito qualquer escolha de produto.</w:t>
+            </w:r>
+          </w:p>
+          <w:p>
+            <w:pPr>
+              <w:spacing w:after="0" w:line="259" w:lineRule="auto"/>
+              <w:ind w:left="0" w:firstLine="0"/>
+              <w:jc w:val="left"/>
+            </w:pPr>
+            <w:r>
+              <w:t>2° Selecionando o produto e enviando ao carrinho.</w:t>
+            </w:r>
+          </w:p>
+          <w:p>
+            <w:pPr>
+              <w:spacing w:after="0" w:line="259" w:lineRule="auto"/>
+              <w:ind w:left="0" w:firstLine="0"/>
+              <w:jc w:val="left"/>
+            </w:pPr>
+            <w:r>
+              <w:t>3° Escolhendo forma de pagamento e confirmando compra.</w:t>
+            </w:r>
+          </w:p>
+          <w:p>
+            <w:pPr>
+              <w:spacing w:after="0" w:line="259" w:lineRule="auto"/>
+              <w:ind w:left="0" w:firstLine="0"/>
+              <w:jc w:val="left"/>
+            </w:pPr>
+            <w:r>
+              <w:t>4°Finaliza compra.</w:t>
+            </w:r>
+          </w:p>
+          <w:p>
+            <w:pPr>
+              <w:spacing w:after="0" w:line="259" w:lineRule="auto"/>
+              <w:ind w:left="0" w:firstLine="0"/>
+              <w:jc w:val="left"/>
+            </w:pPr>
+            <w:r>
               <w:t xml:space="preserve"> </w:t>
             </w:r>
           </w:p>
@@ -3003,27 +3108,20 @@
               <w:jc w:val="left"/>
             </w:pPr>
             <w:r>
-              <w:t xml:space="preserve">Fluxo de Exceção: </w:t>
-            </w:r>
-          </w:p>
-          <w:p>
-            <w:pPr>
-              <w:spacing w:after="0" w:line="259" w:lineRule="auto"/>
-              <w:ind w:left="0" w:firstLine="0"/>
-              <w:jc w:val="left"/>
-            </w:pPr>
-            <w:r>
-              <w:t xml:space="preserve"> </w:t>
-            </w:r>
-          </w:p>
-          <w:p>
-            <w:pPr>
-              <w:spacing w:after="0" w:line="259" w:lineRule="auto"/>
-              <w:ind w:left="0" w:firstLine="0"/>
-              <w:jc w:val="left"/>
-            </w:pPr>
-            <w:r>
-              <w:t xml:space="preserve"> </w:t>
+              <w:t>Fluxo de Exceção:</w:t>
+            </w:r>
+          </w:p>
+          <w:p>
+            <w:pPr>
+              <w:spacing w:after="0" w:line="259" w:lineRule="auto"/>
+              <w:ind w:left="0" w:firstLine="0"/>
+              <w:jc w:val="left"/>
+            </w:pPr>
+            <w:r>
+              <w:t>................................</w:t>
+            </w:r>
+            <w:r>
+              <w:softHyphen/>
             </w:r>
           </w:p>
         </w:tc>
@@ -3059,6 +3157,26 @@
               <w:jc w:val="left"/>
             </w:pPr>
             <w:r>
+              <w:t>1° Pedido realizado</w:t>
+            </w:r>
+          </w:p>
+          <w:p>
+            <w:pPr>
+              <w:spacing w:after="0" w:line="259" w:lineRule="auto"/>
+              <w:ind w:left="0" w:firstLine="0"/>
+              <w:jc w:val="left"/>
+            </w:pPr>
+            <w:r>
+              <w:t>2° Aguardando confirmação de pagamento.</w:t>
+            </w:r>
+          </w:p>
+          <w:p>
+            <w:pPr>
+              <w:spacing w:after="0" w:line="259" w:lineRule="auto"/>
+              <w:ind w:left="0" w:firstLine="0"/>
+              <w:jc w:val="left"/>
+            </w:pPr>
+            <w:r>
               <w:t xml:space="preserve"> </w:t>
             </w:r>
           </w:p>
@@ -3105,7 +3223,7 @@
               <w:jc w:val="left"/>
             </w:pPr>
             <w:r>
-              <w:t xml:space="preserve"> </w:t>
+              <w:t>.............................</w:t>
             </w:r>
           </w:p>
           <w:p>
@@ -3172,6 +3290,7 @@
         <w:ind w:hanging="348"/>
       </w:pPr>
       <w:r>
+        <w:lastRenderedPageBreak/>
         <w:t xml:space="preserve">Modele a lógica do CSU01 com um diagrama de atividades, exibindo os passos de uma computação como atividades. Esses passos computacionais devem ser identificados a partir dos fluxos do caso de uso. (0,4) </w:t>
       </w:r>
     </w:p>
@@ -3253,6 +3372,9 @@
             <w:r>
               <w:t xml:space="preserve">Caso de Uso: </w:t>
             </w:r>
+            <w:r>
+              <w:t>Busca</w:t>
+            </w:r>
           </w:p>
           <w:p>
             <w:pPr>
@@ -3299,6 +3421,9 @@
             <w:r>
               <w:t xml:space="preserve">Descrição: </w:t>
             </w:r>
+            <w:r>
+              <w:t>Esse caso de uso é referente ao processo que o cliente poderá realizar na busca de um produto em nosso e-commerce, visando a facilidade e praticidade em encontrar determinado produto, sem perder tempo procurando o tal.</w:t>
+            </w:r>
           </w:p>
           <w:p>
             <w:pPr>
@@ -3343,8 +3468,13 @@
               <w:jc w:val="left"/>
             </w:pPr>
             <w:r>
-              <w:lastRenderedPageBreak/>
-              <w:t xml:space="preserve">Ator Primário: </w:t>
+              <w:t>Ator Primário:</w:t>
+            </w:r>
+            <w:r>
+              <w:t xml:space="preserve"> Cliente</w:t>
+            </w:r>
+            <w:r>
+              <w:t xml:space="preserve"> </w:t>
             </w:r>
           </w:p>
           <w:p>
@@ -3402,6 +3532,9 @@
             <w:r>
               <w:t xml:space="preserve"> </w:t>
             </w:r>
+            <w:r>
+              <w:t>-------------------------</w:t>
+            </w:r>
           </w:p>
           <w:p>
             <w:pPr>
@@ -3446,6 +3579,16 @@
               <w:jc w:val="left"/>
             </w:pPr>
             <w:r>
+              <w:t>Cliente ter uma noção do que deseja encontrar.</w:t>
+            </w:r>
+          </w:p>
+          <w:p>
+            <w:pPr>
+              <w:spacing w:after="0" w:line="259" w:lineRule="auto"/>
+              <w:ind w:left="0" w:firstLine="0"/>
+              <w:jc w:val="left"/>
+            </w:pPr>
+            <w:r>
               <w:t xml:space="preserve"> </w:t>
             </w:r>
           </w:p>
@@ -3492,6 +3635,51 @@
               <w:jc w:val="left"/>
             </w:pPr>
             <w:r>
+              <w:t>1°Cliente entra e nosso site e vai até a área de busca do site</w:t>
+            </w:r>
+          </w:p>
+          <w:p>
+            <w:pPr>
+              <w:spacing w:after="0" w:line="259" w:lineRule="auto"/>
+              <w:ind w:left="0" w:firstLine="0"/>
+              <w:jc w:val="left"/>
+            </w:pPr>
+            <w:r>
+              <w:t xml:space="preserve">2°Cliente realiza a interação com nosso catálogo, escolhendo o gênero do </w:t>
+            </w:r>
+            <w:proofErr w:type="gramStart"/>
+            <w:r>
+              <w:t>produto e etc.</w:t>
+            </w:r>
+            <w:proofErr w:type="gramEnd"/>
+          </w:p>
+          <w:p>
+            <w:pPr>
+              <w:spacing w:after="0" w:line="259" w:lineRule="auto"/>
+              <w:ind w:left="0" w:firstLine="0"/>
+              <w:jc w:val="left"/>
+            </w:pPr>
+            <w:r>
+              <w:t>3°Cliente utiliza a filtragem de produtos.</w:t>
+            </w:r>
+          </w:p>
+          <w:p>
+            <w:pPr>
+              <w:spacing w:after="0" w:line="259" w:lineRule="auto"/>
+              <w:ind w:left="0" w:firstLine="0"/>
+              <w:jc w:val="left"/>
+            </w:pPr>
+            <w:r>
+              <w:t>4°Realiza a escolha do produto.</w:t>
+            </w:r>
+          </w:p>
+          <w:p>
+            <w:pPr>
+              <w:spacing w:after="0" w:line="259" w:lineRule="auto"/>
+              <w:ind w:left="0" w:firstLine="0"/>
+              <w:jc w:val="left"/>
+            </w:pPr>
+            <w:r>
               <w:t xml:space="preserve"> </w:t>
             </w:r>
           </w:p>
@@ -3538,6 +3726,46 @@
               <w:jc w:val="left"/>
             </w:pPr>
             <w:r>
+              <w:t>1°Cliente deixa de utilizar filtragem de produto</w:t>
+            </w:r>
+          </w:p>
+          <w:p>
+            <w:pPr>
+              <w:spacing w:after="0" w:line="259" w:lineRule="auto"/>
+              <w:ind w:left="0" w:firstLine="0"/>
+              <w:jc w:val="left"/>
+            </w:pPr>
+            <w:r>
+              <w:t>2°Cliente descreve exatamente o nome do produto</w:t>
+            </w:r>
+          </w:p>
+          <w:p>
+            <w:pPr>
+              <w:spacing w:after="0" w:line="259" w:lineRule="auto"/>
+              <w:ind w:left="0" w:firstLine="0"/>
+              <w:jc w:val="left"/>
+            </w:pPr>
+            <w:r>
+              <w:t>3°Se produto disponível no estoque</w:t>
+            </w:r>
+          </w:p>
+          <w:p>
+            <w:pPr>
+              <w:spacing w:after="0" w:line="259" w:lineRule="auto"/>
+              <w:ind w:left="0" w:firstLine="0"/>
+              <w:jc w:val="left"/>
+            </w:pPr>
+            <w:r>
+              <w:t>4°Realiza escolha do produto</w:t>
+            </w:r>
+          </w:p>
+          <w:p>
+            <w:pPr>
+              <w:spacing w:after="0" w:line="259" w:lineRule="auto"/>
+              <w:ind w:left="0" w:firstLine="0"/>
+              <w:jc w:val="left"/>
+            </w:pPr>
+            <w:r>
               <w:t xml:space="preserve"> </w:t>
             </w:r>
           </w:p>
@@ -3584,7 +3812,7 @@
               <w:jc w:val="left"/>
             </w:pPr>
             <w:r>
-              <w:t xml:space="preserve"> </w:t>
+              <w:t>-----------------------------</w:t>
             </w:r>
           </w:p>
           <w:p>
@@ -3630,6 +3858,21 @@
               <w:jc w:val="left"/>
             </w:pPr>
             <w:r>
+              <w:t xml:space="preserve">Realiza interação com opções de pagamentos, </w:t>
+            </w:r>
+            <w:proofErr w:type="gramStart"/>
+            <w:r>
+              <w:t>cadastro e etc.</w:t>
+            </w:r>
+            <w:proofErr w:type="gramEnd"/>
+          </w:p>
+          <w:p>
+            <w:pPr>
+              <w:spacing w:after="0" w:line="259" w:lineRule="auto"/>
+              <w:ind w:left="0" w:firstLine="0"/>
+              <w:jc w:val="left"/>
+            </w:pPr>
+            <w:r>
               <w:t xml:space="preserve"> </w:t>
             </w:r>
           </w:p>
@@ -3676,6 +3919,16 @@
               <w:jc w:val="left"/>
             </w:pPr>
             <w:r>
+              <w:t>-------------------------------</w:t>
+            </w:r>
+          </w:p>
+          <w:p>
+            <w:pPr>
+              <w:spacing w:after="0" w:line="259" w:lineRule="auto"/>
+              <w:ind w:left="0" w:firstLine="0"/>
+              <w:jc w:val="left"/>
+            </w:pPr>
+            <w:r>
               <w:t xml:space="preserve"> </w:t>
             </w:r>
           </w:p>
@@ -3773,6 +4026,7 @@
         <w:ind w:left="720" w:firstLine="0"/>
       </w:pPr>
       <w:r>
+        <w:lastRenderedPageBreak/>
         <w:t xml:space="preserve">(s houver), de acordo com o </w:t>
       </w:r>
       <w:proofErr w:type="spellStart"/>
@@ -4210,7 +4464,6 @@
               <w:jc w:val="left"/>
             </w:pPr>
             <w:r>
-              <w:lastRenderedPageBreak/>
               <w:t xml:space="preserve">Pós-condições: </w:t>
             </w:r>
           </w:p>
@@ -4484,6 +4737,7 @@
               <w:jc w:val="left"/>
             </w:pPr>
             <w:r>
+              <w:lastRenderedPageBreak/>
               <w:t xml:space="preserve">Ator Primário: </w:t>
             </w:r>
           </w:p>
@@ -4877,7 +5131,6 @@
         <w:ind w:hanging="348"/>
       </w:pPr>
       <w:r>
-        <w:lastRenderedPageBreak/>
         <w:t xml:space="preserve">Crie os protótipos de interface de usuário (baixa, média ou alta fidelidade) para o CSU04. (0,4) </w:t>
       </w:r>
     </w:p>
@@ -5290,6 +5543,7 @@
               <w:jc w:val="left"/>
             </w:pPr>
             <w:r>
+              <w:lastRenderedPageBreak/>
               <w:t xml:space="preserve">Fluxo de Exceção: </w:t>
             </w:r>
           </w:p>
@@ -5682,7 +5936,6 @@
         <w:rPr>
           <w:b/>
         </w:rPr>
-        <w:lastRenderedPageBreak/>
         <w:t xml:space="preserve"> </w:t>
       </w:r>
     </w:p>

</xml_diff>

<commit_message>
Adicionando mudanças casos de uso
</commit_message>
<xml_diff>
--- a/Arquivos ENG(parte2)/FATECZL EngSWI DSM Projeto2 1sem2021.pdf.docx
+++ b/Arquivos ENG(parte2)/FATECZL EngSWI DSM Projeto2 1sem2021.pdf.docx
@@ -4207,17 +4207,10 @@
               <w:jc w:val="left"/>
             </w:pPr>
             <w:r>
-              <w:t xml:space="preserve">Caso de Uso: Visualizar Pedido </w:t>
-            </w:r>
-          </w:p>
-          <w:p>
-            <w:pPr>
-              <w:spacing w:after="0" w:line="259" w:lineRule="auto"/>
-              <w:ind w:left="0" w:firstLine="0"/>
-              <w:jc w:val="left"/>
-            </w:pPr>
-            <w:r>
-              <w:t xml:space="preserve"> </w:t>
+              <w:t xml:space="preserve">Caso de Uso: </w:t>
+            </w:r>
+            <w:r>
+              <w:t>Avaliação</w:t>
             </w:r>
           </w:p>
           <w:p>
@@ -4254,15 +4247,8 @@
             <w:r>
               <w:t xml:space="preserve">Descrição: </w:t>
             </w:r>
-          </w:p>
-          <w:p>
-            <w:pPr>
-              <w:spacing w:after="0" w:line="259" w:lineRule="auto"/>
-              <w:ind w:left="0" w:firstLine="0"/>
-              <w:jc w:val="left"/>
-            </w:pPr>
-            <w:r>
-              <w:t xml:space="preserve"> </w:t>
+            <w:r>
+              <w:t>Este caso de uso tem como finalidade a interação do cliente com a nossa plataforma, de modo a avaliar o produto ao qual foi recebido, dito isso, iremos disponibilizar uma caixa de diálogo ao cliente após o recebimento do pedido, e o cliente poderá ou não, de acordo com a escolha dele, nos dar uma opinião sobre o produto recebido.</w:t>
             </w:r>
           </w:p>
         </w:tc>
@@ -4290,6 +4276,9 @@
             <w:r>
               <w:t xml:space="preserve">Ator Primário: </w:t>
             </w:r>
+            <w:r>
+              <w:t>Cliente</w:t>
+            </w:r>
           </w:p>
           <w:p>
             <w:pPr>
@@ -4346,6 +4335,9 @@
             <w:r>
               <w:t xml:space="preserve"> </w:t>
             </w:r>
+            <w:r>
+              <w:t>------------------------------</w:t>
+            </w:r>
           </w:p>
           <w:p>
             <w:pPr>
@@ -4382,6 +4374,9 @@
             <w:r>
               <w:t xml:space="preserve">Precondições: </w:t>
             </w:r>
+            <w:r>
+              <w:t>Cliente ter feito ao mínimo a compra de um produto.</w:t>
+            </w:r>
           </w:p>
           <w:p>
             <w:pPr>
@@ -4437,17 +4432,37 @@
               <w:jc w:val="left"/>
             </w:pPr>
             <w:r>
-              <w:t xml:space="preserve"> </w:t>
-            </w:r>
-          </w:p>
-          <w:p>
-            <w:pPr>
-              <w:spacing w:after="0" w:line="259" w:lineRule="auto"/>
-              <w:ind w:left="0" w:firstLine="0"/>
-              <w:jc w:val="left"/>
-            </w:pPr>
-            <w:r>
-              <w:t xml:space="preserve"> </w:t>
+              <w:t>1° Feito os procedimentos da compra</w:t>
+            </w:r>
+          </w:p>
+          <w:p>
+            <w:pPr>
+              <w:spacing w:after="0" w:line="259" w:lineRule="auto"/>
+              <w:ind w:left="0" w:firstLine="0"/>
+              <w:jc w:val="left"/>
+            </w:pPr>
+            <w:r>
+              <w:t>2° Finalizado o pedido</w:t>
+            </w:r>
+          </w:p>
+          <w:p>
+            <w:pPr>
+              <w:spacing w:after="0" w:line="259" w:lineRule="auto"/>
+              <w:ind w:left="0" w:firstLine="0"/>
+              <w:jc w:val="left"/>
+            </w:pPr>
+            <w:r>
+              <w:t>3° Recebido o pedido</w:t>
+            </w:r>
+          </w:p>
+          <w:p>
+            <w:pPr>
+              <w:spacing w:after="0" w:line="259" w:lineRule="auto"/>
+              <w:ind w:left="0" w:firstLine="0"/>
+              <w:jc w:val="left"/>
+            </w:pPr>
+            <w:r>
+              <w:t>4° Realizar a Avaliação (Opcional)</w:t>
             </w:r>
           </w:p>
         </w:tc>
@@ -4483,6 +4498,54 @@
               <w:jc w:val="left"/>
             </w:pPr>
             <w:r>
+              <w:t>1°Ter realizado o pedido</w:t>
+            </w:r>
+          </w:p>
+          <w:p>
+            <w:pPr>
+              <w:spacing w:after="0" w:line="259" w:lineRule="auto"/>
+              <w:ind w:left="0" w:firstLine="0"/>
+              <w:jc w:val="left"/>
+            </w:pPr>
+            <w:r>
+              <w:t>2°Recebido o pedido</w:t>
+            </w:r>
+          </w:p>
+          <w:p>
+            <w:pPr>
+              <w:spacing w:after="0" w:line="259" w:lineRule="auto"/>
+              <w:ind w:left="0" w:firstLine="0"/>
+              <w:jc w:val="left"/>
+            </w:pPr>
+            <w:r>
+              <w:t>3°Após algum tempo de uso</w:t>
+            </w:r>
+          </w:p>
+          <w:p>
+            <w:pPr>
+              <w:spacing w:after="0" w:line="259" w:lineRule="auto"/>
+              <w:ind w:left="0" w:firstLine="0"/>
+              <w:jc w:val="left"/>
+            </w:pPr>
+            <w:r>
+              <w:t xml:space="preserve">4°Avaliar o </w:t>
+            </w:r>
+            <w:proofErr w:type="gramStart"/>
+            <w:r>
+              <w:t>pedido(</w:t>
+            </w:r>
+            <w:proofErr w:type="gramEnd"/>
+            <w:r>
+              <w:t>Opcional)</w:t>
+            </w:r>
+          </w:p>
+          <w:p>
+            <w:pPr>
+              <w:spacing w:after="0" w:line="259" w:lineRule="auto"/>
+              <w:ind w:left="0" w:firstLine="0"/>
+              <w:jc w:val="left"/>
+            </w:pPr>
+            <w:r>
               <w:t xml:space="preserve"> </w:t>
             </w:r>
           </w:p>
@@ -4531,6 +4594,9 @@
             <w:r>
               <w:t xml:space="preserve"> </w:t>
             </w:r>
+            <w:r>
+              <w:t>------------------</w:t>
+            </w:r>
           </w:p>
           <w:p>
             <w:pPr>
@@ -4567,6 +4633,9 @@
             <w:r>
               <w:t xml:space="preserve">Pós-condições: </w:t>
             </w:r>
+            <w:r>
+              <w:t>Avaliação feita de modo a melhor nossas(E-commerce) interações com o cliente.</w:t>
+            </w:r>
           </w:p>
           <w:p>
             <w:pPr>
@@ -4622,6 +4691,9 @@
             </w:pPr>
             <w:r>
               <w:t xml:space="preserve"> </w:t>
+            </w:r>
+            <w:r>
+              <w:t>-------------------</w:t>
             </w:r>
           </w:p>
           <w:p>
@@ -4870,6 +4942,7 @@
               <w:ind w:left="0" w:right="55" w:firstLine="0"/>
             </w:pPr>
             <w:r>
+              <w:lastRenderedPageBreak/>
               <w:t xml:space="preserve">Descrição: Esse caso de uso é referente ao requisito de finalização do pedido. Uma vez que o cliente finalize o pedido, havendo no mínimo um item adicionado ao carrinho, a página de visualização do carrinho será exibida; desse modo, o cliente poderá confirmar os itens selecionados e suas respectivas quantidades. Para tal, o cliente deverá estar autenticado pelo sistema, caso ainda não o esteja. Se o cliente ainda não estiver cadastrado no sistema, primeiro será preciso fazer o cadastro, informando seus dados pessoais. Na segunda etapa de finalização do pedido, o cliente deve informar o endereço para entrega para o frete ser calculado, e em seguida selecionar a forma de pagamento, podendo ser por meio de cartão de crédito ou boleto bancário. Após isso, o cliente concluirá o pedido e a quantidade de itens em estoque deve ser atualizada. Quando o pedido for confirmado, os itens do carrinho serão destruídos. Esse caso de uso deve ter um relacionamento de inclusão com o caso de uso Atualizar Estoque. Esse caso de uso também deve ter um relacionamento de inclusão com o caso de uso Visualizar Carrinho, como também com os casos de uso Calcular Frete e Efetuar Pagamento; no caso deste último, há duas especializações do caso de uso: Pagar por Cartão ou Pagar por Boleto. </w:t>
             </w:r>
           </w:p>
@@ -4896,8 +4969,10 @@
               <w:jc w:val="left"/>
             </w:pPr>
             <w:r>
-              <w:lastRenderedPageBreak/>
               <w:t xml:space="preserve">Ator Primário: </w:t>
+            </w:r>
+            <w:r>
+              <w:t>Cliente</w:t>
             </w:r>
           </w:p>
           <w:p>
@@ -4999,6 +5074,36 @@
               <w:jc w:val="left"/>
             </w:pPr>
             <w:r>
+              <w:t>1°Cliente está com as credenciais no sistema</w:t>
+            </w:r>
+          </w:p>
+          <w:p>
+            <w:pPr>
+              <w:spacing w:after="0" w:line="259" w:lineRule="auto"/>
+              <w:ind w:left="0" w:firstLine="0"/>
+              <w:jc w:val="left"/>
+            </w:pPr>
+            <w:r>
+              <w:t>2°Produtos já inseridos no carrinho</w:t>
+            </w:r>
+          </w:p>
+          <w:p>
+            <w:pPr>
+              <w:spacing w:after="0" w:line="259" w:lineRule="auto"/>
+              <w:ind w:left="0" w:firstLine="0"/>
+              <w:jc w:val="left"/>
+            </w:pPr>
+            <w:r>
+              <w:t>3°Opçoes de pagamento já inseridas</w:t>
+            </w:r>
+          </w:p>
+          <w:p>
+            <w:pPr>
+              <w:spacing w:after="0" w:line="259" w:lineRule="auto"/>
+              <w:ind w:left="0" w:firstLine="0"/>
+              <w:jc w:val="left"/>
+            </w:pPr>
+            <w:r>
               <w:t xml:space="preserve"> </w:t>
             </w:r>
           </w:p>
@@ -5038,6 +5143,76 @@
               <w:t xml:space="preserve">Fluxo Principal: </w:t>
             </w:r>
           </w:p>
+          <w:p>
+            <w:pPr>
+              <w:spacing w:after="0" w:line="259" w:lineRule="auto"/>
+              <w:ind w:left="0" w:firstLine="0"/>
+              <w:jc w:val="left"/>
+            </w:pPr>
+            <w:r>
+              <w:t>1°Cliente escolhe o produto desejado</w:t>
+            </w:r>
+          </w:p>
+          <w:p>
+            <w:pPr>
+              <w:spacing w:after="0" w:line="259" w:lineRule="auto"/>
+              <w:ind w:left="0" w:firstLine="0"/>
+              <w:jc w:val="left"/>
+            </w:pPr>
+            <w:r>
+              <w:t>2°Adiciona ao carrinho</w:t>
+            </w:r>
+          </w:p>
+          <w:p>
+            <w:pPr>
+              <w:spacing w:after="0" w:line="259" w:lineRule="auto"/>
+              <w:ind w:left="0" w:firstLine="0"/>
+              <w:jc w:val="left"/>
+            </w:pPr>
+            <w:r>
+              <w:t>3°Escolhe a forma de pagamento</w:t>
+            </w:r>
+          </w:p>
+          <w:p>
+            <w:pPr>
+              <w:spacing w:after="0" w:line="259" w:lineRule="auto"/>
+              <w:ind w:left="0" w:firstLine="0"/>
+              <w:jc w:val="left"/>
+            </w:pPr>
+            <w:r>
+              <w:t>5°Caso seja pagamento via boleto</w:t>
+            </w:r>
+          </w:p>
+          <w:p>
+            <w:pPr>
+              <w:spacing w:after="0" w:line="259" w:lineRule="auto"/>
+              <w:ind w:left="0" w:firstLine="0"/>
+              <w:jc w:val="left"/>
+            </w:pPr>
+            <w:r>
+              <w:t>4°Confirma escolha do produto</w:t>
+            </w:r>
+          </w:p>
+          <w:p>
+            <w:pPr>
+              <w:spacing w:after="0" w:line="259" w:lineRule="auto"/>
+              <w:ind w:left="0" w:firstLine="0"/>
+              <w:jc w:val="left"/>
+            </w:pPr>
+            <w:r>
+              <w:t>5°Finaliza pedido.</w:t>
+            </w:r>
+          </w:p>
+          <w:p>
+            <w:pPr>
+              <w:spacing w:after="0" w:line="259" w:lineRule="auto"/>
+              <w:ind w:left="0" w:firstLine="0"/>
+              <w:jc w:val="left"/>
+            </w:pPr>
+            <w:r>
+              <w:t>6°Aguarda status</w:t>
+            </w:r>
+          </w:p>
         </w:tc>
       </w:tr>
       <w:tr>
@@ -5107,6 +5282,59 @@
               <w:jc w:val="left"/>
             </w:pPr>
             <w:r>
+              <w:t>1°Caso forma de pagamento seja</w:t>
+            </w:r>
+            <w:r>
+              <w:t xml:space="preserve"> cartão de crédito</w:t>
+            </w:r>
+          </w:p>
+          <w:p>
+            <w:pPr>
+              <w:spacing w:after="0" w:line="259" w:lineRule="auto"/>
+              <w:ind w:left="0" w:firstLine="0"/>
+              <w:jc w:val="left"/>
+            </w:pPr>
+            <w:r>
+              <w:t>2°Validar credenciais do cartão</w:t>
+            </w:r>
+          </w:p>
+          <w:p>
+            <w:pPr>
+              <w:spacing w:after="0" w:line="259" w:lineRule="auto"/>
+              <w:ind w:left="0" w:firstLine="0"/>
+              <w:jc w:val="left"/>
+            </w:pPr>
+            <w:r>
+              <w:t>3°Caso validado</w:t>
+            </w:r>
+          </w:p>
+          <w:p>
+            <w:pPr>
+              <w:spacing w:after="0" w:line="259" w:lineRule="auto"/>
+              <w:ind w:left="0" w:firstLine="0"/>
+              <w:jc w:val="left"/>
+            </w:pPr>
+            <w:r>
+              <w:t>4°Finaliza pedido</w:t>
+            </w:r>
+          </w:p>
+          <w:p>
+            <w:pPr>
+              <w:spacing w:after="0" w:line="259" w:lineRule="auto"/>
+              <w:ind w:left="0" w:firstLine="0"/>
+              <w:jc w:val="left"/>
+            </w:pPr>
+            <w:r>
+              <w:t>5°Aguarda status</w:t>
+            </w:r>
+          </w:p>
+          <w:p>
+            <w:pPr>
+              <w:spacing w:after="0" w:line="259" w:lineRule="auto"/>
+              <w:ind w:left="0" w:firstLine="0"/>
+              <w:jc w:val="left"/>
+            </w:pPr>
+            <w:r>
               <w:t xml:space="preserve"> </w:t>
             </w:r>
           </w:p>
@@ -5153,7 +5381,17 @@
               <w:jc w:val="left"/>
             </w:pPr>
             <w:r>
-              <w:t xml:space="preserve"> </w:t>
+              <w:t>1°Opçoes de pagamento recusada</w:t>
+            </w:r>
+          </w:p>
+          <w:p>
+            <w:pPr>
+              <w:spacing w:after="0" w:line="259" w:lineRule="auto"/>
+              <w:ind w:left="0" w:firstLine="0"/>
+              <w:jc w:val="left"/>
+            </w:pPr>
+            <w:r>
+              <w:t>2°Pedido recusado</w:t>
             </w:r>
           </w:p>
           <w:p>
@@ -5324,6 +5562,7 @@
         <w:rPr>
           <w:noProof/>
         </w:rPr>
+        <w:lastRenderedPageBreak/>
         <w:drawing>
           <wp:inline distT="0" distB="0" distL="0" distR="0" wp14:anchorId="0A8DCD6B" wp14:editId="1AAE74D7">
             <wp:extent cx="4500004" cy="2700670"/>
@@ -5522,7 +5761,6 @@
               <w:ind w:left="0" w:right="53" w:firstLine="0"/>
             </w:pPr>
             <w:r>
-              <w:lastRenderedPageBreak/>
               <w:t xml:space="preserve">Descrição: este caso de uso se refere ao processo pelo qual um usuário pode visualizar tanto os pedidos realizados recentemente como o histórico de pedidos. Nesse caso, os usuários poderão consultar seus pedidos anteriores, além do estado dos pedidos atuais para saber se tais pedidos estão em andamento, cancelados ou se já foram concluídos e enviados ao cliente. Para realizar esse caso de uso, é necessário o usuário externo estar autenticado pelo sistema mediante login e senha. </w:t>
             </w:r>
           </w:p>
@@ -5561,6 +5799,9 @@
             <w:r>
               <w:t xml:space="preserve">Ator Primário: </w:t>
             </w:r>
+            <w:r>
+              <w:t>Cliente</w:t>
+            </w:r>
           </w:p>
           <w:p>
             <w:pPr>
@@ -5615,6 +5856,16 @@
               <w:jc w:val="left"/>
             </w:pPr>
             <w:r>
+              <w:t>Área gerenciadora</w:t>
+            </w:r>
+          </w:p>
+          <w:p>
+            <w:pPr>
+              <w:spacing w:after="0" w:line="259" w:lineRule="auto"/>
+              <w:ind w:left="0" w:firstLine="0"/>
+              <w:jc w:val="left"/>
+            </w:pPr>
+            <w:r>
               <w:t xml:space="preserve"> </w:t>
             </w:r>
           </w:p>
@@ -5661,6 +5912,31 @@
               <w:jc w:val="left"/>
             </w:pPr>
             <w:r>
+              <w:t>1°Cliente está credenciado pelo sistema.</w:t>
+            </w:r>
+          </w:p>
+          <w:p>
+            <w:pPr>
+              <w:spacing w:after="0" w:line="259" w:lineRule="auto"/>
+              <w:ind w:left="0" w:firstLine="0"/>
+              <w:jc w:val="left"/>
+            </w:pPr>
+            <w:r>
+              <w:t xml:space="preserve">2°Ter feito ao menos uma compra </w:t>
+            </w:r>
+            <w:proofErr w:type="gramStart"/>
+            <w:r>
+              <w:t>bem sucedida</w:t>
+            </w:r>
+            <w:proofErr w:type="gramEnd"/>
+          </w:p>
+          <w:p>
+            <w:pPr>
+              <w:spacing w:after="0" w:line="259" w:lineRule="auto"/>
+              <w:ind w:left="0" w:firstLine="0"/>
+              <w:jc w:val="left"/>
+            </w:pPr>
+            <w:r>
               <w:t xml:space="preserve"> </w:t>
             </w:r>
           </w:p>
@@ -5707,7 +5983,37 @@
               <w:jc w:val="left"/>
             </w:pPr>
             <w:r>
-              <w:t xml:space="preserve"> </w:t>
+              <w:t>1°Cliente faz o login com sua conta no site</w:t>
+            </w:r>
+          </w:p>
+          <w:p>
+            <w:pPr>
+              <w:spacing w:after="0" w:line="259" w:lineRule="auto"/>
+              <w:ind w:left="0" w:firstLine="0"/>
+              <w:jc w:val="left"/>
+            </w:pPr>
+            <w:r>
+              <w:t>2°Vai até sua área gerenciadora</w:t>
+            </w:r>
+          </w:p>
+          <w:p>
+            <w:pPr>
+              <w:spacing w:after="0" w:line="259" w:lineRule="auto"/>
+              <w:ind w:left="0" w:firstLine="0"/>
+              <w:jc w:val="left"/>
+            </w:pPr>
+            <w:r>
+              <w:t>3°Entra em sessão de visualizar pedidos</w:t>
+            </w:r>
+          </w:p>
+          <w:p>
+            <w:pPr>
+              <w:spacing w:after="0" w:line="259" w:lineRule="auto"/>
+              <w:ind w:left="0" w:firstLine="0"/>
+              <w:jc w:val="left"/>
+            </w:pPr>
+            <w:r>
+              <w:t>4°Visualiza pedido.</w:t>
             </w:r>
           </w:p>
           <w:p>
@@ -5743,7 +6049,17 @@
               <w:jc w:val="left"/>
             </w:pPr>
             <w:r>
-              <w:t xml:space="preserve">Fluxo Alternativo: </w:t>
+              <w:t>Fluxo Alternativo:</w:t>
+            </w:r>
+          </w:p>
+          <w:p>
+            <w:pPr>
+              <w:spacing w:after="0" w:line="259" w:lineRule="auto"/>
+              <w:ind w:left="0" w:firstLine="0"/>
+              <w:jc w:val="left"/>
+            </w:pPr>
+            <w:r>
+              <w:t>-----------------</w:t>
             </w:r>
           </w:p>
           <w:p>
@@ -5801,6 +6117,9 @@
             <w:r>
               <w:t xml:space="preserve"> </w:t>
             </w:r>
+            <w:r>
+              <w:t>1°Cliente não ter feito ao menos a compra de 1 produto.</w:t>
+            </w:r>
           </w:p>
           <w:p>
             <w:pPr>
@@ -5835,6 +6154,7 @@
               <w:jc w:val="left"/>
             </w:pPr>
             <w:r>
+              <w:lastRenderedPageBreak/>
               <w:t xml:space="preserve">Pós-condições: </w:t>
             </w:r>
           </w:p>
@@ -6171,7 +6491,6 @@
         <w:jc w:val="left"/>
       </w:pPr>
       <w:r>
-        <w:lastRenderedPageBreak/>
         <w:t xml:space="preserve"> </w:t>
       </w:r>
     </w:p>

</xml_diff>

<commit_message>
Update FATECZL EngSWI DSM Projeto2 1sem2021.pdf.docx
</commit_message>
<xml_diff>
--- a/Arquivos ENG(parte2)/FATECZL EngSWI DSM Projeto2 1sem2021.pdf.docx
+++ b/Arquivos ENG(parte2)/FATECZL EngSWI DSM Projeto2 1sem2021.pdf.docx
@@ -1689,11 +1689,9 @@
               <w:ind w:left="0" w:firstLine="0"/>
               <w:jc w:val="center"/>
             </w:pPr>
-            <w:proofErr w:type="spellStart"/>
             <w:r>
               <w:t>Apreensibilidade</w:t>
             </w:r>
-            <w:proofErr w:type="spellEnd"/>
           </w:p>
         </w:tc>
         <w:tc>
@@ -1792,13 +1790,11 @@
               <w:ind w:left="0" w:firstLine="0"/>
               <w:jc w:val="center"/>
             </w:pPr>
-            <w:proofErr w:type="spellStart"/>
-            <w:r>
-              <w:t>Útilização</w:t>
-            </w:r>
-            <w:proofErr w:type="spellEnd"/>
-            <w:r>
-              <w:t xml:space="preserve"> de recursos</w:t>
+            <w:r>
+              <w:t>U</w:t>
+            </w:r>
+            <w:r>
+              <w:t>tilização de recursos</w:t>
             </w:r>
           </w:p>
         </w:tc>
@@ -1889,11 +1885,15 @@
               <w:ind w:left="0" w:firstLine="0"/>
               <w:jc w:val="center"/>
             </w:pPr>
-            <w:proofErr w:type="spellStart"/>
-            <w:r>
-              <w:t>Analisibilidade</w:t>
-            </w:r>
-            <w:proofErr w:type="spellEnd"/>
+            <w:r>
+              <w:t>Anali</w:t>
+            </w:r>
+            <w:r>
+              <w:t>sa</w:t>
+            </w:r>
+            <w:r>
+              <w:t>bilidade</w:t>
+            </w:r>
           </w:p>
         </w:tc>
         <w:tc>
@@ -2237,6 +2237,9 @@
               <w:ind w:left="0" w:firstLine="0"/>
               <w:jc w:val="left"/>
             </w:pPr>
+            <w:r>
+              <w:t>O cliente após ter comprado o jogo, a licença será vitalícia, podendo o cliente baixar novamente o jogo sem custo adicional.</w:t>
+            </w:r>
           </w:p>
         </w:tc>
       </w:tr>
@@ -2281,6 +2284,9 @@
               <w:ind w:left="0" w:firstLine="0"/>
               <w:jc w:val="left"/>
             </w:pPr>
+            <w:r>
+              <w:t>O cliente pode pedir reembolso do valor do jogo ao ter jogado no máximo 2 horas. E terá o prazo de 7 dias para o recebimento.</w:t>
+            </w:r>
           </w:p>
         </w:tc>
       </w:tr>
@@ -2408,6 +2414,7 @@
               <w:jc w:val="left"/>
             </w:pPr>
             <w:r>
+              <w:lastRenderedPageBreak/>
               <w:t xml:space="preserve">RN06 </w:t>
             </w:r>
           </w:p>
@@ -2453,7 +2460,6 @@
         <w:ind w:hanging="348"/>
       </w:pPr>
       <w:r>
-        <w:lastRenderedPageBreak/>
         <w:t xml:space="preserve">Com o propósito de apresentar um modelo de negócio aplicado ao levantamento de requisitos e entregar um produto mínimo viável, monte um Business Model </w:t>
       </w:r>
       <w:proofErr w:type="spellStart"/>
@@ -3210,7 +3216,6 @@
         <w:ind w:hanging="348"/>
       </w:pPr>
       <w:r>
-        <w:lastRenderedPageBreak/>
         <w:t xml:space="preserve">Construa os protótipos de interface de usuário (baixa, média ou alta fidelidade) para o CSU01. (0,4) </w:t>
       </w:r>
     </w:p>
@@ -3779,6 +3784,7 @@
               <w:jc w:val="left"/>
             </w:pPr>
             <w:r>
+              <w:lastRenderedPageBreak/>
               <w:t>3°Se produto disponível no estoque</w:t>
             </w:r>
           </w:p>
@@ -3809,7 +3815,6 @@
               <w:jc w:val="left"/>
             </w:pPr>
             <w:r>
-              <w:lastRenderedPageBreak/>
               <w:t xml:space="preserve"> </w:t>
             </w:r>
           </w:p>
@@ -4372,6 +4377,7 @@
               <w:jc w:val="left"/>
             </w:pPr>
             <w:r>
+              <w:lastRenderedPageBreak/>
               <w:t xml:space="preserve">Precondições: </w:t>
             </w:r>
             <w:r>
@@ -4421,7 +4427,6 @@
               <w:jc w:val="left"/>
             </w:pPr>
             <w:r>
-              <w:lastRenderedPageBreak/>
               <w:t xml:space="preserve">Fluxo Principal: </w:t>
             </w:r>
           </w:p>

</xml_diff>

<commit_message>
Adicionando diagrama de atividade
</commit_message>
<xml_diff>
--- a/Arquivos ENG(parte2)/FATECZL EngSWI DSM Projeto2 1sem2021.pdf.docx
+++ b/Arquivos ENG(parte2)/FATECZL EngSWI DSM Projeto2 1sem2021.pdf.docx
@@ -2596,10 +2596,7 @@
               <w:jc w:val="left"/>
             </w:pPr>
             <w:r>
-              <w:t xml:space="preserve">Caso de Uso: </w:t>
-            </w:r>
-            <w:r>
-              <w:t>Cadastro</w:t>
+              <w:t>Caso de Uso: Cadastro</w:t>
             </w:r>
           </w:p>
           <w:p>
@@ -2635,16 +2632,7 @@
               <w:jc w:val="left"/>
             </w:pPr>
             <w:r>
-              <w:t xml:space="preserve">Descrição: </w:t>
-            </w:r>
-            <w:r>
-              <w:t xml:space="preserve">Esse caso de uso é referente ao processo que o cliente poderá recorrer após a escolha de um produto em nosso e-commerce, sendo assim, após a escolha, para confirmar as opções de pagamento e confirmação do pedido, ele terá que fazer um cadastro dentro de nosso banco de dados, após realizar o cadastro e a conta ser verificada, ele poderá ser redirecionado para a </w:t>
-            </w:r>
-            <w:r>
-              <w:t>página</w:t>
-            </w:r>
-            <w:r>
-              <w:t xml:space="preserve"> de opções de pagamento e logo após a confirmação do pedido.1</w:t>
+              <w:t>Descrição: Esse caso de uso é referente ao processo que o cliente poderá recorrer após a escolha de um produto em nosso e-commerce, sendo assim, após a escolha, para confirmar as opções de pagamento e confirmação do pedido, ele terá que fazer um cadastro dentro de nosso banco de dados, após realizar o cadastro a conta será verificada. Se os dados forem válidos, ele poderá ser redirecionado para a página de opções de pagamento e logo após a confirmação do pedido.1. Senão ele terá que realizar um novo cadastro.</w:t>
             </w:r>
           </w:p>
           <w:p>
@@ -2690,10 +2678,7 @@
               <w:jc w:val="left"/>
             </w:pPr>
             <w:r>
-              <w:t xml:space="preserve"> </w:t>
-            </w:r>
-            <w:r>
-              <w:t>Cliente</w:t>
+              <w:t xml:space="preserve"> Cliente</w:t>
             </w:r>
           </w:p>
           <w:p>
@@ -2739,10 +2724,7 @@
               <w:jc w:val="left"/>
             </w:pPr>
             <w:r>
-              <w:t xml:space="preserve"> </w:t>
-            </w:r>
-            <w:r>
-              <w:t>Sistema</w:t>
+              <w:t xml:space="preserve"> Sistema</w:t>
             </w:r>
           </w:p>
           <w:p>
@@ -2788,10 +2770,7 @@
               <w:jc w:val="left"/>
             </w:pPr>
             <w:r>
-              <w:t xml:space="preserve"> </w:t>
-            </w:r>
-            <w:r>
-              <w:t>Cliente ter realizado a escolha de um dos produtos da loja, e eles serem enviados ao carrinho.</w:t>
+              <w:t xml:space="preserve"> Cliente ter realizado a escolha de um dos produtos da loja, e eles serem enviados ao carrinho.</w:t>
             </w:r>
           </w:p>
           <w:p>
@@ -3332,6 +3311,59 @@
         <w:t xml:space="preserve">Modele a lógica do CSU01 com um diagrama de atividades, exibindo os passos de uma computação como atividades. Esses passos computacionais devem ser identificados a partir dos fluxos do caso de uso. (0,4) </w:t>
       </w:r>
     </w:p>
+    <w:p/>
+    <w:p>
+      <w:pPr>
+        <w:ind w:left="2607" w:firstLine="225"/>
+      </w:pPr>
+      <w:r>
+        <w:rPr>
+          <w:noProof/>
+        </w:rPr>
+        <w:drawing>
+          <wp:inline distT="0" distB="0" distL="0" distR="0" wp14:anchorId="090591A6" wp14:editId="35B1413B">
+            <wp:extent cx="3868200" cy="2924175"/>
+            <wp:effectExtent l="0" t="0" r="0" b="0"/>
+            <wp:docPr id="5" name="Imagem 5"/>
+            <wp:cNvGraphicFramePr>
+              <a:graphicFrameLocks xmlns:a="http://schemas.openxmlformats.org/drawingml/2006/main" noChangeAspect="1"/>
+            </wp:cNvGraphicFramePr>
+            <a:graphic xmlns:a="http://schemas.openxmlformats.org/drawingml/2006/main">
+              <a:graphicData uri="http://schemas.openxmlformats.org/drawingml/2006/picture">
+                <pic:pic xmlns:pic="http://schemas.openxmlformats.org/drawingml/2006/picture">
+                  <pic:nvPicPr>
+                    <pic:cNvPr id="1" name=""/>
+                    <pic:cNvPicPr/>
+                  </pic:nvPicPr>
+                  <pic:blipFill rotWithShape="1">
+                    <a:blip r:embed="rId7"/>
+                    <a:srcRect l="23509" t="20143" r="28326" b="15094"/>
+                    <a:stretch/>
+                  </pic:blipFill>
+                  <pic:spPr bwMode="auto">
+                    <a:xfrm>
+                      <a:off x="0" y="0"/>
+                      <a:ext cx="3870800" cy="2926141"/>
+                    </a:xfrm>
+                    <a:prstGeom prst="rect">
+                      <a:avLst/>
+                    </a:prstGeom>
+                    <a:ln>
+                      <a:noFill/>
+                    </a:ln>
+                    <a:extLst>
+                      <a:ext uri="{53640926-AAD7-44D8-BBD7-CCE9431645EC}">
+                        <a14:shadowObscured xmlns:a14="http://schemas.microsoft.com/office/drawing/2010/main"/>
+                      </a:ext>
+                    </a:extLst>
+                  </pic:spPr>
+                </pic:pic>
+              </a:graphicData>
+            </a:graphic>
+          </wp:inline>
+        </w:drawing>
+      </w:r>
+    </w:p>
     <w:p>
       <w:pPr>
         <w:spacing w:after="0" w:line="259" w:lineRule="auto"/>
@@ -3457,20 +3489,7 @@
               <w:jc w:val="left"/>
             </w:pPr>
             <w:r>
-              <w:t xml:space="preserve">Descrição: </w:t>
-            </w:r>
-            <w:r>
-              <w:t>Esse caso de uso é referente ao processo que o cliente poderá realizar na busca de um produto em nosso e-commerce, visando a facilidade e praticidade em encontrar determinado produto, sem perder tempo procurando o tal.</w:t>
-            </w:r>
-          </w:p>
-          <w:p>
-            <w:pPr>
-              <w:spacing w:after="0" w:line="259" w:lineRule="auto"/>
-              <w:ind w:left="0" w:firstLine="0"/>
-              <w:jc w:val="left"/>
-            </w:pPr>
-            <w:r>
-              <w:t xml:space="preserve"> </w:t>
+              <w:t>Descrição: Esse caso de uso é referente ao processo que o cliente poderá realizar na busca de um produto em nosso e-commerce, visando a facilidade e praticidade em encontrar determinado produto utilizando os gêneros e filtros, sem perder tempo procurando o tal. Se o produto existir no banco de dados, cliente poderá escolher o produto. Senão cliente realiza uma nova busca.</w:t>
             </w:r>
           </w:p>
           <w:p>
@@ -3506,6 +3525,7 @@
               <w:jc w:val="left"/>
             </w:pPr>
             <w:r>
+              <w:lastRenderedPageBreak/>
               <w:t>Ator Primário:</w:t>
             </w:r>
             <w:r>
@@ -3784,7 +3804,6 @@
               <w:jc w:val="left"/>
             </w:pPr>
             <w:r>
-              <w:lastRenderedPageBreak/>
               <w:t>3°Se produto disponível no estoque</w:t>
             </w:r>
           </w:p>
@@ -3841,7 +3860,6 @@
               <w:jc w:val="left"/>
             </w:pPr>
             <w:r>
-              <w:lastRenderedPageBreak/>
               <w:t xml:space="preserve">Fluxo de Exceção: </w:t>
             </w:r>
           </w:p>
@@ -4076,7 +4094,7 @@
                     <pic:cNvPicPr/>
                   </pic:nvPicPr>
                   <pic:blipFill rotWithShape="1">
-                    <a:blip r:embed="rId7">
+                    <a:blip r:embed="rId8">
                       <a:extLst>
                         <a:ext uri="{28A0092B-C50C-407E-A947-70E740481C1C}">
                           <a14:useLocalDpi xmlns:a14="http://schemas.microsoft.com/office/drawing/2010/main" val="0"/>
@@ -4135,6 +4153,60 @@
     </w:p>
     <w:p>
       <w:pPr>
+        <w:ind w:left="1899" w:firstLine="225"/>
+      </w:pPr>
+      <w:r>
+        <w:rPr>
+          <w:noProof/>
+        </w:rPr>
+        <w:lastRenderedPageBreak/>
+        <w:drawing>
+          <wp:inline distT="0" distB="0" distL="0" distR="0" wp14:anchorId="10C41445" wp14:editId="4D4A4BEB">
+            <wp:extent cx="4181093" cy="3248025"/>
+            <wp:effectExtent l="0" t="0" r="0" b="0"/>
+            <wp:docPr id="8" name="Imagem 8"/>
+            <wp:cNvGraphicFramePr>
+              <a:graphicFrameLocks xmlns:a="http://schemas.openxmlformats.org/drawingml/2006/main" noChangeAspect="1"/>
+            </wp:cNvGraphicFramePr>
+            <a:graphic xmlns:a="http://schemas.openxmlformats.org/drawingml/2006/main">
+              <a:graphicData uri="http://schemas.openxmlformats.org/drawingml/2006/picture">
+                <pic:pic xmlns:pic="http://schemas.openxmlformats.org/drawingml/2006/picture">
+                  <pic:nvPicPr>
+                    <pic:cNvPr id="1" name=""/>
+                    <pic:cNvPicPr/>
+                  </pic:nvPicPr>
+                  <pic:blipFill rotWithShape="1">
+                    <a:blip r:embed="rId9"/>
+                    <a:srcRect l="23509" t="19123" r="25746" b="10760"/>
+                    <a:stretch/>
+                  </pic:blipFill>
+                  <pic:spPr bwMode="auto">
+                    <a:xfrm>
+                      <a:off x="0" y="0"/>
+                      <a:ext cx="4183277" cy="3249722"/>
+                    </a:xfrm>
+                    <a:prstGeom prst="rect">
+                      <a:avLst/>
+                    </a:prstGeom>
+                    <a:ln>
+                      <a:noFill/>
+                    </a:ln>
+                    <a:extLst>
+                      <a:ext uri="{53640926-AAD7-44D8-BBD7-CCE9431645EC}">
+                        <a14:shadowObscured xmlns:a14="http://schemas.microsoft.com/office/drawing/2010/main"/>
+                      </a:ext>
+                    </a:extLst>
+                  </pic:spPr>
+                </pic:pic>
+              </a:graphicData>
+            </a:graphic>
+          </wp:inline>
+        </w:drawing>
+      </w:r>
+    </w:p>
+    <w:p/>
+    <w:p>
+      <w:pPr>
         <w:spacing w:after="0" w:line="259" w:lineRule="auto"/>
         <w:ind w:left="720" w:firstLine="0"/>
         <w:jc w:val="left"/>
@@ -4377,7 +4449,6 @@
               <w:jc w:val="left"/>
             </w:pPr>
             <w:r>
-              <w:lastRenderedPageBreak/>
               <w:t xml:space="preserve">Precondições: </w:t>
             </w:r>
             <w:r>
@@ -4659,6 +4730,7 @@
               <w:jc w:val="left"/>
             </w:pPr>
             <w:r>
+              <w:lastRenderedPageBreak/>
               <w:t xml:space="preserve"> </w:t>
             </w:r>
           </w:p>
@@ -4685,6 +4757,7 @@
               <w:jc w:val="left"/>
             </w:pPr>
             <w:r>
+              <w:lastRenderedPageBreak/>
               <w:t xml:space="preserve">Regras de Negócio Relacionadas: </w:t>
             </w:r>
           </w:p>
@@ -4770,7 +4843,7 @@
                     <pic:cNvPicPr/>
                   </pic:nvPicPr>
                   <pic:blipFill rotWithShape="1">
-                    <a:blip r:embed="rId8" cstate="print">
+                    <a:blip r:embed="rId10" cstate="print">
                       <a:extLst>
                         <a:ext uri="{28A0092B-C50C-407E-A947-70E740481C1C}">
                           <a14:useLocalDpi xmlns:a14="http://schemas.microsoft.com/office/drawing/2010/main" val="0"/>
@@ -4947,7 +5020,6 @@
               <w:ind w:left="0" w:right="55" w:firstLine="0"/>
             </w:pPr>
             <w:r>
-              <w:lastRenderedPageBreak/>
               <w:t xml:space="preserve">Descrição: Esse caso de uso é referente ao requisito de finalização do pedido. Uma vez que o cliente finalize o pedido, havendo no mínimo um item adicionado ao carrinho, a página de visualização do carrinho será exibida; desse modo, o cliente poderá confirmar os itens selecionados e suas respectivas quantidades. Para tal, o cliente deverá estar autenticado pelo sistema, caso ainda não o esteja. Se o cliente ainda não estiver cadastrado no sistema, primeiro será preciso fazer o cadastro, informando seus dados pessoais. Na segunda etapa de finalização do pedido, o cliente deve informar o endereço para entrega para o frete ser calculado, e em seguida selecionar a forma de pagamento, podendo ser por meio de cartão de crédito ou boleto bancário. Após isso, o cliente concluirá o pedido e a quantidade de itens em estoque deve ser atualizada. Quando o pedido for confirmado, os itens do carrinho serão destruídos. Esse caso de uso deve ter um relacionamento de inclusão com o caso de uso Atualizar Estoque. Esse caso de uso também deve ter um relacionamento de inclusão com o caso de uso Visualizar Carrinho, como também com os casos de uso Calcular Frete e Efetuar Pagamento; no caso deste último, há duas especializações do caso de uso: Pagar por Cartão ou Pagar por Boleto. </w:t>
             </w:r>
           </w:p>
@@ -5109,6 +5181,7 @@
               <w:jc w:val="left"/>
             </w:pPr>
             <w:r>
+              <w:lastRenderedPageBreak/>
               <w:t xml:space="preserve"> </w:t>
             </w:r>
           </w:p>
@@ -5145,6 +5218,7 @@
               <w:jc w:val="left"/>
             </w:pPr>
             <w:r>
+              <w:lastRenderedPageBreak/>
               <w:t xml:space="preserve">Fluxo Principal: </w:t>
             </w:r>
           </w:p>
@@ -5567,7 +5641,6 @@
         <w:rPr>
           <w:noProof/>
         </w:rPr>
-        <w:lastRenderedPageBreak/>
         <w:drawing>
           <wp:inline distT="0" distB="0" distL="0" distR="0" wp14:anchorId="0A8DCD6B" wp14:editId="1AAE74D7">
             <wp:extent cx="4500004" cy="2700670"/>
@@ -5584,7 +5657,7 @@
                     <pic:cNvPicPr/>
                   </pic:nvPicPr>
                   <pic:blipFill rotWithShape="1">
-                    <a:blip r:embed="rId9">
+                    <a:blip r:embed="rId11">
                       <a:extLst>
                         <a:ext uri="{28A0092B-C50C-407E-A947-70E740481C1C}">
                           <a14:useLocalDpi xmlns:a14="http://schemas.microsoft.com/office/drawing/2010/main" val="0"/>
@@ -5664,6 +5737,7 @@
         <w:ind w:hanging="348"/>
       </w:pPr>
       <w:r>
+        <w:lastRenderedPageBreak/>
         <w:t xml:space="preserve">Visando a identificação de cenários e o refinamento do RF05, especifique textualmente o Caso de Uso correspondente (CSU05). A descrição textual deve explicitar a sequência de interações entre o ator (estímulo) e o sistema (resposta) por meio de fluxos (cenários) principal, alternativo e de exceção, de acordo com o </w:t>
       </w:r>
       <w:proofErr w:type="spellStart"/>
@@ -6159,7 +6233,6 @@
               <w:jc w:val="left"/>
             </w:pPr>
             <w:r>
-              <w:lastRenderedPageBreak/>
               <w:t xml:space="preserve">Pós-condições: </w:t>
             </w:r>
           </w:p>
@@ -6285,6 +6358,7 @@
         <w:rPr>
           <w:noProof/>
         </w:rPr>
+        <w:lastRenderedPageBreak/>
         <w:drawing>
           <wp:inline distT="0" distB="0" distL="0" distR="0" wp14:anchorId="0913A16D" wp14:editId="732B1339">
             <wp:extent cx="1256030" cy="2170706"/>
@@ -6301,7 +6375,7 @@
                     <pic:cNvPicPr/>
                   </pic:nvPicPr>
                   <pic:blipFill rotWithShape="1">
-                    <a:blip r:embed="rId10"/>
+                    <a:blip r:embed="rId12"/>
                     <a:srcRect l="23574" t="23626" r="57512" b="18234"/>
                     <a:stretch/>
                   </pic:blipFill>
@@ -6354,7 +6428,7 @@
                     <pic:cNvPicPr/>
                   </pic:nvPicPr>
                   <pic:blipFill rotWithShape="1">
-                    <a:blip r:embed="rId10"/>
+                    <a:blip r:embed="rId12"/>
                     <a:srcRect l="48105" t="23641" r="33586" b="18867"/>
                     <a:stretch/>
                   </pic:blipFill>
@@ -6499,7 +6573,6 @@
         <w:rPr>
           <w:noProof/>
         </w:rPr>
-        <w:lastRenderedPageBreak/>
         <w:drawing>
           <wp:inline distT="0" distB="0" distL="0" distR="0" wp14:anchorId="34D36A9E" wp14:editId="02CCBE22">
             <wp:extent cx="6644640" cy="4174490"/>
@@ -6518,7 +6591,7 @@
                     </pic:cNvPicPr>
                   </pic:nvPicPr>
                   <pic:blipFill>
-                    <a:blip r:embed="rId11">
+                    <a:blip r:embed="rId13">
                       <a:extLst>
                         <a:ext uri="{28A0092B-C50C-407E-A947-70E740481C1C}">
                           <a14:useLocalDpi xmlns:a14="http://schemas.microsoft.com/office/drawing/2010/main" val="0"/>
@@ -6760,7 +6833,7 @@
         </w:rPr>
         <w:tab/>
       </w:r>
-      <w:hyperlink r:id="rId12">
+      <w:hyperlink r:id="rId14">
         <w:r>
           <w:rPr>
             <w:b/>
@@ -6770,7 +6843,7 @@
           <w:t>https://blog.runrun.it/canvas</w:t>
         </w:r>
       </w:hyperlink>
-      <w:hyperlink r:id="rId13">
+      <w:hyperlink r:id="rId15">
         <w:r>
           <w:rPr>
             <w:b/>
@@ -6780,7 +6853,7 @@
           <w:t>-</w:t>
         </w:r>
       </w:hyperlink>
-      <w:hyperlink r:id="rId14">
+      <w:hyperlink r:id="rId16">
         <w:r>
           <w:rPr>
             <w:b/>
@@ -6790,7 +6863,7 @@
           <w:t>online/</w:t>
         </w:r>
       </w:hyperlink>
-      <w:hyperlink r:id="rId15">
+      <w:hyperlink r:id="rId17">
         <w:r>
           <w:rPr>
             <w:b/>
@@ -6833,7 +6906,7 @@
         </w:rPr>
         <w:tab/>
       </w:r>
-      <w:hyperlink r:id="rId16" w:anchor="/">
+      <w:hyperlink r:id="rId18" w:anchor="/">
         <w:r>
           <w:rPr>
             <w:b/>
@@ -6843,7 +6916,7 @@
           <w:t>https://sebraecanvas.com/?checkedSAS=true#/</w:t>
         </w:r>
       </w:hyperlink>
-      <w:hyperlink r:id="rId17" w:anchor="/">
+      <w:hyperlink r:id="rId19" w:anchor="/">
         <w:r>
           <w:rPr>
             <w:b/>
@@ -6862,6 +6935,7 @@
         <w:rPr>
           <w:b/>
         </w:rPr>
+        <w:lastRenderedPageBreak/>
         <w:t xml:space="preserve"> </w:t>
       </w:r>
     </w:p>
@@ -6925,7 +6999,7 @@
         </w:rPr>
         <w:tab/>
       </w:r>
-      <w:hyperlink r:id="rId18">
+      <w:hyperlink r:id="rId20">
         <w:r>
           <w:rPr>
             <w:b/>
@@ -6933,26 +7007,6 @@
             <w:u w:val="single" w:color="0000FF"/>
           </w:rPr>
           <w:t>https://www.devmedia.com.br/canvas</w:t>
-        </w:r>
-      </w:hyperlink>
-      <w:hyperlink r:id="rId19">
-        <w:r>
-          <w:rPr>
-            <w:b/>
-            <w:color w:val="0000FF"/>
-            <w:u w:val="single" w:color="0000FF"/>
-          </w:rPr>
-          <w:t>-</w:t>
-        </w:r>
-      </w:hyperlink>
-      <w:hyperlink r:id="rId20">
-        <w:r>
-          <w:rPr>
-            <w:b/>
-            <w:color w:val="0000FF"/>
-            <w:u w:val="single" w:color="0000FF"/>
-          </w:rPr>
-          <w:t>req</w:t>
         </w:r>
       </w:hyperlink>
       <w:hyperlink r:id="rId21">
@@ -6972,7 +7026,7 @@
             <w:color w:val="0000FF"/>
             <w:u w:val="single" w:color="0000FF"/>
           </w:rPr>
-          <w:t>levantamento</w:t>
+          <w:t>req</w:t>
         </w:r>
       </w:hyperlink>
       <w:hyperlink r:id="rId23">
@@ -6992,7 +7046,7 @@
             <w:color w:val="0000FF"/>
             <w:u w:val="single" w:color="0000FF"/>
           </w:rPr>
-          <w:t>de</w:t>
+          <w:t>levantamento</w:t>
         </w:r>
       </w:hyperlink>
       <w:hyperlink r:id="rId25">
@@ -7012,7 +7066,7 @@
             <w:color w:val="0000FF"/>
             <w:u w:val="single" w:color="0000FF"/>
           </w:rPr>
-          <w:t>requisitos</w:t>
+          <w:t>de</w:t>
         </w:r>
       </w:hyperlink>
       <w:hyperlink r:id="rId27">
@@ -7032,7 +7086,7 @@
             <w:color w:val="0000FF"/>
             <w:u w:val="single" w:color="0000FF"/>
           </w:rPr>
-          <w:t>de</w:t>
+          <w:t>requisitos</w:t>
         </w:r>
       </w:hyperlink>
       <w:hyperlink r:id="rId29">
@@ -7052,7 +7106,7 @@
             <w:color w:val="0000FF"/>
             <w:u w:val="single" w:color="0000FF"/>
           </w:rPr>
-          <w:t>software</w:t>
+          <w:t>de</w:t>
         </w:r>
       </w:hyperlink>
       <w:hyperlink r:id="rId31">
@@ -7072,7 +7126,7 @@
             <w:color w:val="0000FF"/>
             <w:u w:val="single" w:color="0000FF"/>
           </w:rPr>
-          <w:t>com</w:t>
+          <w:t>software</w:t>
         </w:r>
       </w:hyperlink>
       <w:hyperlink r:id="rId33">
@@ -7092,10 +7146,30 @@
             <w:color w:val="0000FF"/>
             <w:u w:val="single" w:color="0000FF"/>
           </w:rPr>
+          <w:t>com</w:t>
+        </w:r>
+      </w:hyperlink>
+      <w:hyperlink r:id="rId35">
+        <w:r>
+          <w:rPr>
+            <w:b/>
+            <w:color w:val="0000FF"/>
+            <w:u w:val="single" w:color="0000FF"/>
+          </w:rPr>
+          <w:t>-</w:t>
+        </w:r>
+      </w:hyperlink>
+      <w:hyperlink r:id="rId36">
+        <w:r>
+          <w:rPr>
+            <w:b/>
+            <w:color w:val="0000FF"/>
+            <w:u w:val="single" w:color="0000FF"/>
+          </w:rPr>
           <w:t>canvas/33991</w:t>
         </w:r>
       </w:hyperlink>
-      <w:hyperlink r:id="rId35">
+      <w:hyperlink r:id="rId37">
         <w:r>
           <w:rPr>
             <w:b/>
@@ -7137,7 +7211,7 @@
         </w:rPr>
         <w:t xml:space="preserve">Pitch: </w:t>
       </w:r>
-      <w:hyperlink r:id="rId36">
+      <w:hyperlink r:id="rId38">
         <w:r>
           <w:rPr>
             <w:b/>
@@ -7146,28 +7220,6 @@
             <w:lang w:val="en-US"/>
           </w:rPr>
           <w:t>https://endeavor.org.br/dinheiro/como</w:t>
-        </w:r>
-      </w:hyperlink>
-      <w:hyperlink r:id="rId37">
-        <w:r>
-          <w:rPr>
-            <w:b/>
-            <w:color w:val="0000FF"/>
-            <w:u w:val="single" w:color="0000FF"/>
-            <w:lang w:val="en-US"/>
-          </w:rPr>
-          <w:t>-</w:t>
-        </w:r>
-      </w:hyperlink>
-      <w:hyperlink r:id="rId38">
-        <w:r>
-          <w:rPr>
-            <w:b/>
-            <w:color w:val="0000FF"/>
-            <w:u w:val="single" w:color="0000FF"/>
-            <w:lang w:val="en-US"/>
-          </w:rPr>
-          <w:t>elaborar</w:t>
         </w:r>
       </w:hyperlink>
       <w:hyperlink r:id="rId39">
@@ -7189,7 +7241,7 @@
             <w:u w:val="single" w:color="0000FF"/>
             <w:lang w:val="en-US"/>
           </w:rPr>
-          <w:t>um</w:t>
+          <w:t>elaborar</w:t>
         </w:r>
       </w:hyperlink>
       <w:hyperlink r:id="rId41">
@@ -7211,7 +7263,7 @@
             <w:u w:val="single" w:color="0000FF"/>
             <w:lang w:val="en-US"/>
           </w:rPr>
-          <w:t>pitch</w:t>
+          <w:t>um</w:t>
         </w:r>
       </w:hyperlink>
       <w:hyperlink r:id="rId43">
@@ -7233,11 +7285,33 @@
             <w:u w:val="single" w:color="0000FF"/>
             <w:lang w:val="en-US"/>
           </w:rPr>
+          <w:t>pitch</w:t>
+        </w:r>
+      </w:hyperlink>
+      <w:hyperlink r:id="rId45">
+        <w:r>
+          <w:rPr>
+            <w:b/>
+            <w:color w:val="0000FF"/>
+            <w:u w:val="single" w:color="0000FF"/>
+            <w:lang w:val="en-US"/>
+          </w:rPr>
+          <w:t>-</w:t>
+        </w:r>
+      </w:hyperlink>
+      <w:hyperlink r:id="rId46">
+        <w:r>
+          <w:rPr>
+            <w:b/>
+            <w:color w:val="0000FF"/>
+            <w:u w:val="single" w:color="0000FF"/>
+            <w:lang w:val="en-US"/>
+          </w:rPr>
           <w:t>quase</w:t>
         </w:r>
       </w:hyperlink>
-      <w:hyperlink r:id="rId45"/>
-      <w:hyperlink r:id="rId46">
+      <w:hyperlink r:id="rId47"/>
+      <w:hyperlink r:id="rId48">
         <w:r>
           <w:rPr>
             <w:b/>
@@ -7248,7 +7322,7 @@
           <w:t>perfeito/?gclid=Cj0KCQiA4L2BBhCvARIsAO0SBdZklkg_Pj</w:t>
         </w:r>
       </w:hyperlink>
-      <w:hyperlink r:id="rId47">
+      <w:hyperlink r:id="rId49">
         <w:r>
           <w:rPr>
             <w:b/>
@@ -7269,7 +7343,7 @@
           <w:b/>
         </w:rPr>
       </w:pPr>
-      <w:hyperlink r:id="rId48">
+      <w:hyperlink r:id="rId50">
         <w:r>
           <w:rPr>
             <w:b/>
@@ -7279,7 +7353,7 @@
           <w:t>hKa7vXlGCu5oEE1aXKxZUnjMycNKfwoYwSzmhZ3Q1DGcaAk6eEALw_wcB</w:t>
         </w:r>
       </w:hyperlink>
-      <w:hyperlink r:id="rId49">
+      <w:hyperlink r:id="rId51">
         <w:r>
           <w:rPr>
             <w:b/>

</xml_diff>

<commit_message>
Adicionando os diagramas de atividade
</commit_message>
<xml_diff>
--- a/Arquivos ENG(parte2)/FATECZL EngSWI DSM Projeto2 1sem2021.pdf.docx
+++ b/Arquivos ENG(parte2)/FATECZL EngSWI DSM Projeto2 1sem2021.pdf.docx
@@ -260,15 +260,7 @@
         <w:ind w:hanging="348"/>
       </w:pPr>
       <w:r>
-        <w:t xml:space="preserve">Este projeto dever ser entregue como tarefa na plataforma </w:t>
-      </w:r>
-      <w:proofErr w:type="spellStart"/>
-      <w:r>
-        <w:t>Teams</w:t>
-      </w:r>
-      <w:proofErr w:type="spellEnd"/>
-      <w:r>
-        <w:t xml:space="preserve"> até às 23h00 de 08/06/2021. A entrega por 1 integrante do grupo já é suficiente; </w:t>
+        <w:t xml:space="preserve">Este projeto dever ser entregue como tarefa na plataforma Teams até às 23h00 de 08/06/2021. A entrega por 1 integrante do grupo já é suficiente; </w:t>
       </w:r>
     </w:p>
     <w:p>
@@ -290,15 +282,7 @@
         <w:ind w:hanging="348"/>
       </w:pPr>
       <w:r>
-        <w:t xml:space="preserve">O Projeto Interdisciplinar será apresentado na primeira parte da aula (08h00 às 9h40) do dia 10/06. Cada grupo deve apresentar o referido projeto, similar a um </w:t>
-      </w:r>
-      <w:proofErr w:type="spellStart"/>
-      <w:r>
-        <w:t>Pitch</w:t>
-      </w:r>
-      <w:proofErr w:type="spellEnd"/>
-      <w:r>
-        <w:t xml:space="preserve">, de 5 a 10 minutos. Na segunda parte da aula (10h00-11h40), haverá uma avaliação em pares e uma autoavaliação; </w:t>
+        <w:t xml:space="preserve">O Projeto Interdisciplinar será apresentado na primeira parte da aula (08h00 às 9h40) do dia 10/06. Cada grupo deve apresentar o referido projeto, similar a um Pitch, de 5 a 10 minutos. Na segunda parte da aula (10h00-11h40), haverá uma avaliação em pares e uma autoavaliação; </w:t>
       </w:r>
     </w:p>
     <w:p>
@@ -320,15 +304,7 @@
         <w:ind w:hanging="348"/>
       </w:pPr>
       <w:r>
-        <w:t xml:space="preserve">Os materiais disponibilizados na plataforma </w:t>
-      </w:r>
-      <w:proofErr w:type="spellStart"/>
-      <w:r>
-        <w:t>Teams</w:t>
-      </w:r>
-      <w:proofErr w:type="spellEnd"/>
-      <w:r>
-        <w:t xml:space="preserve"> e os links relacionados no final deste documento auxiliam a realização das atividades deste projeto; </w:t>
+        <w:t xml:space="preserve">Os materiais disponibilizados na plataforma Teams e os links relacionados no final deste documento auxiliam a realização das atividades deste projeto; </w:t>
       </w:r>
     </w:p>
     <w:p>
@@ -565,31 +541,7 @@
         <w:ind w:hanging="348"/>
       </w:pPr>
       <w:r>
-        <w:t xml:space="preserve">a) Especifique outros três Requisitos Funcionais, de acordo com o </w:t>
-      </w:r>
-      <w:proofErr w:type="spellStart"/>
-      <w:r>
-        <w:t>template</w:t>
-      </w:r>
-      <w:proofErr w:type="spellEnd"/>
-      <w:r>
-        <w:t xml:space="preserve">. Vale ressaltar que dois requisitos já foram especificados; b) Com base na norma ISO 9126, especifique também no mínimo um requisito não funcional (ou atributo de qualidade) para cada uma das características previstas nessa norma, de acordo com o </w:t>
-      </w:r>
-      <w:proofErr w:type="spellStart"/>
-      <w:r>
-        <w:t>template</w:t>
-      </w:r>
-      <w:proofErr w:type="spellEnd"/>
-      <w:r>
-        <w:t xml:space="preserve">; c) Especifique ainda outras três regras de negócio, de acordo com o </w:t>
-      </w:r>
-      <w:proofErr w:type="spellStart"/>
-      <w:r>
-        <w:t>template</w:t>
-      </w:r>
-      <w:proofErr w:type="spellEnd"/>
-      <w:r>
-        <w:t xml:space="preserve">. Se preciso, novas regras de negócio podem ser incluídas. (0,75) </w:t>
+        <w:t xml:space="preserve">a) Especifique outros três Requisitos Funcionais, de acordo com o template. Vale ressaltar que dois requisitos já foram especificados; b) Com base na norma ISO 9126, especifique também no mínimo um requisito não funcional (ou atributo de qualidade) para cada uma das características previstas nessa norma, de acordo com o template; c) Especifique ainda outras três regras de negócio, de acordo com o template. Se preciso, novas regras de negócio podem ser incluídas. (0,75) </w:t>
       </w:r>
     </w:p>
     <w:p>
@@ -2460,39 +2412,7 @@
         <w:ind w:hanging="348"/>
       </w:pPr>
       <w:r>
-        <w:t xml:space="preserve">Com o propósito de apresentar um modelo de negócio aplicado ao levantamento de requisitos e entregar um produto mínimo viável, monte um Business Model </w:t>
-      </w:r>
-      <w:proofErr w:type="spellStart"/>
-      <w:r>
-        <w:t>Canvas</w:t>
-      </w:r>
-      <w:proofErr w:type="spellEnd"/>
-      <w:r>
-        <w:t xml:space="preserve"> de acordo com o </w:t>
-      </w:r>
-      <w:proofErr w:type="spellStart"/>
-      <w:r>
-        <w:t>template</w:t>
-      </w:r>
-      <w:proofErr w:type="spellEnd"/>
-      <w:r>
-        <w:t xml:space="preserve"> do </w:t>
-      </w:r>
-      <w:proofErr w:type="spellStart"/>
-      <w:r>
-        <w:t>Canvas</w:t>
-      </w:r>
-      <w:proofErr w:type="spellEnd"/>
-      <w:r>
-        <w:t xml:space="preserve"> </w:t>
-      </w:r>
-      <w:proofErr w:type="spellStart"/>
-      <w:r>
-        <w:t>Req</w:t>
-      </w:r>
-      <w:proofErr w:type="spellEnd"/>
-      <w:r>
-        <w:t xml:space="preserve">, apresentado em aula. (1,0) </w:t>
+        <w:t xml:space="preserve">Com o propósito de apresentar um modelo de negócio aplicado ao levantamento de requisitos e entregar um produto mínimo viável, monte um Business Model Canvas de acordo com o template do Canvas Req, apresentado em aula. (1,0) </w:t>
       </w:r>
     </w:p>
     <w:p>
@@ -2539,15 +2459,7 @@
         <w:ind w:hanging="348"/>
       </w:pPr>
       <w:r>
-        <w:t xml:space="preserve">Visando a identificação de cenários e o refinamento do RF01, especifique textualmente o Caso de Uso correspondente (CSU01). A descrição textual deve explicitar a sequência de interações entre o ator (estímulo) e o sistema (resposta) por meio de fluxos (cenários) principal, alternativo (se houver) e de exceção (se houver), de acordo com o </w:t>
-      </w:r>
-      <w:proofErr w:type="spellStart"/>
-      <w:r>
-        <w:t>template</w:t>
-      </w:r>
-      <w:proofErr w:type="spellEnd"/>
-      <w:r>
-        <w:t xml:space="preserve">. (0,6) </w:t>
+        <w:t xml:space="preserve">Visando a identificação de cenários e o refinamento do RF01, especifique textualmente o Caso de Uso correspondente (CSU01). A descrição textual deve explicitar a sequência de interações entre o ator (estímulo) e o sistema (resposta) por meio de fluxos (cenários) principal, alternativo (se houver) e de exceção (se houver), de acordo com o template. (0,6) </w:t>
       </w:r>
     </w:p>
     <w:p>
@@ -3383,15 +3295,7 @@
         <w:ind w:hanging="348"/>
       </w:pPr>
       <w:r>
-        <w:t xml:space="preserve">Visando a identificação de cenários e o refinamento do RF02, especifique textualmente o Caso de Uso correspondente (CSU02). A descrição textual deve explicitar a sequência de interações entre o ator (estímulo) e o sistema (resposta) por meio de fluxos (cenários) principal, alternativo (se houver) e de exceção (se houver), de acordo com o </w:t>
-      </w:r>
-      <w:proofErr w:type="spellStart"/>
-      <w:r>
-        <w:t>template</w:t>
-      </w:r>
-      <w:proofErr w:type="spellEnd"/>
-      <w:r>
-        <w:t xml:space="preserve">. (0,6) </w:t>
+        <w:t xml:space="preserve">Visando a identificação de cenários e o refinamento do RF02, especifique textualmente o Caso de Uso correspondente (CSU02). A descrição textual deve explicitar a sequência de interações entre o ator (estímulo) e o sistema (resposta) por meio de fluxos (cenários) principal, alternativo (se houver) e de exceção (se houver), de acordo com o template. (0,6) </w:t>
       </w:r>
     </w:p>
     <w:p>
@@ -4232,15 +4136,7 @@
         <w:ind w:left="720" w:firstLine="0"/>
       </w:pPr>
       <w:r>
-        <w:t xml:space="preserve">(s houver), de acordo com o </w:t>
-      </w:r>
-      <w:proofErr w:type="spellStart"/>
-      <w:r>
-        <w:t>template</w:t>
-      </w:r>
-      <w:proofErr w:type="spellEnd"/>
-      <w:r>
-        <w:t xml:space="preserve">. (0,6) </w:t>
+        <w:t xml:space="preserve">(s houver), de acordo com o template. (0,6) </w:t>
       </w:r>
     </w:p>
     <w:p>
@@ -4899,6 +4795,59 @@
         <w:t xml:space="preserve">Modele a lógica do CSU03 com um diagrama de atividades, exibindo os passos de uma computação como atividades. Esses passos computacionais devem ser identificados a partir dos fluxos do caso de uso. (0,4) </w:t>
       </w:r>
     </w:p>
+    <w:p/>
+    <w:p>
+      <w:pPr>
+        <w:ind w:left="2607" w:firstLine="225"/>
+      </w:pPr>
+      <w:r>
+        <w:rPr>
+          <w:noProof/>
+        </w:rPr>
+        <w:drawing>
+          <wp:inline distT="0" distB="0" distL="0" distR="0" wp14:anchorId="4837AFFE" wp14:editId="4C0F5F5E">
+            <wp:extent cx="4009187" cy="3009900"/>
+            <wp:effectExtent l="0" t="0" r="0" b="0"/>
+            <wp:docPr id="10" name="Imagem 10"/>
+            <wp:cNvGraphicFramePr>
+              <a:graphicFrameLocks xmlns:a="http://schemas.openxmlformats.org/drawingml/2006/main" noChangeAspect="1"/>
+            </wp:cNvGraphicFramePr>
+            <a:graphic xmlns:a="http://schemas.openxmlformats.org/drawingml/2006/main">
+              <a:graphicData uri="http://schemas.openxmlformats.org/drawingml/2006/picture">
+                <pic:pic xmlns:pic="http://schemas.openxmlformats.org/drawingml/2006/picture">
+                  <pic:nvPicPr>
+                    <pic:cNvPr id="1" name=""/>
+                    <pic:cNvPicPr/>
+                  </pic:nvPicPr>
+                  <pic:blipFill rotWithShape="1">
+                    <a:blip r:embed="rId11"/>
+                    <a:srcRect l="23652" t="20909" r="28612" b="15349"/>
+                    <a:stretch/>
+                  </pic:blipFill>
+                  <pic:spPr bwMode="auto">
+                    <a:xfrm>
+                      <a:off x="0" y="0"/>
+                      <a:ext cx="4016736" cy="3015567"/>
+                    </a:xfrm>
+                    <a:prstGeom prst="rect">
+                      <a:avLst/>
+                    </a:prstGeom>
+                    <a:ln>
+                      <a:noFill/>
+                    </a:ln>
+                    <a:extLst>
+                      <a:ext uri="{53640926-AAD7-44D8-BBD7-CCE9431645EC}">
+                        <a14:shadowObscured xmlns:a14="http://schemas.microsoft.com/office/drawing/2010/main"/>
+                      </a:ext>
+                    </a:extLst>
+                  </pic:spPr>
+                </pic:pic>
+              </a:graphicData>
+            </a:graphic>
+          </wp:inline>
+        </w:drawing>
+      </w:r>
+    </w:p>
     <w:p>
       <w:pPr>
         <w:spacing w:after="0" w:line="259" w:lineRule="auto"/>
@@ -4918,15 +4867,7 @@
         <w:ind w:hanging="348"/>
       </w:pPr>
       <w:r>
-        <w:t xml:space="preserve">Visando a identificação de cenários e o refinamento do RF04, especifique textualmente o Caso de Uso correspondente (CSU04). A descrição textual deve explicitar a sequência de interações entre o ator (estímulo) e o sistema (resposta) por meio de fluxos (cenários) principal, alternativo e de exceção, de acordo com o </w:t>
-      </w:r>
-      <w:proofErr w:type="spellStart"/>
-      <w:r>
-        <w:t>template</w:t>
-      </w:r>
-      <w:proofErr w:type="spellEnd"/>
-      <w:r>
-        <w:t xml:space="preserve">. (0,6) </w:t>
+        <w:t xml:space="preserve">Visando a identificação de cenários e o refinamento do RF04, especifique textualmente o Caso de Uso correspondente (CSU04). A descrição textual deve explicitar a sequência de interações entre o ator (estímulo) e o sistema (resposta) por meio de fluxos (cenários) principal, alternativo e de exceção, de acordo com o template. (0,6) </w:t>
       </w:r>
     </w:p>
     <w:p>
@@ -5020,6 +4961,7 @@
               <w:ind w:left="0" w:right="55" w:firstLine="0"/>
             </w:pPr>
             <w:r>
+              <w:lastRenderedPageBreak/>
               <w:t xml:space="preserve">Descrição: Esse caso de uso é referente ao requisito de finalização do pedido. Uma vez que o cliente finalize o pedido, havendo no mínimo um item adicionado ao carrinho, a página de visualização do carrinho será exibida; desse modo, o cliente poderá confirmar os itens selecionados e suas respectivas quantidades. Para tal, o cliente deverá estar autenticado pelo sistema, caso ainda não o esteja. Se o cliente ainda não estiver cadastrado no sistema, primeiro será preciso fazer o cadastro, informando seus dados pessoais. Na segunda etapa de finalização do pedido, o cliente deve informar o endereço para entrega para o frete ser calculado, e em seguida selecionar a forma de pagamento, podendo ser por meio de cartão de crédito ou boleto bancário. Após isso, o cliente concluirá o pedido e a quantidade de itens em estoque deve ser atualizada. Quando o pedido for confirmado, os itens do carrinho serão destruídos. Esse caso de uso deve ter um relacionamento de inclusão com o caso de uso Atualizar Estoque. Esse caso de uso também deve ter um relacionamento de inclusão com o caso de uso Visualizar Carrinho, como também com os casos de uso Calcular Frete e Efetuar Pagamento; no caso deste último, há duas especializações do caso de uso: Pagar por Cartão ou Pagar por Boleto. </w:t>
             </w:r>
           </w:p>
@@ -5181,7 +5123,6 @@
               <w:jc w:val="left"/>
             </w:pPr>
             <w:r>
-              <w:lastRenderedPageBreak/>
               <w:t xml:space="preserve"> </w:t>
             </w:r>
           </w:p>
@@ -5218,7 +5159,6 @@
               <w:jc w:val="left"/>
             </w:pPr>
             <w:r>
-              <w:lastRenderedPageBreak/>
               <w:t xml:space="preserve">Fluxo Principal: </w:t>
             </w:r>
           </w:p>
@@ -5641,6 +5581,7 @@
         <w:rPr>
           <w:noProof/>
         </w:rPr>
+        <w:lastRenderedPageBreak/>
         <w:drawing>
           <wp:inline distT="0" distB="0" distL="0" distR="0" wp14:anchorId="0A8DCD6B" wp14:editId="1AAE74D7">
             <wp:extent cx="4500004" cy="2700670"/>
@@ -5657,7 +5598,7 @@
                     <pic:cNvPicPr/>
                   </pic:nvPicPr>
                   <pic:blipFill rotWithShape="1">
-                    <a:blip r:embed="rId11">
+                    <a:blip r:embed="rId12">
                       <a:extLst>
                         <a:ext uri="{28A0092B-C50C-407E-A947-70E740481C1C}">
                           <a14:useLocalDpi xmlns:a14="http://schemas.microsoft.com/office/drawing/2010/main" val="0"/>
@@ -5720,6 +5661,63 @@
     </w:p>
     <w:p>
       <w:pPr>
+        <w:ind w:left="693" w:firstLine="0"/>
+      </w:pPr>
+    </w:p>
+    <w:p>
+      <w:pPr>
+        <w:ind w:firstLine="225"/>
+      </w:pPr>
+      <w:r>
+        <w:rPr>
+          <w:noProof/>
+        </w:rPr>
+        <w:drawing>
+          <wp:inline distT="0" distB="0" distL="0" distR="0" wp14:anchorId="1D367394" wp14:editId="2FDE2719">
+            <wp:extent cx="6065423" cy="3595370"/>
+            <wp:effectExtent l="0" t="0" r="0" b="5080"/>
+            <wp:docPr id="12" name="Imagem 12"/>
+            <wp:cNvGraphicFramePr>
+              <a:graphicFrameLocks xmlns:a="http://schemas.openxmlformats.org/drawingml/2006/main" noChangeAspect="1"/>
+            </wp:cNvGraphicFramePr>
+            <a:graphic xmlns:a="http://schemas.openxmlformats.org/drawingml/2006/main">
+              <a:graphicData uri="http://schemas.openxmlformats.org/drawingml/2006/picture">
+                <pic:pic xmlns:pic="http://schemas.openxmlformats.org/drawingml/2006/picture">
+                  <pic:nvPicPr>
+                    <pic:cNvPr id="1" name=""/>
+                    <pic:cNvPicPr/>
+                  </pic:nvPicPr>
+                  <pic:blipFill rotWithShape="1">
+                    <a:blip r:embed="rId13"/>
+                    <a:srcRect l="26089" t="20143" r="4960" b="8465"/>
+                    <a:stretch/>
+                  </pic:blipFill>
+                  <pic:spPr bwMode="auto">
+                    <a:xfrm>
+                      <a:off x="0" y="0"/>
+                      <a:ext cx="6077017" cy="3602243"/>
+                    </a:xfrm>
+                    <a:prstGeom prst="rect">
+                      <a:avLst/>
+                    </a:prstGeom>
+                    <a:ln>
+                      <a:noFill/>
+                    </a:ln>
+                    <a:extLst>
+                      <a:ext uri="{53640926-AAD7-44D8-BBD7-CCE9431645EC}">
+                        <a14:shadowObscured xmlns:a14="http://schemas.microsoft.com/office/drawing/2010/main"/>
+                      </a:ext>
+                    </a:extLst>
+                  </pic:spPr>
+                </pic:pic>
+              </a:graphicData>
+            </a:graphic>
+          </wp:inline>
+        </w:drawing>
+      </w:r>
+    </w:p>
+    <w:p>
+      <w:pPr>
         <w:spacing w:after="0" w:line="259" w:lineRule="auto"/>
         <w:ind w:left="720" w:firstLine="0"/>
         <w:jc w:val="left"/>
@@ -5737,16 +5735,7 @@
         <w:ind w:hanging="348"/>
       </w:pPr>
       <w:r>
-        <w:lastRenderedPageBreak/>
-        <w:t xml:space="preserve">Visando a identificação de cenários e o refinamento do RF05, especifique textualmente o Caso de Uso correspondente (CSU05). A descrição textual deve explicitar a sequência de interações entre o ator (estímulo) e o sistema (resposta) por meio de fluxos (cenários) principal, alternativo e de exceção, de acordo com o </w:t>
-      </w:r>
-      <w:proofErr w:type="spellStart"/>
-      <w:r>
-        <w:t>template</w:t>
-      </w:r>
-      <w:proofErr w:type="spellEnd"/>
-      <w:r>
-        <w:t xml:space="preserve">. (0,6) </w:t>
+        <w:t xml:space="preserve">Visando a identificação de cenários e o refinamento do RF05, especifique textualmente o Caso de Uso correspondente (CSU05). A descrição textual deve explicitar a sequência de interações entre o ator (estímulo) e o sistema (resposta) por meio de fluxos (cenários) principal, alternativo e de exceção, de acordo com o template. (0,6) </w:t>
       </w:r>
     </w:p>
     <w:p>
@@ -5876,6 +5865,7 @@
               <w:jc w:val="left"/>
             </w:pPr>
             <w:r>
+              <w:lastRenderedPageBreak/>
               <w:t xml:space="preserve">Ator Primário: </w:t>
             </w:r>
             <w:r>
@@ -6003,11 +5993,9 @@
             <w:r>
               <w:t xml:space="preserve">2°Ter feito ao menos uma compra </w:t>
             </w:r>
-            <w:proofErr w:type="gramStart"/>
-            <w:r>
-              <w:t>bem sucedida</w:t>
-            </w:r>
-            <w:proofErr w:type="gramEnd"/>
+            <w:r>
+              <w:t>bem-sucedida</w:t>
+            </w:r>
           </w:p>
           <w:p>
             <w:pPr>
@@ -6358,7 +6346,6 @@
         <w:rPr>
           <w:noProof/>
         </w:rPr>
-        <w:lastRenderedPageBreak/>
         <w:drawing>
           <wp:inline distT="0" distB="0" distL="0" distR="0" wp14:anchorId="0913A16D" wp14:editId="732B1339">
             <wp:extent cx="1256030" cy="2170706"/>
@@ -6375,7 +6362,7 @@
                     <pic:cNvPicPr/>
                   </pic:nvPicPr>
                   <pic:blipFill rotWithShape="1">
-                    <a:blip r:embed="rId12"/>
+                    <a:blip r:embed="rId14"/>
                     <a:srcRect l="23574" t="23626" r="57512" b="18234"/>
                     <a:stretch/>
                   </pic:blipFill>
@@ -6428,7 +6415,7 @@
                     <pic:cNvPicPr/>
                   </pic:nvPicPr>
                   <pic:blipFill rotWithShape="1">
-                    <a:blip r:embed="rId12"/>
+                    <a:blip r:embed="rId14"/>
                     <a:srcRect l="48105" t="23641" r="33586" b="18867"/>
                     <a:stretch/>
                   </pic:blipFill>
@@ -6478,6 +6465,60 @@
         <w:t xml:space="preserve">Modele a lógica do CSU05 com um diagrama de atividades, exibindo os passos de uma computação como atividades. Esses passos computacionais devem ser identificados a partir dos fluxos do caso de uso. (0,4) </w:t>
       </w:r>
     </w:p>
+    <w:p/>
+    <w:p>
+      <w:r>
+        <w:lastRenderedPageBreak/>
+        <w:t xml:space="preserve">                                     </w:t>
+      </w:r>
+      <w:r>
+        <w:rPr>
+          <w:noProof/>
+        </w:rPr>
+        <w:drawing>
+          <wp:inline distT="0" distB="0" distL="0" distR="0" wp14:anchorId="6AA2954C" wp14:editId="3BE2DC65">
+            <wp:extent cx="4725203" cy="3641697"/>
+            <wp:effectExtent l="0" t="0" r="0" b="0"/>
+            <wp:docPr id="13" name="Imagem 13"/>
+            <wp:cNvGraphicFramePr>
+              <a:graphicFrameLocks xmlns:a="http://schemas.openxmlformats.org/drawingml/2006/main" noChangeAspect="1"/>
+            </wp:cNvGraphicFramePr>
+            <a:graphic xmlns:a="http://schemas.openxmlformats.org/drawingml/2006/main">
+              <a:graphicData uri="http://schemas.openxmlformats.org/drawingml/2006/picture">
+                <pic:pic xmlns:pic="http://schemas.openxmlformats.org/drawingml/2006/picture">
+                  <pic:nvPicPr>
+                    <pic:cNvPr id="1" name=""/>
+                    <pic:cNvPicPr/>
+                  </pic:nvPicPr>
+                  <pic:blipFill rotWithShape="1">
+                    <a:blip r:embed="rId15"/>
+                    <a:srcRect l="26808" t="19369" r="21476" b="9736"/>
+                    <a:stretch/>
+                  </pic:blipFill>
+                  <pic:spPr bwMode="auto">
+                    <a:xfrm>
+                      <a:off x="0" y="0"/>
+                      <a:ext cx="4732233" cy="3647115"/>
+                    </a:xfrm>
+                    <a:prstGeom prst="rect">
+                      <a:avLst/>
+                    </a:prstGeom>
+                    <a:ln>
+                      <a:noFill/>
+                    </a:ln>
+                    <a:extLst>
+                      <a:ext uri="{53640926-AAD7-44D8-BBD7-CCE9431645EC}">
+                        <a14:shadowObscured xmlns:a14="http://schemas.microsoft.com/office/drawing/2010/main"/>
+                      </a:ext>
+                    </a:extLst>
+                  </pic:spPr>
+                </pic:pic>
+              </a:graphicData>
+            </a:graphic>
+          </wp:inline>
+        </w:drawing>
+      </w:r>
+    </w:p>
     <w:p>
       <w:pPr>
         <w:spacing w:after="0" w:line="259" w:lineRule="auto"/>
@@ -6591,7 +6632,7 @@
                     </pic:cNvPicPr>
                   </pic:nvPicPr>
                   <pic:blipFill>
-                    <a:blip r:embed="rId13">
+                    <a:blip r:embed="rId16">
                       <a:extLst>
                         <a:ext uri="{28A0092B-C50C-407E-A947-70E740481C1C}">
                           <a14:useLocalDpi xmlns:a14="http://schemas.microsoft.com/office/drawing/2010/main" val="0"/>
@@ -6764,6 +6805,7 @@
         <w:rPr>
           <w:b/>
         </w:rPr>
+        <w:lastRenderedPageBreak/>
         <w:t xml:space="preserve"> </w:t>
       </w:r>
       <w:r>
@@ -6797,19 +6839,11 @@
         <w:ind w:hanging="348"/>
         <w:jc w:val="left"/>
       </w:pPr>
-      <w:proofErr w:type="spellStart"/>
       <w:r>
         <w:rPr>
           <w:b/>
         </w:rPr>
-        <w:t>Canvas</w:t>
-      </w:r>
-      <w:proofErr w:type="spellEnd"/>
-      <w:r>
-        <w:rPr>
-          <w:b/>
-        </w:rPr>
-        <w:t xml:space="preserve">: </w:t>
+        <w:t xml:space="preserve">Canvas: </w:t>
       </w:r>
     </w:p>
     <w:p>
@@ -6833,7 +6867,7 @@
         </w:rPr>
         <w:tab/>
       </w:r>
-      <w:hyperlink r:id="rId14">
+      <w:hyperlink r:id="rId17">
         <w:r>
           <w:rPr>
             <w:b/>
@@ -6843,7 +6877,7 @@
           <w:t>https://blog.runrun.it/canvas</w:t>
         </w:r>
       </w:hyperlink>
-      <w:hyperlink r:id="rId15">
+      <w:hyperlink r:id="rId18">
         <w:r>
           <w:rPr>
             <w:b/>
@@ -6853,7 +6887,7 @@
           <w:t>-</w:t>
         </w:r>
       </w:hyperlink>
-      <w:hyperlink r:id="rId16">
+      <w:hyperlink r:id="rId19">
         <w:r>
           <w:rPr>
             <w:b/>
@@ -6863,7 +6897,7 @@
           <w:t>online/</w:t>
         </w:r>
       </w:hyperlink>
-      <w:hyperlink r:id="rId17">
+      <w:hyperlink r:id="rId20">
         <w:r>
           <w:rPr>
             <w:b/>
@@ -6906,7 +6940,7 @@
         </w:rPr>
         <w:tab/>
       </w:r>
-      <w:hyperlink r:id="rId18" w:anchor="/">
+      <w:hyperlink r:id="rId21" w:anchor="/">
         <w:r>
           <w:rPr>
             <w:b/>
@@ -6916,7 +6950,7 @@
           <w:t>https://sebraecanvas.com/?checkedSAS=true#/</w:t>
         </w:r>
       </w:hyperlink>
-      <w:hyperlink r:id="rId19" w:anchor="/">
+      <w:hyperlink r:id="rId22" w:anchor="/">
         <w:r>
           <w:rPr>
             <w:b/>
@@ -6935,7 +6969,6 @@
         <w:rPr>
           <w:b/>
         </w:rPr>
-        <w:lastRenderedPageBreak/>
         <w:t xml:space="preserve"> </w:t>
       </w:r>
     </w:p>
@@ -6949,33 +6982,11 @@
         <w:ind w:hanging="348"/>
         <w:jc w:val="left"/>
       </w:pPr>
-      <w:proofErr w:type="spellStart"/>
       <w:r>
         <w:rPr>
           <w:b/>
         </w:rPr>
-        <w:t>Canvas</w:t>
-      </w:r>
-      <w:proofErr w:type="spellEnd"/>
-      <w:r>
-        <w:rPr>
-          <w:b/>
-        </w:rPr>
-        <w:t xml:space="preserve"> </w:t>
-      </w:r>
-      <w:proofErr w:type="spellStart"/>
-      <w:r>
-        <w:rPr>
-          <w:b/>
-        </w:rPr>
-        <w:t>Req</w:t>
-      </w:r>
-      <w:proofErr w:type="spellEnd"/>
-      <w:r>
-        <w:rPr>
-          <w:b/>
-        </w:rPr>
-        <w:t xml:space="preserve">: </w:t>
+        <w:t xml:space="preserve">Canvas Req: </w:t>
       </w:r>
     </w:p>
     <w:p>
@@ -6999,7 +7010,7 @@
         </w:rPr>
         <w:tab/>
       </w:r>
-      <w:hyperlink r:id="rId20">
+      <w:hyperlink r:id="rId23">
         <w:r>
           <w:rPr>
             <w:b/>
@@ -7009,7 +7020,7 @@
           <w:t>https://www.devmedia.com.br/canvas</w:t>
         </w:r>
       </w:hyperlink>
-      <w:hyperlink r:id="rId21">
+      <w:hyperlink r:id="rId24">
         <w:r>
           <w:rPr>
             <w:b/>
@@ -7019,7 +7030,7 @@
           <w:t>-</w:t>
         </w:r>
       </w:hyperlink>
-      <w:hyperlink r:id="rId22">
+      <w:hyperlink r:id="rId25">
         <w:r>
           <w:rPr>
             <w:b/>
@@ -7029,7 +7040,7 @@
           <w:t>req</w:t>
         </w:r>
       </w:hyperlink>
-      <w:hyperlink r:id="rId23">
+      <w:hyperlink r:id="rId26">
         <w:r>
           <w:rPr>
             <w:b/>
@@ -7039,7 +7050,7 @@
           <w:t>-</w:t>
         </w:r>
       </w:hyperlink>
-      <w:hyperlink r:id="rId24">
+      <w:hyperlink r:id="rId27">
         <w:r>
           <w:rPr>
             <w:b/>
@@ -7049,7 +7060,7 @@
           <w:t>levantamento</w:t>
         </w:r>
       </w:hyperlink>
-      <w:hyperlink r:id="rId25">
+      <w:hyperlink r:id="rId28">
         <w:r>
           <w:rPr>
             <w:b/>
@@ -7059,7 +7070,7 @@
           <w:t>-</w:t>
         </w:r>
       </w:hyperlink>
-      <w:hyperlink r:id="rId26">
+      <w:hyperlink r:id="rId29">
         <w:r>
           <w:rPr>
             <w:b/>
@@ -7069,7 +7080,7 @@
           <w:t>de</w:t>
         </w:r>
       </w:hyperlink>
-      <w:hyperlink r:id="rId27">
+      <w:hyperlink r:id="rId30">
         <w:r>
           <w:rPr>
             <w:b/>
@@ -7079,7 +7090,7 @@
           <w:t>-</w:t>
         </w:r>
       </w:hyperlink>
-      <w:hyperlink r:id="rId28">
+      <w:hyperlink r:id="rId31">
         <w:r>
           <w:rPr>
             <w:b/>
@@ -7089,7 +7100,7 @@
           <w:t>requisitos</w:t>
         </w:r>
       </w:hyperlink>
-      <w:hyperlink r:id="rId29">
+      <w:hyperlink r:id="rId32">
         <w:r>
           <w:rPr>
             <w:b/>
@@ -7099,7 +7110,7 @@
           <w:t>-</w:t>
         </w:r>
       </w:hyperlink>
-      <w:hyperlink r:id="rId30">
+      <w:hyperlink r:id="rId33">
         <w:r>
           <w:rPr>
             <w:b/>
@@ -7109,7 +7120,7 @@
           <w:t>de</w:t>
         </w:r>
       </w:hyperlink>
-      <w:hyperlink r:id="rId31">
+      <w:hyperlink r:id="rId34">
         <w:r>
           <w:rPr>
             <w:b/>
@@ -7119,7 +7130,7 @@
           <w:t>-</w:t>
         </w:r>
       </w:hyperlink>
-      <w:hyperlink r:id="rId32">
+      <w:hyperlink r:id="rId35">
         <w:r>
           <w:rPr>
             <w:b/>
@@ -7129,7 +7140,7 @@
           <w:t>software</w:t>
         </w:r>
       </w:hyperlink>
-      <w:hyperlink r:id="rId33">
+      <w:hyperlink r:id="rId36">
         <w:r>
           <w:rPr>
             <w:b/>
@@ -7139,7 +7150,7 @@
           <w:t>-</w:t>
         </w:r>
       </w:hyperlink>
-      <w:hyperlink r:id="rId34">
+      <w:hyperlink r:id="rId37">
         <w:r>
           <w:rPr>
             <w:b/>
@@ -7149,7 +7160,7 @@
           <w:t>com</w:t>
         </w:r>
       </w:hyperlink>
-      <w:hyperlink r:id="rId35">
+      <w:hyperlink r:id="rId38">
         <w:r>
           <w:rPr>
             <w:b/>
@@ -7159,7 +7170,7 @@
           <w:t>-</w:t>
         </w:r>
       </w:hyperlink>
-      <w:hyperlink r:id="rId36">
+      <w:hyperlink r:id="rId39">
         <w:r>
           <w:rPr>
             <w:b/>
@@ -7169,7 +7180,7 @@
           <w:t>canvas/33991</w:t>
         </w:r>
       </w:hyperlink>
-      <w:hyperlink r:id="rId37">
+      <w:hyperlink r:id="rId40">
         <w:r>
           <w:rPr>
             <w:b/>
@@ -7211,7 +7222,7 @@
         </w:rPr>
         <w:t xml:space="preserve">Pitch: </w:t>
       </w:r>
-      <w:hyperlink r:id="rId38">
+      <w:hyperlink r:id="rId41">
         <w:r>
           <w:rPr>
             <w:b/>
@@ -7222,7 +7233,7 @@
           <w:t>https://endeavor.org.br/dinheiro/como</w:t>
         </w:r>
       </w:hyperlink>
-      <w:hyperlink r:id="rId39">
+      <w:hyperlink r:id="rId42">
         <w:r>
           <w:rPr>
             <w:b/>
@@ -7233,7 +7244,7 @@
           <w:t>-</w:t>
         </w:r>
       </w:hyperlink>
-      <w:hyperlink r:id="rId40">
+      <w:hyperlink r:id="rId43">
         <w:r>
           <w:rPr>
             <w:b/>
@@ -7244,7 +7255,7 @@
           <w:t>elaborar</w:t>
         </w:r>
       </w:hyperlink>
-      <w:hyperlink r:id="rId41">
+      <w:hyperlink r:id="rId44">
         <w:r>
           <w:rPr>
             <w:b/>
@@ -7255,7 +7266,7 @@
           <w:t>-</w:t>
         </w:r>
       </w:hyperlink>
-      <w:hyperlink r:id="rId42">
+      <w:hyperlink r:id="rId45">
         <w:r>
           <w:rPr>
             <w:b/>
@@ -7266,7 +7277,7 @@
           <w:t>um</w:t>
         </w:r>
       </w:hyperlink>
-      <w:hyperlink r:id="rId43">
+      <w:hyperlink r:id="rId46">
         <w:r>
           <w:rPr>
             <w:b/>
@@ -7277,7 +7288,7 @@
           <w:t>-</w:t>
         </w:r>
       </w:hyperlink>
-      <w:hyperlink r:id="rId44">
+      <w:hyperlink r:id="rId47">
         <w:r>
           <w:rPr>
             <w:b/>
@@ -7288,7 +7299,7 @@
           <w:t>pitch</w:t>
         </w:r>
       </w:hyperlink>
-      <w:hyperlink r:id="rId45">
+      <w:hyperlink r:id="rId48">
         <w:r>
           <w:rPr>
             <w:b/>
@@ -7299,7 +7310,7 @@
           <w:t>-</w:t>
         </w:r>
       </w:hyperlink>
-      <w:hyperlink r:id="rId46">
+      <w:hyperlink r:id="rId49">
         <w:r>
           <w:rPr>
             <w:b/>
@@ -7310,8 +7321,8 @@
           <w:t>quase</w:t>
         </w:r>
       </w:hyperlink>
-      <w:hyperlink r:id="rId47"/>
-      <w:hyperlink r:id="rId48">
+      <w:hyperlink r:id="rId50"/>
+      <w:hyperlink r:id="rId51">
         <w:r>
           <w:rPr>
             <w:b/>
@@ -7322,7 +7333,7 @@
           <w:t>perfeito/?gclid=Cj0KCQiA4L2BBhCvARIsAO0SBdZklkg_Pj</w:t>
         </w:r>
       </w:hyperlink>
-      <w:hyperlink r:id="rId49">
+      <w:hyperlink r:id="rId52">
         <w:r>
           <w:rPr>
             <w:b/>
@@ -7343,7 +7354,7 @@
           <w:b/>
         </w:rPr>
       </w:pPr>
-      <w:hyperlink r:id="rId50">
+      <w:hyperlink r:id="rId53">
         <w:r>
           <w:rPr>
             <w:b/>
@@ -7353,7 +7364,7 @@
           <w:t>hKa7vXlGCu5oEE1aXKxZUnjMycNKfwoYwSzmhZ3Q1DGcaAk6eEALw_wcB</w:t>
         </w:r>
       </w:hyperlink>
-      <w:hyperlink r:id="rId51">
+      <w:hyperlink r:id="rId54">
         <w:r>
           <w:rPr>
             <w:b/>

</xml_diff>

<commit_message>
adicionando DCU, arrumando casos de uso
</commit_message>
<xml_diff>
--- a/Arquivos ENG(parte2)/FATECZL EngSWI DSM Projeto2 1sem2021.pdf.docx
+++ b/Arquivos ENG(parte2)/FATECZL EngSWI DSM Projeto2 1sem2021.pdf.docx
@@ -260,7 +260,15 @@
         <w:ind w:hanging="348"/>
       </w:pPr>
       <w:r>
-        <w:t xml:space="preserve">Este projeto dever ser entregue como tarefa na plataforma Teams até às 23h00 de 08/06/2021. A entrega por 1 integrante do grupo já é suficiente; </w:t>
+        <w:t xml:space="preserve">Este projeto dever ser entregue como tarefa na plataforma </w:t>
+      </w:r>
+      <w:proofErr w:type="spellStart"/>
+      <w:r>
+        <w:t>Teams</w:t>
+      </w:r>
+      <w:proofErr w:type="spellEnd"/>
+      <w:r>
+        <w:t xml:space="preserve"> até às 23h00 de 08/06/2021. A entrega por 1 integrante do grupo já é suficiente; </w:t>
       </w:r>
     </w:p>
     <w:p>
@@ -282,7 +290,15 @@
         <w:ind w:hanging="348"/>
       </w:pPr>
       <w:r>
-        <w:t xml:space="preserve">O Projeto Interdisciplinar será apresentado na primeira parte da aula (08h00 às 9h40) do dia 10/06. Cada grupo deve apresentar o referido projeto, similar a um Pitch, de 5 a 10 minutos. Na segunda parte da aula (10h00-11h40), haverá uma avaliação em pares e uma autoavaliação; </w:t>
+        <w:t xml:space="preserve">O Projeto Interdisciplinar será apresentado na primeira parte da aula (08h00 às 9h40) do dia 10/06. Cada grupo deve apresentar o referido projeto, similar a um </w:t>
+      </w:r>
+      <w:proofErr w:type="spellStart"/>
+      <w:r>
+        <w:t>Pitch</w:t>
+      </w:r>
+      <w:proofErr w:type="spellEnd"/>
+      <w:r>
+        <w:t xml:space="preserve">, de 5 a 10 minutos. Na segunda parte da aula (10h00-11h40), haverá uma avaliação em pares e uma autoavaliação; </w:t>
       </w:r>
     </w:p>
     <w:p>
@@ -304,7 +320,15 @@
         <w:ind w:hanging="348"/>
       </w:pPr>
       <w:r>
-        <w:t xml:space="preserve">Os materiais disponibilizados na plataforma Teams e os links relacionados no final deste documento auxiliam a realização das atividades deste projeto; </w:t>
+        <w:t xml:space="preserve">Os materiais disponibilizados na plataforma </w:t>
+      </w:r>
+      <w:proofErr w:type="spellStart"/>
+      <w:r>
+        <w:t>Teams</w:t>
+      </w:r>
+      <w:proofErr w:type="spellEnd"/>
+      <w:r>
+        <w:t xml:space="preserve"> e os links relacionados no final deste documento auxiliam a realização das atividades deste projeto; </w:t>
       </w:r>
     </w:p>
     <w:p>
@@ -541,7 +565,31 @@
         <w:ind w:hanging="348"/>
       </w:pPr>
       <w:r>
-        <w:t xml:space="preserve">a) Especifique outros três Requisitos Funcionais, de acordo com o template. Vale ressaltar que dois requisitos já foram especificados; b) Com base na norma ISO 9126, especifique também no mínimo um requisito não funcional (ou atributo de qualidade) para cada uma das características previstas nessa norma, de acordo com o template; c) Especifique ainda outras três regras de negócio, de acordo com o template. Se preciso, novas regras de negócio podem ser incluídas. (0,75) </w:t>
+        <w:t xml:space="preserve">a) Especifique outros três Requisitos Funcionais, de acordo com o </w:t>
+      </w:r>
+      <w:proofErr w:type="spellStart"/>
+      <w:r>
+        <w:t>template</w:t>
+      </w:r>
+      <w:proofErr w:type="spellEnd"/>
+      <w:r>
+        <w:t xml:space="preserve">. Vale ressaltar que dois requisitos já foram especificados; b) Com base na norma ISO 9126, especifique também no mínimo um requisito não funcional (ou atributo de qualidade) para cada uma das características previstas nessa norma, de acordo com o </w:t>
+      </w:r>
+      <w:proofErr w:type="spellStart"/>
+      <w:r>
+        <w:t>template</w:t>
+      </w:r>
+      <w:proofErr w:type="spellEnd"/>
+      <w:r>
+        <w:t xml:space="preserve">; c) Especifique ainda outras três regras de negócio, de acordo com o </w:t>
+      </w:r>
+      <w:proofErr w:type="spellStart"/>
+      <w:r>
+        <w:t>template</w:t>
+      </w:r>
+      <w:proofErr w:type="spellEnd"/>
+      <w:r>
+        <w:t xml:space="preserve">. Se preciso, novas regras de negócio podem ser incluídas. (0,75) </w:t>
       </w:r>
     </w:p>
     <w:p>
@@ -2412,7 +2460,39 @@
         <w:ind w:hanging="348"/>
       </w:pPr>
       <w:r>
-        <w:t xml:space="preserve">Com o propósito de apresentar um modelo de negócio aplicado ao levantamento de requisitos e entregar um produto mínimo viável, monte um Business Model Canvas de acordo com o template do Canvas Req, apresentado em aula. (1,0) </w:t>
+        <w:t xml:space="preserve">Com o propósito de apresentar um modelo de negócio aplicado ao levantamento de requisitos e entregar um produto mínimo viável, monte um Business Model </w:t>
+      </w:r>
+      <w:proofErr w:type="spellStart"/>
+      <w:r>
+        <w:t>Canvas</w:t>
+      </w:r>
+      <w:proofErr w:type="spellEnd"/>
+      <w:r>
+        <w:t xml:space="preserve"> de acordo com o </w:t>
+      </w:r>
+      <w:proofErr w:type="spellStart"/>
+      <w:r>
+        <w:t>template</w:t>
+      </w:r>
+      <w:proofErr w:type="spellEnd"/>
+      <w:r>
+        <w:t xml:space="preserve"> do </w:t>
+      </w:r>
+      <w:proofErr w:type="spellStart"/>
+      <w:r>
+        <w:t>Canvas</w:t>
+      </w:r>
+      <w:proofErr w:type="spellEnd"/>
+      <w:r>
+        <w:t xml:space="preserve"> </w:t>
+      </w:r>
+      <w:proofErr w:type="spellStart"/>
+      <w:r>
+        <w:t>Req</w:t>
+      </w:r>
+      <w:proofErr w:type="spellEnd"/>
+      <w:r>
+        <w:t xml:space="preserve">, apresentado em aula. (1,0) </w:t>
       </w:r>
     </w:p>
     <w:p>
@@ -2459,7 +2539,15 @@
         <w:ind w:hanging="348"/>
       </w:pPr>
       <w:r>
-        <w:t xml:space="preserve">Visando a identificação de cenários e o refinamento do RF01, especifique textualmente o Caso de Uso correspondente (CSU01). A descrição textual deve explicitar a sequência de interações entre o ator (estímulo) e o sistema (resposta) por meio de fluxos (cenários) principal, alternativo (se houver) e de exceção (se houver), de acordo com o template. (0,6) </w:t>
+        <w:t xml:space="preserve">Visando a identificação de cenários e o refinamento do RF01, especifique textualmente o Caso de Uso correspondente (CSU01). A descrição textual deve explicitar a sequência de interações entre o ator (estímulo) e o sistema (resposta) por meio de fluxos (cenários) principal, alternativo (se houver) e de exceção (se houver), de acordo com o </w:t>
+      </w:r>
+      <w:proofErr w:type="spellStart"/>
+      <w:r>
+        <w:t>template</w:t>
+      </w:r>
+      <w:proofErr w:type="spellEnd"/>
+      <w:r>
+        <w:t xml:space="preserve">. (0,6) </w:t>
       </w:r>
     </w:p>
     <w:p>
@@ -2748,37 +2836,59 @@
               <w:jc w:val="left"/>
             </w:pPr>
             <w:r>
-              <w:t>3°Cliente realiza o cadastro no banco de dados do site.</w:t>
-            </w:r>
-          </w:p>
-          <w:p>
-            <w:pPr>
-              <w:spacing w:after="0" w:line="259" w:lineRule="auto"/>
-              <w:ind w:left="0" w:firstLine="0"/>
-              <w:jc w:val="left"/>
-            </w:pPr>
-            <w:r>
-              <w:t>4°Sistema faz a validação de dados do cliente.</w:t>
-            </w:r>
-          </w:p>
-          <w:p>
-            <w:pPr>
-              <w:spacing w:after="0" w:line="259" w:lineRule="auto"/>
-              <w:ind w:left="0" w:firstLine="0"/>
-              <w:jc w:val="left"/>
-            </w:pPr>
-            <w:r>
-              <w:t>5°Cliente é possibilitado de fazer escolha de pagamento e confirmação do pedido.</w:t>
-            </w:r>
-          </w:p>
-          <w:p>
-            <w:pPr>
-              <w:spacing w:after="0" w:line="259" w:lineRule="auto"/>
-              <w:ind w:left="0" w:firstLine="0"/>
-              <w:jc w:val="left"/>
-            </w:pPr>
-            <w:r>
-              <w:t>6°Finaliza compra.</w:t>
+              <w:t>3°Sistema redireciona tela de cadastro ao cliente</w:t>
+            </w:r>
+          </w:p>
+          <w:p>
+            <w:pPr>
+              <w:spacing w:after="0" w:line="259" w:lineRule="auto"/>
+              <w:ind w:left="0" w:firstLine="0"/>
+              <w:jc w:val="left"/>
+            </w:pPr>
+            <w:r>
+              <w:t>4</w:t>
+            </w:r>
+            <w:r>
+              <w:t>°Cliente realiza o cadastro no banco de dados do site.</w:t>
+            </w:r>
+          </w:p>
+          <w:p>
+            <w:pPr>
+              <w:spacing w:after="0" w:line="259" w:lineRule="auto"/>
+              <w:ind w:left="0" w:firstLine="0"/>
+              <w:jc w:val="left"/>
+            </w:pPr>
+            <w:r>
+              <w:t>5</w:t>
+            </w:r>
+            <w:r>
+              <w:t>°Sistema faz a validação de dados do cliente.</w:t>
+            </w:r>
+          </w:p>
+          <w:p>
+            <w:pPr>
+              <w:spacing w:after="0" w:line="259" w:lineRule="auto"/>
+              <w:ind w:left="0" w:firstLine="0"/>
+              <w:jc w:val="left"/>
+            </w:pPr>
+            <w:r>
+              <w:t>6</w:t>
+            </w:r>
+            <w:r>
+              <w:t>°Cliente é possibilitado de fazer escolha de pagamento e confirmação do pedido.</w:t>
+            </w:r>
+          </w:p>
+          <w:p>
+            <w:pPr>
+              <w:spacing w:after="0" w:line="259" w:lineRule="auto"/>
+              <w:ind w:left="0" w:firstLine="0"/>
+              <w:jc w:val="left"/>
+            </w:pPr>
+            <w:r>
+              <w:t>7</w:t>
+            </w:r>
+            <w:r>
+              <w:t>°Finaliza compra.</w:t>
             </w:r>
           </w:p>
           <w:p>
@@ -3295,7 +3405,15 @@
         <w:ind w:hanging="348"/>
       </w:pPr>
       <w:r>
-        <w:t xml:space="preserve">Visando a identificação de cenários e o refinamento do RF02, especifique textualmente o Caso de Uso correspondente (CSU02). A descrição textual deve explicitar a sequência de interações entre o ator (estímulo) e o sistema (resposta) por meio de fluxos (cenários) principal, alternativo (se houver) e de exceção (se houver), de acordo com o template. (0,6) </w:t>
+        <w:t xml:space="preserve">Visando a identificação de cenários e o refinamento do RF02, especifique textualmente o Caso de Uso correspondente (CSU02). A descrição textual deve explicitar a sequência de interações entre o ator (estímulo) e o sistema (resposta) por meio de fluxos (cenários) principal, alternativo (se houver) e de exceção (se houver), de acordo com o </w:t>
+      </w:r>
+      <w:proofErr w:type="spellStart"/>
+      <w:r>
+        <w:t>template</w:t>
+      </w:r>
+      <w:proofErr w:type="spellEnd"/>
+      <w:r>
+        <w:t xml:space="preserve">. (0,6) </w:t>
       </w:r>
     </w:p>
     <w:p>
@@ -3403,6 +3521,7 @@
               <w:jc w:val="left"/>
             </w:pPr>
             <w:r>
+              <w:lastRenderedPageBreak/>
               <w:t xml:space="preserve"> </w:t>
             </w:r>
           </w:p>
@@ -3607,7 +3726,26 @@
               <w:jc w:val="left"/>
             </w:pPr>
             <w:r>
-              <w:t xml:space="preserve">2°Cliente realiza a interação com nosso catálogo, escolhendo o gênero do </w:t>
+              <w:t>2°Sistema disponibiliza catálogo e filtros visível para cliente</w:t>
+            </w:r>
+          </w:p>
+          <w:p>
+            <w:pPr>
+              <w:spacing w:after="0" w:line="259" w:lineRule="auto"/>
+              <w:ind w:left="0" w:firstLine="0"/>
+              <w:jc w:val="left"/>
+            </w:pPr>
+            <w:r>
+              <w:t>3</w:t>
+            </w:r>
+            <w:r>
+              <w:t>°Cliente realiza a interação com nosso</w:t>
+            </w:r>
+            <w:r>
+              <w:t xml:space="preserve">s filtros e </w:t>
+            </w:r>
+            <w:r>
+              <w:t xml:space="preserve">catálogo, escolhendo o gênero do </w:t>
             </w:r>
             <w:proofErr w:type="gramStart"/>
             <w:r>
@@ -3622,17 +3760,26 @@
               <w:jc w:val="left"/>
             </w:pPr>
             <w:r>
-              <w:t>3°Cliente utiliza a filtragem de produtos.</w:t>
-            </w:r>
-          </w:p>
-          <w:p>
-            <w:pPr>
-              <w:spacing w:after="0" w:line="259" w:lineRule="auto"/>
-              <w:ind w:left="0" w:firstLine="0"/>
-              <w:jc w:val="left"/>
-            </w:pPr>
-            <w:r>
-              <w:t>4°Realiza a escolha do produto.</w:t>
+              <w:t>4</w:t>
+            </w:r>
+            <w:r>
+              <w:t>°</w:t>
+            </w:r>
+            <w:r>
+              <w:t>Sistema mostra resultado de busca referente ao requerido do cliente.</w:t>
+            </w:r>
+          </w:p>
+          <w:p>
+            <w:pPr>
+              <w:spacing w:after="0" w:line="259" w:lineRule="auto"/>
+              <w:ind w:left="0" w:firstLine="0"/>
+              <w:jc w:val="left"/>
+            </w:pPr>
+            <w:r>
+              <w:t>5</w:t>
+            </w:r>
+            <w:r>
+              <w:t>°Realiza a escolha do produto.</w:t>
             </w:r>
           </w:p>
           <w:p>
@@ -4063,7 +4210,6 @@
         <w:rPr>
           <w:noProof/>
         </w:rPr>
-        <w:lastRenderedPageBreak/>
         <w:drawing>
           <wp:inline distT="0" distB="0" distL="0" distR="0" wp14:anchorId="10C41445" wp14:editId="4D4A4BEB">
             <wp:extent cx="4181093" cy="3248025"/>
@@ -4136,7 +4282,15 @@
         <w:ind w:left="720" w:firstLine="0"/>
       </w:pPr>
       <w:r>
-        <w:t xml:space="preserve">(s houver), de acordo com o template. (0,6) </w:t>
+        <w:t xml:space="preserve">(s houver), de acordo com o </w:t>
+      </w:r>
+      <w:proofErr w:type="spellStart"/>
+      <w:r>
+        <w:t>template</w:t>
+      </w:r>
+      <w:proofErr w:type="spellEnd"/>
+      <w:r>
+        <w:t xml:space="preserve">. (0,6) </w:t>
       </w:r>
     </w:p>
     <w:p>
@@ -4414,27 +4568,64 @@
               <w:jc w:val="left"/>
             </w:pPr>
             <w:r>
-              <w:t>2° Finalizado o pedido</w:t>
-            </w:r>
-          </w:p>
-          <w:p>
-            <w:pPr>
-              <w:spacing w:after="0" w:line="259" w:lineRule="auto"/>
-              <w:ind w:left="0" w:firstLine="0"/>
-              <w:jc w:val="left"/>
-            </w:pPr>
-            <w:r>
-              <w:t>3° Recebido o pedido</w:t>
-            </w:r>
-          </w:p>
-          <w:p>
-            <w:pPr>
-              <w:spacing w:after="0" w:line="259" w:lineRule="auto"/>
-              <w:ind w:left="0" w:firstLine="0"/>
-              <w:jc w:val="left"/>
-            </w:pPr>
-            <w:r>
-              <w:t>4° Realizar a Avaliação (Opcional)</w:t>
+              <w:t>2° Sistema ter feito validação das pendencias.</w:t>
+            </w:r>
+          </w:p>
+          <w:p>
+            <w:pPr>
+              <w:spacing w:after="0" w:line="259" w:lineRule="auto"/>
+              <w:ind w:left="0" w:firstLine="0"/>
+              <w:jc w:val="left"/>
+            </w:pPr>
+            <w:r>
+              <w:t>3</w:t>
+            </w:r>
+            <w:r>
+              <w:t>° Finalizado o pedido</w:t>
+            </w:r>
+          </w:p>
+          <w:p>
+            <w:pPr>
+              <w:spacing w:after="0" w:line="259" w:lineRule="auto"/>
+              <w:ind w:left="0" w:firstLine="0"/>
+              <w:jc w:val="left"/>
+            </w:pPr>
+            <w:r>
+              <w:t>4</w:t>
+            </w:r>
+            <w:r>
+              <w:t>° Recebido o pedido</w:t>
+            </w:r>
+          </w:p>
+          <w:p>
+            <w:pPr>
+              <w:spacing w:after="0" w:line="259" w:lineRule="auto"/>
+              <w:ind w:left="0" w:firstLine="0"/>
+              <w:jc w:val="left"/>
+            </w:pPr>
+            <w:r>
+              <w:t>5</w:t>
+            </w:r>
+            <w:r>
+              <w:t xml:space="preserve">° </w:t>
+            </w:r>
+            <w:r>
+              <w:t>Sistema disponibiliza</w:t>
+            </w:r>
+            <w:r>
+              <w:t xml:space="preserve"> a </w:t>
+            </w:r>
+            <w:r>
+              <w:t>caixa de a</w:t>
+            </w:r>
+            <w:r>
+              <w:t>valiação</w:t>
+            </w:r>
+            <w:r>
+              <w:t xml:space="preserve"> do produto recebido</w:t>
+            </w:r>
+            <w:r>
+              <w:t xml:space="preserve"> (Opcional)</w:t>
             </w:r>
           </w:p>
         </w:tc>
@@ -4554,6 +4745,7 @@
               <w:jc w:val="left"/>
             </w:pPr>
             <w:r>
+              <w:lastRenderedPageBreak/>
               <w:t xml:space="preserve">Fluxo de Exceção: </w:t>
             </w:r>
           </w:p>
@@ -4626,7 +4818,6 @@
               <w:jc w:val="left"/>
             </w:pPr>
             <w:r>
-              <w:lastRenderedPageBreak/>
               <w:t xml:space="preserve"> </w:t>
             </w:r>
           </w:p>
@@ -4653,7 +4844,6 @@
               <w:jc w:val="left"/>
             </w:pPr>
             <w:r>
-              <w:lastRenderedPageBreak/>
               <w:t xml:space="preserve">Regras de Negócio Relacionadas: </w:t>
             </w:r>
           </w:p>
@@ -4795,59 +4985,6 @@
         <w:t xml:space="preserve">Modele a lógica do CSU03 com um diagrama de atividades, exibindo os passos de uma computação como atividades. Esses passos computacionais devem ser identificados a partir dos fluxos do caso de uso. (0,4) </w:t>
       </w:r>
     </w:p>
-    <w:p/>
-    <w:p>
-      <w:pPr>
-        <w:ind w:left="2607" w:firstLine="225"/>
-      </w:pPr>
-      <w:r>
-        <w:rPr>
-          <w:noProof/>
-        </w:rPr>
-        <w:drawing>
-          <wp:inline distT="0" distB="0" distL="0" distR="0" wp14:anchorId="4837AFFE" wp14:editId="4C0F5F5E">
-            <wp:extent cx="4009187" cy="3009900"/>
-            <wp:effectExtent l="0" t="0" r="0" b="0"/>
-            <wp:docPr id="10" name="Imagem 10"/>
-            <wp:cNvGraphicFramePr>
-              <a:graphicFrameLocks xmlns:a="http://schemas.openxmlformats.org/drawingml/2006/main" noChangeAspect="1"/>
-            </wp:cNvGraphicFramePr>
-            <a:graphic xmlns:a="http://schemas.openxmlformats.org/drawingml/2006/main">
-              <a:graphicData uri="http://schemas.openxmlformats.org/drawingml/2006/picture">
-                <pic:pic xmlns:pic="http://schemas.openxmlformats.org/drawingml/2006/picture">
-                  <pic:nvPicPr>
-                    <pic:cNvPr id="1" name=""/>
-                    <pic:cNvPicPr/>
-                  </pic:nvPicPr>
-                  <pic:blipFill rotWithShape="1">
-                    <a:blip r:embed="rId11"/>
-                    <a:srcRect l="23652" t="20909" r="28612" b="15349"/>
-                    <a:stretch/>
-                  </pic:blipFill>
-                  <pic:spPr bwMode="auto">
-                    <a:xfrm>
-                      <a:off x="0" y="0"/>
-                      <a:ext cx="4016736" cy="3015567"/>
-                    </a:xfrm>
-                    <a:prstGeom prst="rect">
-                      <a:avLst/>
-                    </a:prstGeom>
-                    <a:ln>
-                      <a:noFill/>
-                    </a:ln>
-                    <a:extLst>
-                      <a:ext uri="{53640926-AAD7-44D8-BBD7-CCE9431645EC}">
-                        <a14:shadowObscured xmlns:a14="http://schemas.microsoft.com/office/drawing/2010/main"/>
-                      </a:ext>
-                    </a:extLst>
-                  </pic:spPr>
-                </pic:pic>
-              </a:graphicData>
-            </a:graphic>
-          </wp:inline>
-        </w:drawing>
-      </w:r>
-    </w:p>
     <w:p>
       <w:pPr>
         <w:spacing w:after="0" w:line="259" w:lineRule="auto"/>
@@ -4867,7 +5004,15 @@
         <w:ind w:hanging="348"/>
       </w:pPr>
       <w:r>
-        <w:t xml:space="preserve">Visando a identificação de cenários e o refinamento do RF04, especifique textualmente o Caso de Uso correspondente (CSU04). A descrição textual deve explicitar a sequência de interações entre o ator (estímulo) e o sistema (resposta) por meio de fluxos (cenários) principal, alternativo e de exceção, de acordo com o template. (0,6) </w:t>
+        <w:t xml:space="preserve">Visando a identificação de cenários e o refinamento do RF04, especifique textualmente o Caso de Uso correspondente (CSU04). A descrição textual deve explicitar a sequência de interações entre o ator (estímulo) e o sistema (resposta) por meio de fluxos (cenários) principal, alternativo e de exceção, de acordo com o </w:t>
+      </w:r>
+      <w:proofErr w:type="spellStart"/>
+      <w:r>
+        <w:t>template</w:t>
+      </w:r>
+      <w:proofErr w:type="spellEnd"/>
+      <w:r>
+        <w:t xml:space="preserve">. (0,6) </w:t>
       </w:r>
     </w:p>
     <w:p>
@@ -4961,7 +5106,6 @@
               <w:ind w:left="0" w:right="55" w:firstLine="0"/>
             </w:pPr>
             <w:r>
-              <w:lastRenderedPageBreak/>
               <w:t xml:space="preserve">Descrição: Esse caso de uso é referente ao requisito de finalização do pedido. Uma vez que o cliente finalize o pedido, havendo no mínimo um item adicionado ao carrinho, a página de visualização do carrinho será exibida; desse modo, o cliente poderá confirmar os itens selecionados e suas respectivas quantidades. Para tal, o cliente deverá estar autenticado pelo sistema, caso ainda não o esteja. Se o cliente ainda não estiver cadastrado no sistema, primeiro será preciso fazer o cadastro, informando seus dados pessoais. Na segunda etapa de finalização do pedido, o cliente deve informar o endereço para entrega para o frete ser calculado, e em seguida selecionar a forma de pagamento, podendo ser por meio de cartão de crédito ou boleto bancário. Após isso, o cliente concluirá o pedido e a quantidade de itens em estoque deve ser atualizada. Quando o pedido for confirmado, os itens do carrinho serão destruídos. Esse caso de uso deve ter um relacionamento de inclusão com o caso de uso Atualizar Estoque. Esse caso de uso também deve ter um relacionamento de inclusão com o caso de uso Visualizar Carrinho, como também com os casos de uso Calcular Frete e Efetuar Pagamento; no caso deste último, há duas especializações do caso de uso: Pagar por Cartão ou Pagar por Boleto. </w:t>
             </w:r>
           </w:p>
@@ -5083,6 +5227,7 @@
               <w:jc w:val="left"/>
             </w:pPr>
             <w:r>
+              <w:lastRenderedPageBreak/>
               <w:t xml:space="preserve">Precondições: </w:t>
             </w:r>
           </w:p>
@@ -5189,37 +5334,93 @@
               <w:jc w:val="left"/>
             </w:pPr>
             <w:r>
-              <w:t>3°Escolhe a forma de pagamento</w:t>
-            </w:r>
-          </w:p>
-          <w:p>
-            <w:pPr>
-              <w:spacing w:after="0" w:line="259" w:lineRule="auto"/>
-              <w:ind w:left="0" w:firstLine="0"/>
-              <w:jc w:val="left"/>
-            </w:pPr>
-            <w:r>
-              <w:t>5°Caso seja pagamento via boleto</w:t>
-            </w:r>
-          </w:p>
-          <w:p>
-            <w:pPr>
-              <w:spacing w:after="0" w:line="259" w:lineRule="auto"/>
-              <w:ind w:left="0" w:firstLine="0"/>
-              <w:jc w:val="left"/>
-            </w:pPr>
-            <w:r>
-              <w:t>4°Confirma escolha do produto</w:t>
-            </w:r>
-          </w:p>
-          <w:p>
-            <w:pPr>
-              <w:spacing w:after="0" w:line="259" w:lineRule="auto"/>
-              <w:ind w:left="0" w:firstLine="0"/>
-              <w:jc w:val="left"/>
-            </w:pPr>
-            <w:r>
-              <w:t>5°Finaliza pedido.</w:t>
+              <w:t xml:space="preserve">3°Sistema redireciona cliente a </w:t>
+            </w:r>
+            <w:proofErr w:type="spellStart"/>
+            <w:proofErr w:type="gramStart"/>
+            <w:r>
+              <w:t>pagina</w:t>
+            </w:r>
+            <w:proofErr w:type="spellEnd"/>
+            <w:proofErr w:type="gramEnd"/>
+            <w:r>
+              <w:t xml:space="preserve"> de opções de pagamento.</w:t>
+            </w:r>
+          </w:p>
+          <w:p>
+            <w:pPr>
+              <w:spacing w:after="0" w:line="259" w:lineRule="auto"/>
+              <w:ind w:left="0" w:firstLine="0"/>
+              <w:jc w:val="left"/>
+            </w:pPr>
+            <w:r>
+              <w:t>4</w:t>
+            </w:r>
+            <w:r>
+              <w:t>°</w:t>
+            </w:r>
+            <w:r>
+              <w:t>Cliente e</w:t>
+            </w:r>
+            <w:r>
+              <w:t>scolhe a forma de pagamento</w:t>
+            </w:r>
+          </w:p>
+          <w:p>
+            <w:pPr>
+              <w:spacing w:after="0" w:line="259" w:lineRule="auto"/>
+              <w:ind w:left="0" w:firstLine="0"/>
+              <w:jc w:val="left"/>
+            </w:pPr>
+            <w:r>
+              <w:t>5°Cas</w:t>
+            </w:r>
+            <w:r>
+              <w:t>o cliente</w:t>
+            </w:r>
+            <w:r>
+              <w:t xml:space="preserve"> </w:t>
+            </w:r>
+            <w:r>
+              <w:t>faça a escolha de</w:t>
+            </w:r>
+            <w:r>
+              <w:t xml:space="preserve"> pagamento via boleto</w:t>
+            </w:r>
+          </w:p>
+          <w:p>
+            <w:pPr>
+              <w:spacing w:after="0" w:line="259" w:lineRule="auto"/>
+              <w:ind w:left="0" w:firstLine="0"/>
+              <w:jc w:val="left"/>
+            </w:pPr>
+            <w:r>
+              <w:t>4°</w:t>
+            </w:r>
+            <w:r>
+              <w:t>Sistema pede c</w:t>
+            </w:r>
+            <w:r>
+              <w:t>onfirma</w:t>
+            </w:r>
+            <w:r>
+              <w:t>ção de</w:t>
+            </w:r>
+            <w:r>
+              <w:t xml:space="preserve"> escolha do produto</w:t>
+            </w:r>
+          </w:p>
+          <w:p>
+            <w:pPr>
+              <w:spacing w:after="0" w:line="259" w:lineRule="auto"/>
+              <w:ind w:left="0" w:firstLine="0"/>
+              <w:jc w:val="left"/>
+            </w:pPr>
+            <w:r>
+              <w:t>5°</w:t>
+            </w:r>
+            <w:r>
+              <w:t>Cliente finaliza pedido.</w:t>
             </w:r>
           </w:p>
           <w:p>
@@ -5230,6 +5431,9 @@
             </w:pPr>
             <w:r>
               <w:t>6°Aguarda status</w:t>
+            </w:r>
+            <w:r>
+              <w:t>.</w:t>
             </w:r>
           </w:p>
         </w:tc>
@@ -5301,40 +5505,70 @@
               <w:jc w:val="left"/>
             </w:pPr>
             <w:r>
-              <w:t>1°Caso forma de pagamento seja</w:t>
-            </w:r>
-            <w:r>
-              <w:t xml:space="preserve"> cartão de crédito</w:t>
-            </w:r>
-          </w:p>
-          <w:p>
-            <w:pPr>
-              <w:spacing w:after="0" w:line="259" w:lineRule="auto"/>
-              <w:ind w:left="0" w:firstLine="0"/>
-              <w:jc w:val="left"/>
-            </w:pPr>
-            <w:r>
-              <w:t>2°Validar credenciais do cartão</w:t>
-            </w:r>
-          </w:p>
-          <w:p>
-            <w:pPr>
-              <w:spacing w:after="0" w:line="259" w:lineRule="auto"/>
-              <w:ind w:left="0" w:firstLine="0"/>
-              <w:jc w:val="left"/>
-            </w:pPr>
-            <w:r>
-              <w:t>3°Caso validado</w:t>
-            </w:r>
-          </w:p>
-          <w:p>
-            <w:pPr>
-              <w:spacing w:after="0" w:line="259" w:lineRule="auto"/>
-              <w:ind w:left="0" w:firstLine="0"/>
-              <w:jc w:val="left"/>
-            </w:pPr>
-            <w:r>
-              <w:t>4°Finaliza pedido</w:t>
+              <w:t>1°Caso</w:t>
+            </w:r>
+            <w:r>
+              <w:t xml:space="preserve"> cliente escolha</w:t>
+            </w:r>
+            <w:r>
+              <w:t xml:space="preserve"> forma de pagamento</w:t>
+            </w:r>
+            <w:r>
+              <w:t xml:space="preserve"> a</w:t>
+            </w:r>
+            <w:r>
+              <w:t xml:space="preserve"> cartão</w:t>
+            </w:r>
+            <w:r>
+              <w:t>.</w:t>
+            </w:r>
+          </w:p>
+          <w:p>
+            <w:pPr>
+              <w:spacing w:after="0" w:line="259" w:lineRule="auto"/>
+              <w:ind w:left="0" w:firstLine="0"/>
+              <w:jc w:val="left"/>
+            </w:pPr>
+            <w:r>
+              <w:t>2°</w:t>
+            </w:r>
+            <w:r>
+              <w:t xml:space="preserve">Sistema </w:t>
+            </w:r>
+            <w:r>
+              <w:t>Valida credenciais do cartão</w:t>
+            </w:r>
+          </w:p>
+          <w:p>
+            <w:pPr>
+              <w:spacing w:after="0" w:line="259" w:lineRule="auto"/>
+              <w:ind w:left="0" w:firstLine="0"/>
+              <w:jc w:val="left"/>
+            </w:pPr>
+            <w:r>
+              <w:t>3°Caso</w:t>
+            </w:r>
+            <w:r>
+              <w:t xml:space="preserve"> sistema tenha</w:t>
+            </w:r>
+            <w:r>
+              <w:t xml:space="preserve"> validado</w:t>
+            </w:r>
+          </w:p>
+          <w:p>
+            <w:pPr>
+              <w:spacing w:after="0" w:line="259" w:lineRule="auto"/>
+              <w:ind w:left="0" w:firstLine="0"/>
+              <w:jc w:val="left"/>
+            </w:pPr>
+            <w:r>
+              <w:t>4°</w:t>
+            </w:r>
+            <w:r>
+              <w:t>Cliente f</w:t>
+            </w:r>
+            <w:r>
+              <w:t>inaliza pedido</w:t>
             </w:r>
           </w:p>
           <w:p>
@@ -5345,6 +5579,9 @@
             </w:pPr>
             <w:r>
               <w:t>5°Aguarda status</w:t>
+            </w:r>
+            <w:r>
+              <w:t>.</w:t>
             </w:r>
           </w:p>
           <w:p>
@@ -5581,7 +5818,6 @@
         <w:rPr>
           <w:noProof/>
         </w:rPr>
-        <w:lastRenderedPageBreak/>
         <w:drawing>
           <wp:inline distT="0" distB="0" distL="0" distR="0" wp14:anchorId="0A8DCD6B" wp14:editId="1AAE74D7">
             <wp:extent cx="4500004" cy="2700670"/>
@@ -5598,7 +5834,7 @@
                     <pic:cNvPicPr/>
                   </pic:nvPicPr>
                   <pic:blipFill rotWithShape="1">
-                    <a:blip r:embed="rId12">
+                    <a:blip r:embed="rId11">
                       <a:extLst>
                         <a:ext uri="{28A0092B-C50C-407E-A947-70E740481C1C}">
                           <a14:useLocalDpi xmlns:a14="http://schemas.microsoft.com/office/drawing/2010/main" val="0"/>
@@ -5656,64 +5892,8 @@
         <w:ind w:hanging="348"/>
       </w:pPr>
       <w:r>
+        <w:lastRenderedPageBreak/>
         <w:t xml:space="preserve">Modele a lógica do CSU04 com um diagrama de atividades, exibindo os passos de uma computação como atividades. Esses passos computacionais devem ser identificados a partir dos fluxos do caso de uso. (0,4) </w:t>
-      </w:r>
-    </w:p>
-    <w:p>
-      <w:pPr>
-        <w:ind w:left="693" w:firstLine="0"/>
-      </w:pPr>
-    </w:p>
-    <w:p>
-      <w:pPr>
-        <w:ind w:firstLine="225"/>
-      </w:pPr>
-      <w:r>
-        <w:rPr>
-          <w:noProof/>
-        </w:rPr>
-        <w:drawing>
-          <wp:inline distT="0" distB="0" distL="0" distR="0" wp14:anchorId="1D367394" wp14:editId="2FDE2719">
-            <wp:extent cx="6065423" cy="3595370"/>
-            <wp:effectExtent l="0" t="0" r="0" b="5080"/>
-            <wp:docPr id="12" name="Imagem 12"/>
-            <wp:cNvGraphicFramePr>
-              <a:graphicFrameLocks xmlns:a="http://schemas.openxmlformats.org/drawingml/2006/main" noChangeAspect="1"/>
-            </wp:cNvGraphicFramePr>
-            <a:graphic xmlns:a="http://schemas.openxmlformats.org/drawingml/2006/main">
-              <a:graphicData uri="http://schemas.openxmlformats.org/drawingml/2006/picture">
-                <pic:pic xmlns:pic="http://schemas.openxmlformats.org/drawingml/2006/picture">
-                  <pic:nvPicPr>
-                    <pic:cNvPr id="1" name=""/>
-                    <pic:cNvPicPr/>
-                  </pic:nvPicPr>
-                  <pic:blipFill rotWithShape="1">
-                    <a:blip r:embed="rId13"/>
-                    <a:srcRect l="26089" t="20143" r="4960" b="8465"/>
-                    <a:stretch/>
-                  </pic:blipFill>
-                  <pic:spPr bwMode="auto">
-                    <a:xfrm>
-                      <a:off x="0" y="0"/>
-                      <a:ext cx="6077017" cy="3602243"/>
-                    </a:xfrm>
-                    <a:prstGeom prst="rect">
-                      <a:avLst/>
-                    </a:prstGeom>
-                    <a:ln>
-                      <a:noFill/>
-                    </a:ln>
-                    <a:extLst>
-                      <a:ext uri="{53640926-AAD7-44D8-BBD7-CCE9431645EC}">
-                        <a14:shadowObscured xmlns:a14="http://schemas.microsoft.com/office/drawing/2010/main"/>
-                      </a:ext>
-                    </a:extLst>
-                  </pic:spPr>
-                </pic:pic>
-              </a:graphicData>
-            </a:graphic>
-          </wp:inline>
-        </w:drawing>
       </w:r>
     </w:p>
     <w:p>
@@ -5735,7 +5915,15 @@
         <w:ind w:hanging="348"/>
       </w:pPr>
       <w:r>
-        <w:t xml:space="preserve">Visando a identificação de cenários e o refinamento do RF05, especifique textualmente o Caso de Uso correspondente (CSU05). A descrição textual deve explicitar a sequência de interações entre o ator (estímulo) e o sistema (resposta) por meio de fluxos (cenários) principal, alternativo e de exceção, de acordo com o template. (0,6) </w:t>
+        <w:t xml:space="preserve">Visando a identificação de cenários e o refinamento do RF05, especifique textualmente o Caso de Uso correspondente (CSU05). A descrição textual deve explicitar a sequência de interações entre o ator (estímulo) e o sistema (resposta) por meio de fluxos (cenários) principal, alternativo e de exceção, de acordo com o </w:t>
+      </w:r>
+      <w:proofErr w:type="spellStart"/>
+      <w:r>
+        <w:t>template</w:t>
+      </w:r>
+      <w:proofErr w:type="spellEnd"/>
+      <w:r>
+        <w:t xml:space="preserve">. (0,6) </w:t>
       </w:r>
     </w:p>
     <w:p>
@@ -5865,7 +6053,6 @@
               <w:jc w:val="left"/>
             </w:pPr>
             <w:r>
-              <w:lastRenderedPageBreak/>
               <w:t xml:space="preserve">Ator Primário: </w:t>
             </w:r>
             <w:r>
@@ -5993,9 +6180,11 @@
             <w:r>
               <w:t xml:space="preserve">2°Ter feito ao menos uma compra </w:t>
             </w:r>
-            <w:r>
-              <w:t>bem-sucedida</w:t>
-            </w:r>
+            <w:proofErr w:type="gramStart"/>
+            <w:r>
+              <w:t>bem sucedida</w:t>
+            </w:r>
+            <w:proofErr w:type="gramEnd"/>
           </w:p>
           <w:p>
             <w:pPr>
@@ -6060,27 +6249,55 @@
               <w:jc w:val="left"/>
             </w:pPr>
             <w:r>
-              <w:t>2°Vai até sua área gerenciadora</w:t>
-            </w:r>
-          </w:p>
-          <w:p>
-            <w:pPr>
-              <w:spacing w:after="0" w:line="259" w:lineRule="auto"/>
-              <w:ind w:left="0" w:firstLine="0"/>
-              <w:jc w:val="left"/>
-            </w:pPr>
-            <w:r>
-              <w:t>3°Entra em sessão de visualizar pedidos</w:t>
-            </w:r>
-          </w:p>
-          <w:p>
-            <w:pPr>
-              <w:spacing w:after="0" w:line="259" w:lineRule="auto"/>
-              <w:ind w:left="0" w:firstLine="0"/>
-              <w:jc w:val="left"/>
-            </w:pPr>
-            <w:r>
-              <w:t>4°Visualiza pedido.</w:t>
+              <w:t>2°Sistema disponibiliza área gerenciadora do cliente</w:t>
+            </w:r>
+          </w:p>
+          <w:p>
+            <w:pPr>
+              <w:spacing w:after="0" w:line="259" w:lineRule="auto"/>
+              <w:ind w:left="0" w:firstLine="0"/>
+              <w:jc w:val="left"/>
+            </w:pPr>
+            <w:r>
+              <w:t>3</w:t>
+            </w:r>
+            <w:r>
+              <w:t>°</w:t>
+            </w:r>
+            <w:r>
+              <w:t>Cliente entra em sua área</w:t>
+            </w:r>
+          </w:p>
+          <w:p>
+            <w:pPr>
+              <w:spacing w:after="0" w:line="259" w:lineRule="auto"/>
+              <w:ind w:left="0" w:firstLine="0"/>
+              <w:jc w:val="left"/>
+            </w:pPr>
+            <w:r>
+              <w:t>4</w:t>
+            </w:r>
+            <w:r>
+              <w:t>°</w:t>
+            </w:r>
+            <w:r>
+              <w:t>Cliente e</w:t>
+            </w:r>
+            <w:r>
+              <w:t>ntra em sessão de visualizar pedidos</w:t>
+            </w:r>
+          </w:p>
+          <w:p>
+            <w:pPr>
+              <w:spacing w:after="0" w:line="259" w:lineRule="auto"/>
+              <w:ind w:left="0" w:firstLine="0"/>
+              <w:jc w:val="left"/>
+            </w:pPr>
+            <w:r>
+              <w:t>5</w:t>
+            </w:r>
+            <w:r>
+              <w:t>°Visualiza pedido.</w:t>
             </w:r>
           </w:p>
           <w:p>
@@ -6346,6 +6563,7 @@
         <w:rPr>
           <w:noProof/>
         </w:rPr>
+        <w:lastRenderedPageBreak/>
         <w:drawing>
           <wp:inline distT="0" distB="0" distL="0" distR="0" wp14:anchorId="0913A16D" wp14:editId="732B1339">
             <wp:extent cx="1256030" cy="2170706"/>
@@ -6362,7 +6580,7 @@
                     <pic:cNvPicPr/>
                   </pic:nvPicPr>
                   <pic:blipFill rotWithShape="1">
-                    <a:blip r:embed="rId14"/>
+                    <a:blip r:embed="rId12"/>
                     <a:srcRect l="23574" t="23626" r="57512" b="18234"/>
                     <a:stretch/>
                   </pic:blipFill>
@@ -6415,7 +6633,7 @@
                     <pic:cNvPicPr/>
                   </pic:nvPicPr>
                   <pic:blipFill rotWithShape="1">
-                    <a:blip r:embed="rId14"/>
+                    <a:blip r:embed="rId12"/>
                     <a:srcRect l="48105" t="23641" r="33586" b="18867"/>
                     <a:stretch/>
                   </pic:blipFill>
@@ -6465,21 +6683,82 @@
         <w:t xml:space="preserve">Modele a lógica do CSU05 com um diagrama de atividades, exibindo os passos de uma computação como atividades. Esses passos computacionais devem ser identificados a partir dos fluxos do caso de uso. (0,4) </w:t>
       </w:r>
     </w:p>
-    <w:p/>
-    <w:p>
-      <w:r>
-        <w:lastRenderedPageBreak/>
-        <w:t xml:space="preserve">                                     </w:t>
-      </w:r>
+    <w:p>
+      <w:pPr>
+        <w:spacing w:after="0" w:line="259" w:lineRule="auto"/>
+        <w:ind w:left="720" w:firstLine="0"/>
+        <w:jc w:val="left"/>
+      </w:pPr>
+      <w:r>
+        <w:t xml:space="preserve"> </w:t>
+      </w:r>
+    </w:p>
+    <w:p>
+      <w:pPr>
+        <w:spacing w:after="0" w:line="259" w:lineRule="auto"/>
+        <w:ind w:left="53" w:firstLine="0"/>
+        <w:jc w:val="center"/>
+      </w:pPr>
+      <w:r>
+        <w:rPr>
+          <w:b/>
+        </w:rPr>
+        <w:t xml:space="preserve"> </w:t>
+      </w:r>
+    </w:p>
+    <w:p>
+      <w:pPr>
+        <w:pStyle w:val="Ttulo2"/>
+        <w:ind w:right="5"/>
+      </w:pPr>
+      <w:r>
+        <w:t>Parte C</w:t>
+      </w:r>
+      <w:r>
+        <w:rPr>
+          <w:u w:val="none"/>
+        </w:rPr>
+        <w:t xml:space="preserve"> </w:t>
+      </w:r>
+    </w:p>
+    <w:p>
+      <w:pPr>
+        <w:spacing w:after="0" w:line="259" w:lineRule="auto"/>
+        <w:ind w:left="0" w:firstLine="0"/>
+        <w:jc w:val="left"/>
+      </w:pPr>
+      <w:r>
+        <w:rPr>
+          <w:b/>
+        </w:rPr>
+        <w:t xml:space="preserve"> </w:t>
+      </w:r>
+    </w:p>
+    <w:p>
+      <w:pPr>
+        <w:numPr>
+          <w:ilvl w:val="0"/>
+          <w:numId w:val="4"/>
+        </w:numPr>
+        <w:ind w:hanging="348"/>
+      </w:pPr>
+      <w:r>
+        <w:t xml:space="preserve">Modele um único Diagrama de Casos de Uso (DCU) com base nas especificações textuais dos casos de uso. Os casos de uso incluídos, estendidos e especializados também devem ser representados. (0,5) </w:t>
+      </w:r>
+    </w:p>
+    <w:p>
+      <w:pPr>
+        <w:ind w:left="345" w:firstLine="0"/>
+      </w:pPr>
       <w:r>
         <w:rPr>
           <w:noProof/>
         </w:rPr>
         <w:drawing>
-          <wp:inline distT="0" distB="0" distL="0" distR="0" wp14:anchorId="6AA2954C" wp14:editId="3BE2DC65">
-            <wp:extent cx="4725203" cy="3641697"/>
-            <wp:effectExtent l="0" t="0" r="0" b="0"/>
-            <wp:docPr id="13" name="Imagem 13"/>
+          <wp:inline distT="0" distB="0" distL="0" distR="0" wp14:anchorId="44AFE424" wp14:editId="10BDC376">
+            <wp:extent cx="5753100" cy="5153025"/>
+            <wp:effectExtent l="0" t="0" r="0" b="9525"/>
+            <wp:docPr id="10" name="Imagem 10"/>
             <wp:cNvGraphicFramePr>
               <a:graphicFrameLocks xmlns:a="http://schemas.openxmlformats.org/drawingml/2006/main" noChangeAspect="1"/>
             </wp:cNvGraphicFramePr>
@@ -6487,30 +6766,36 @@
               <a:graphicData uri="http://schemas.openxmlformats.org/drawingml/2006/picture">
                 <pic:pic xmlns:pic="http://schemas.openxmlformats.org/drawingml/2006/picture">
                   <pic:nvPicPr>
-                    <pic:cNvPr id="1" name=""/>
-                    <pic:cNvPicPr/>
+                    <pic:cNvPr id="0" name="Picture 1"/>
+                    <pic:cNvPicPr>
+                      <a:picLocks noChangeAspect="1" noChangeArrowheads="1"/>
+                    </pic:cNvPicPr>
                   </pic:nvPicPr>
-                  <pic:blipFill rotWithShape="1">
-                    <a:blip r:embed="rId15"/>
-                    <a:srcRect l="26808" t="19369" r="21476" b="9736"/>
-                    <a:stretch/>
+                  <pic:blipFill>
+                    <a:blip r:embed="rId13">
+                      <a:extLst>
+                        <a:ext uri="{28A0092B-C50C-407E-A947-70E740481C1C}">
+                          <a14:useLocalDpi xmlns:a14="http://schemas.microsoft.com/office/drawing/2010/main" val="0"/>
+                        </a:ext>
+                      </a:extLst>
+                    </a:blip>
+                    <a:srcRect/>
+                    <a:stretch>
+                      <a:fillRect/>
+                    </a:stretch>
                   </pic:blipFill>
                   <pic:spPr bwMode="auto">
                     <a:xfrm>
                       <a:off x="0" y="0"/>
-                      <a:ext cx="4732233" cy="3647115"/>
+                      <a:ext cx="5753100" cy="5153025"/>
                     </a:xfrm>
                     <a:prstGeom prst="rect">
                       <a:avLst/>
                     </a:prstGeom>
+                    <a:noFill/>
                     <a:ln>
                       <a:noFill/>
                     </a:ln>
-                    <a:extLst>
-                      <a:ext uri="{53640926-AAD7-44D8-BBD7-CCE9431645EC}">
-                        <a14:shadowObscured xmlns:a14="http://schemas.microsoft.com/office/drawing/2010/main"/>
-                      </a:ext>
-                    </a:extLst>
                   </pic:spPr>
                 </pic:pic>
               </a:graphicData>
@@ -6522,51 +6807,10 @@
     <w:p>
       <w:pPr>
         <w:spacing w:after="0" w:line="259" w:lineRule="auto"/>
-        <w:ind w:left="720" w:firstLine="0"/>
+        <w:ind w:left="708" w:firstLine="0"/>
         <w:jc w:val="left"/>
       </w:pPr>
       <w:r>
-        <w:t xml:space="preserve"> </w:t>
-      </w:r>
-    </w:p>
-    <w:p>
-      <w:pPr>
-        <w:spacing w:after="0" w:line="259" w:lineRule="auto"/>
-        <w:ind w:left="53" w:firstLine="0"/>
-        <w:jc w:val="center"/>
-      </w:pPr>
-      <w:r>
-        <w:rPr>
-          <w:b/>
-        </w:rPr>
-        <w:t xml:space="preserve"> </w:t>
-      </w:r>
-    </w:p>
-    <w:p>
-      <w:pPr>
-        <w:pStyle w:val="Ttulo2"/>
-        <w:ind w:right="5"/>
-      </w:pPr>
-      <w:r>
-        <w:t>Parte C</w:t>
-      </w:r>
-      <w:r>
-        <w:rPr>
-          <w:u w:val="none"/>
-        </w:rPr>
-        <w:t xml:space="preserve"> </w:t>
-      </w:r>
-    </w:p>
-    <w:p>
-      <w:pPr>
-        <w:spacing w:after="0" w:line="259" w:lineRule="auto"/>
-        <w:ind w:left="0" w:firstLine="0"/>
-        <w:jc w:val="left"/>
-      </w:pPr>
-      <w:r>
-        <w:rPr>
-          <w:b/>
-        </w:rPr>
         <w:t xml:space="preserve"> </w:t>
       </w:r>
     </w:p>
@@ -6579,7 +6823,7 @@
         <w:ind w:hanging="348"/>
       </w:pPr>
       <w:r>
-        <w:t xml:space="preserve">Modele um único Diagrama de Casos de Uso (DCU) com base nas especificações textuais dos casos de uso. Os casos de uso incluídos, estendidos e especializados também devem ser representados. (0,5) </w:t>
+        <w:t>Construa o Modelo Conceitual de Dados com um único Diagrama Entidade-Relacionamento (DER) com base as especificações textuais dos casos de uso. (0,75)</w:t>
       </w:r>
     </w:p>
     <w:p>
@@ -6589,31 +6833,10 @@
         <w:jc w:val="left"/>
       </w:pPr>
       <w:r>
-        <w:t xml:space="preserve"> </w:t>
-      </w:r>
-    </w:p>
-    <w:p>
-      <w:pPr>
-        <w:numPr>
-          <w:ilvl w:val="0"/>
-          <w:numId w:val="4"/>
-        </w:numPr>
-        <w:ind w:hanging="348"/>
-      </w:pPr>
-      <w:r>
-        <w:t>Construa o Modelo Conceitual de Dados com um único Diagrama Entidade-Relacionamento (DER) com base as especificações textuais dos casos de uso. (0,75)</w:t>
-      </w:r>
-    </w:p>
-    <w:p>
-      <w:pPr>
-        <w:spacing w:after="0" w:line="259" w:lineRule="auto"/>
-        <w:ind w:left="708" w:firstLine="0"/>
-        <w:jc w:val="left"/>
-      </w:pPr>
-      <w:r>
         <w:rPr>
           <w:noProof/>
         </w:rPr>
+        <w:lastRenderedPageBreak/>
         <w:drawing>
           <wp:inline distT="0" distB="0" distL="0" distR="0" wp14:anchorId="34D36A9E" wp14:editId="02CCBE22">
             <wp:extent cx="6644640" cy="4174490"/>
@@ -6632,7 +6855,7 @@
                     </pic:cNvPicPr>
                   </pic:nvPicPr>
                   <pic:blipFill>
-                    <a:blip r:embed="rId16">
+                    <a:blip r:embed="rId14">
                       <a:extLst>
                         <a:ext uri="{28A0092B-C50C-407E-A947-70E740481C1C}">
                           <a14:useLocalDpi xmlns:a14="http://schemas.microsoft.com/office/drawing/2010/main" val="0"/>
@@ -6805,7 +7028,6 @@
         <w:rPr>
           <w:b/>
         </w:rPr>
-        <w:lastRenderedPageBreak/>
         <w:t xml:space="preserve"> </w:t>
       </w:r>
       <w:r>
@@ -6839,11 +7061,19 @@
         <w:ind w:hanging="348"/>
         <w:jc w:val="left"/>
       </w:pPr>
+      <w:proofErr w:type="spellStart"/>
       <w:r>
         <w:rPr>
           <w:b/>
         </w:rPr>
-        <w:t xml:space="preserve">Canvas: </w:t>
+        <w:t>Canvas</w:t>
+      </w:r>
+      <w:proofErr w:type="spellEnd"/>
+      <w:r>
+        <w:rPr>
+          <w:b/>
+        </w:rPr>
+        <w:t xml:space="preserve">: </w:t>
       </w:r>
     </w:p>
     <w:p>
@@ -6867,7 +7097,7 @@
         </w:rPr>
         <w:tab/>
       </w:r>
-      <w:hyperlink r:id="rId17">
+      <w:hyperlink r:id="rId15">
         <w:r>
           <w:rPr>
             <w:b/>
@@ -6877,7 +7107,7 @@
           <w:t>https://blog.runrun.it/canvas</w:t>
         </w:r>
       </w:hyperlink>
-      <w:hyperlink r:id="rId18">
+      <w:hyperlink r:id="rId16">
         <w:r>
           <w:rPr>
             <w:b/>
@@ -6887,7 +7117,7 @@
           <w:t>-</w:t>
         </w:r>
       </w:hyperlink>
-      <w:hyperlink r:id="rId19">
+      <w:hyperlink r:id="rId17">
         <w:r>
           <w:rPr>
             <w:b/>
@@ -6897,7 +7127,7 @@
           <w:t>online/</w:t>
         </w:r>
       </w:hyperlink>
-      <w:hyperlink r:id="rId20">
+      <w:hyperlink r:id="rId18">
         <w:r>
           <w:rPr>
             <w:b/>
@@ -6940,7 +7170,7 @@
         </w:rPr>
         <w:tab/>
       </w:r>
-      <w:hyperlink r:id="rId21" w:anchor="/">
+      <w:hyperlink r:id="rId19" w:anchor="/">
         <w:r>
           <w:rPr>
             <w:b/>
@@ -6950,7 +7180,7 @@
           <w:t>https://sebraecanvas.com/?checkedSAS=true#/</w:t>
         </w:r>
       </w:hyperlink>
-      <w:hyperlink r:id="rId22" w:anchor="/">
+      <w:hyperlink r:id="rId20" w:anchor="/">
         <w:r>
           <w:rPr>
             <w:b/>
@@ -6982,11 +7212,33 @@
         <w:ind w:hanging="348"/>
         <w:jc w:val="left"/>
       </w:pPr>
+      <w:proofErr w:type="spellStart"/>
       <w:r>
         <w:rPr>
           <w:b/>
         </w:rPr>
-        <w:t xml:space="preserve">Canvas Req: </w:t>
+        <w:t>Canvas</w:t>
+      </w:r>
+      <w:proofErr w:type="spellEnd"/>
+      <w:r>
+        <w:rPr>
+          <w:b/>
+        </w:rPr>
+        <w:t xml:space="preserve"> </w:t>
+      </w:r>
+      <w:proofErr w:type="spellStart"/>
+      <w:r>
+        <w:rPr>
+          <w:b/>
+        </w:rPr>
+        <w:t>Req</w:t>
+      </w:r>
+      <w:proofErr w:type="spellEnd"/>
+      <w:r>
+        <w:rPr>
+          <w:b/>
+        </w:rPr>
+        <w:t xml:space="preserve">: </w:t>
       </w:r>
     </w:p>
     <w:p>
@@ -7010,6 +7262,26 @@
         </w:rPr>
         <w:tab/>
       </w:r>
+      <w:hyperlink r:id="rId21">
+        <w:r>
+          <w:rPr>
+            <w:b/>
+            <w:color w:val="0000FF"/>
+            <w:u w:val="single" w:color="0000FF"/>
+          </w:rPr>
+          <w:t>https://www.devmedia.com.br/canvas</w:t>
+        </w:r>
+      </w:hyperlink>
+      <w:hyperlink r:id="rId22">
+        <w:r>
+          <w:rPr>
+            <w:b/>
+            <w:color w:val="0000FF"/>
+            <w:u w:val="single" w:color="0000FF"/>
+          </w:rPr>
+          <w:t>-</w:t>
+        </w:r>
+      </w:hyperlink>
       <w:hyperlink r:id="rId23">
         <w:r>
           <w:rPr>
@@ -7017,7 +7289,7 @@
             <w:color w:val="0000FF"/>
             <w:u w:val="single" w:color="0000FF"/>
           </w:rPr>
-          <w:t>https://www.devmedia.com.br/canvas</w:t>
+          <w:t>req</w:t>
         </w:r>
       </w:hyperlink>
       <w:hyperlink r:id="rId24">
@@ -7037,7 +7309,7 @@
             <w:color w:val="0000FF"/>
             <w:u w:val="single" w:color="0000FF"/>
           </w:rPr>
-          <w:t>req</w:t>
+          <w:t>levantamento</w:t>
         </w:r>
       </w:hyperlink>
       <w:hyperlink r:id="rId26">
@@ -7057,7 +7329,7 @@
             <w:color w:val="0000FF"/>
             <w:u w:val="single" w:color="0000FF"/>
           </w:rPr>
-          <w:t>levantamento</w:t>
+          <w:t>de</w:t>
         </w:r>
       </w:hyperlink>
       <w:hyperlink r:id="rId28">
@@ -7077,7 +7349,7 @@
             <w:color w:val="0000FF"/>
             <w:u w:val="single" w:color="0000FF"/>
           </w:rPr>
-          <w:t>de</w:t>
+          <w:t>requisitos</w:t>
         </w:r>
       </w:hyperlink>
       <w:hyperlink r:id="rId30">
@@ -7097,7 +7369,7 @@
             <w:color w:val="0000FF"/>
             <w:u w:val="single" w:color="0000FF"/>
           </w:rPr>
-          <w:t>requisitos</w:t>
+          <w:t>de</w:t>
         </w:r>
       </w:hyperlink>
       <w:hyperlink r:id="rId32">
@@ -7117,7 +7389,7 @@
             <w:color w:val="0000FF"/>
             <w:u w:val="single" w:color="0000FF"/>
           </w:rPr>
-          <w:t>de</w:t>
+          <w:t>software</w:t>
         </w:r>
       </w:hyperlink>
       <w:hyperlink r:id="rId34">
@@ -7137,7 +7409,7 @@
             <w:color w:val="0000FF"/>
             <w:u w:val="single" w:color="0000FF"/>
           </w:rPr>
-          <w:t>software</w:t>
+          <w:t>com</w:t>
         </w:r>
       </w:hyperlink>
       <w:hyperlink r:id="rId36">
@@ -7157,30 +7429,10 @@
             <w:color w:val="0000FF"/>
             <w:u w:val="single" w:color="0000FF"/>
           </w:rPr>
-          <w:t>com</w:t>
+          <w:t>canvas/33991</w:t>
         </w:r>
       </w:hyperlink>
       <w:hyperlink r:id="rId38">
-        <w:r>
-          <w:rPr>
-            <w:b/>
-            <w:color w:val="0000FF"/>
-            <w:u w:val="single" w:color="0000FF"/>
-          </w:rPr>
-          <w:t>-</w:t>
-        </w:r>
-      </w:hyperlink>
-      <w:hyperlink r:id="rId39">
-        <w:r>
-          <w:rPr>
-            <w:b/>
-            <w:color w:val="0000FF"/>
-            <w:u w:val="single" w:color="0000FF"/>
-          </w:rPr>
-          <w:t>canvas/33991</w:t>
-        </w:r>
-      </w:hyperlink>
-      <w:hyperlink r:id="rId40">
         <w:r>
           <w:rPr>
             <w:b/>
@@ -7222,6 +7474,28 @@
         </w:rPr>
         <w:t xml:space="preserve">Pitch: </w:t>
       </w:r>
+      <w:hyperlink r:id="rId39">
+        <w:r>
+          <w:rPr>
+            <w:b/>
+            <w:color w:val="0000FF"/>
+            <w:u w:val="single" w:color="0000FF"/>
+            <w:lang w:val="en-US"/>
+          </w:rPr>
+          <w:t>https://endeavor.org.br/dinheiro/como</w:t>
+        </w:r>
+      </w:hyperlink>
+      <w:hyperlink r:id="rId40">
+        <w:r>
+          <w:rPr>
+            <w:b/>
+            <w:color w:val="0000FF"/>
+            <w:u w:val="single" w:color="0000FF"/>
+            <w:lang w:val="en-US"/>
+          </w:rPr>
+          <w:t>-</w:t>
+        </w:r>
+      </w:hyperlink>
       <w:hyperlink r:id="rId41">
         <w:r>
           <w:rPr>
@@ -7230,7 +7504,7 @@
             <w:u w:val="single" w:color="0000FF"/>
             <w:lang w:val="en-US"/>
           </w:rPr>
-          <w:t>https://endeavor.org.br/dinheiro/como</w:t>
+          <w:t>elaborar</w:t>
         </w:r>
       </w:hyperlink>
       <w:hyperlink r:id="rId42">
@@ -7252,7 +7526,7 @@
             <w:u w:val="single" w:color="0000FF"/>
             <w:lang w:val="en-US"/>
           </w:rPr>
-          <w:t>elaborar</w:t>
+          <w:t>um</w:t>
         </w:r>
       </w:hyperlink>
       <w:hyperlink r:id="rId44">
@@ -7274,7 +7548,7 @@
             <w:u w:val="single" w:color="0000FF"/>
             <w:lang w:val="en-US"/>
           </w:rPr>
-          <w:t>um</w:t>
+          <w:t>pitch</w:t>
         </w:r>
       </w:hyperlink>
       <w:hyperlink r:id="rId46">
@@ -7296,10 +7570,22 @@
             <w:u w:val="single" w:color="0000FF"/>
             <w:lang w:val="en-US"/>
           </w:rPr>
-          <w:t>pitch</w:t>
+          <w:t>quase</w:t>
         </w:r>
       </w:hyperlink>
-      <w:hyperlink r:id="rId48">
+      <w:hyperlink r:id="rId48"/>
+      <w:hyperlink r:id="rId49">
+        <w:r>
+          <w:rPr>
+            <w:b/>
+            <w:color w:val="0000FF"/>
+            <w:u w:val="single" w:color="0000FF"/>
+            <w:lang w:val="en-US"/>
+          </w:rPr>
+          <w:t>perfeito/?gclid=Cj0KCQiA4L2BBhCvARIsAO0SBdZklkg_Pj</w:t>
+        </w:r>
+      </w:hyperlink>
+      <w:hyperlink r:id="rId50">
         <w:r>
           <w:rPr>
             <w:b/>
@@ -7310,40 +7596,6 @@
           <w:t>-</w:t>
         </w:r>
       </w:hyperlink>
-      <w:hyperlink r:id="rId49">
-        <w:r>
-          <w:rPr>
-            <w:b/>
-            <w:color w:val="0000FF"/>
-            <w:u w:val="single" w:color="0000FF"/>
-            <w:lang w:val="en-US"/>
-          </w:rPr>
-          <w:t>quase</w:t>
-        </w:r>
-      </w:hyperlink>
-      <w:hyperlink r:id="rId50"/>
-      <w:hyperlink r:id="rId51">
-        <w:r>
-          <w:rPr>
-            <w:b/>
-            <w:color w:val="0000FF"/>
-            <w:u w:val="single" w:color="0000FF"/>
-            <w:lang w:val="en-US"/>
-          </w:rPr>
-          <w:t>perfeito/?gclid=Cj0KCQiA4L2BBhCvARIsAO0SBdZklkg_Pj</w:t>
-        </w:r>
-      </w:hyperlink>
-      <w:hyperlink r:id="rId52">
-        <w:r>
-          <w:rPr>
-            <w:b/>
-            <w:color w:val="0000FF"/>
-            <w:u w:val="single" w:color="0000FF"/>
-            <w:lang w:val="en-US"/>
-          </w:rPr>
-          <w:t>-</w:t>
-        </w:r>
-      </w:hyperlink>
     </w:p>
     <w:p>
       <w:pPr>
@@ -7354,7 +7606,7 @@
           <w:b/>
         </w:rPr>
       </w:pPr>
-      <w:hyperlink r:id="rId53">
+      <w:hyperlink r:id="rId51">
         <w:r>
           <w:rPr>
             <w:b/>
@@ -7364,7 +7616,7 @@
           <w:t>hKa7vXlGCu5oEE1aXKxZUnjMycNKfwoYwSzmhZ3Q1DGcaAk6eEALw_wcB</w:t>
         </w:r>
       </w:hyperlink>
-      <w:hyperlink r:id="rId54">
+      <w:hyperlink r:id="rId52">
         <w:r>
           <w:rPr>
             <w:b/>

</xml_diff>

<commit_message>
adicionando mudança final para avaliação
</commit_message>
<xml_diff>
--- a/Arquivos ENG(parte2)/FATECZL EngSWI DSM Projeto2 1sem2021.pdf.docx
+++ b/Arquivos ENG(parte2)/FATECZL EngSWI DSM Projeto2 1sem2021.pdf.docx
@@ -2497,6 +2497,57 @@
     </w:p>
     <w:p>
       <w:pPr>
+        <w:ind w:left="693" w:firstLine="0"/>
+      </w:pPr>
+      <w:r>
+        <w:rPr>
+          <w:noProof/>
+        </w:rPr>
+        <w:drawing>
+          <wp:inline distT="0" distB="0" distL="0" distR="0" wp14:anchorId="72704A98" wp14:editId="47CDEC97">
+            <wp:extent cx="6644640" cy="3737610"/>
+            <wp:effectExtent l="0" t="0" r="3810" b="0"/>
+            <wp:docPr id="12" name="Gráfico 12"/>
+            <wp:cNvGraphicFramePr>
+              <a:graphicFrameLocks xmlns:a="http://schemas.openxmlformats.org/drawingml/2006/main" noChangeAspect="1"/>
+            </wp:cNvGraphicFramePr>
+            <a:graphic xmlns:a="http://schemas.openxmlformats.org/drawingml/2006/main">
+              <a:graphicData uri="http://schemas.openxmlformats.org/drawingml/2006/picture">
+                <pic:pic xmlns:pic="http://schemas.openxmlformats.org/drawingml/2006/picture">
+                  <pic:nvPicPr>
+                    <pic:cNvPr id="1" name=""/>
+                    <pic:cNvPicPr/>
+                  </pic:nvPicPr>
+                  <pic:blipFill>
+                    <a:blip r:embed="rId6">
+                      <a:extLst>
+                        <a:ext uri="{96DAC541-7B7A-43D3-8B79-37D633B846F1}">
+                          <asvg:svgBlip xmlns:asvg="http://schemas.microsoft.com/office/drawing/2016/SVG/main" r:embed="rId7"/>
+                        </a:ext>
+                      </a:extLst>
+                    </a:blip>
+                    <a:stretch>
+                      <a:fillRect/>
+                    </a:stretch>
+                  </pic:blipFill>
+                  <pic:spPr>
+                    <a:xfrm>
+                      <a:off x="0" y="0"/>
+                      <a:ext cx="6644640" cy="3737610"/>
+                    </a:xfrm>
+                    <a:prstGeom prst="rect">
+                      <a:avLst/>
+                    </a:prstGeom>
+                  </pic:spPr>
+                </pic:pic>
+              </a:graphicData>
+            </a:graphic>
+          </wp:inline>
+        </w:drawing>
+      </w:r>
+    </w:p>
+    <w:p>
+      <w:pPr>
         <w:spacing w:after="0" w:line="259" w:lineRule="auto"/>
         <w:ind w:left="720" w:firstLine="0"/>
         <w:jc w:val="left"/>
@@ -2859,6 +2910,7 @@
               <w:jc w:val="left"/>
             </w:pPr>
             <w:r>
+              <w:lastRenderedPageBreak/>
               <w:t>5</w:t>
             </w:r>
             <w:r>
@@ -2934,6 +2986,7 @@
               <w:jc w:val="left"/>
             </w:pPr>
             <w:r>
+              <w:lastRenderedPageBreak/>
               <w:t xml:space="preserve">Fluxo Alternativo: </w:t>
             </w:r>
           </w:p>
@@ -3273,7 +3326,7 @@
                     <pic:cNvPicPr/>
                   </pic:nvPicPr>
                   <pic:blipFill rotWithShape="1">
-                    <a:blip r:embed="rId6">
+                    <a:blip r:embed="rId8">
                       <a:extLst>
                         <a:ext uri="{28A0092B-C50C-407E-A947-70E740481C1C}">
                           <a14:useLocalDpi xmlns:a14="http://schemas.microsoft.com/office/drawing/2010/main" val="0"/>
@@ -3342,6 +3395,7 @@
         <w:rPr>
           <w:noProof/>
         </w:rPr>
+        <w:lastRenderedPageBreak/>
         <w:drawing>
           <wp:inline distT="0" distB="0" distL="0" distR="0" wp14:anchorId="090591A6" wp14:editId="35B1413B">
             <wp:extent cx="3868200" cy="2924175"/>
@@ -3358,7 +3412,7 @@
                     <pic:cNvPicPr/>
                   </pic:nvPicPr>
                   <pic:blipFill rotWithShape="1">
-                    <a:blip r:embed="rId7"/>
+                    <a:blip r:embed="rId9"/>
                     <a:srcRect l="23509" t="20143" r="28326" b="15094"/>
                     <a:stretch/>
                   </pic:blipFill>
@@ -3521,7 +3575,6 @@
               <w:jc w:val="left"/>
             </w:pPr>
             <w:r>
-              <w:lastRenderedPageBreak/>
               <w:t xml:space="preserve"> </w:t>
             </w:r>
           </w:p>
@@ -3548,7 +3601,6 @@
               <w:jc w:val="left"/>
             </w:pPr>
             <w:r>
-              <w:lastRenderedPageBreak/>
               <w:t>Ator Primário:</w:t>
             </w:r>
             <w:r>
@@ -3957,6 +4009,7 @@
               <w:jc w:val="left"/>
             </w:pPr>
             <w:r>
+              <w:lastRenderedPageBreak/>
               <w:t xml:space="preserve">Pós-condições: </w:t>
             </w:r>
           </w:p>
@@ -4145,7 +4198,7 @@
                     <pic:cNvPicPr/>
                   </pic:nvPicPr>
                   <pic:blipFill rotWithShape="1">
-                    <a:blip r:embed="rId8">
+                    <a:blip r:embed="rId10">
                       <a:extLst>
                         <a:ext uri="{28A0092B-C50C-407E-A947-70E740481C1C}">
                           <a14:useLocalDpi xmlns:a14="http://schemas.microsoft.com/office/drawing/2010/main" val="0"/>
@@ -4226,7 +4279,7 @@
                     <pic:cNvPicPr/>
                   </pic:nvPicPr>
                   <pic:blipFill rotWithShape="1">
-                    <a:blip r:embed="rId9"/>
+                    <a:blip r:embed="rId11"/>
                     <a:srcRect l="23509" t="19123" r="25746" b="10760"/>
                     <a:stretch/>
                   </pic:blipFill>
@@ -4334,6 +4387,7 @@
               <w:jc w:val="left"/>
             </w:pPr>
             <w:r>
+              <w:lastRenderedPageBreak/>
               <w:t xml:space="preserve">Caso de Uso: </w:t>
             </w:r>
             <w:r>
@@ -4745,7 +4799,6 @@
               <w:jc w:val="left"/>
             </w:pPr>
             <w:r>
-              <w:lastRenderedPageBreak/>
               <w:t xml:space="preserve">Fluxo de Exceção: </w:t>
             </w:r>
           </w:p>
@@ -4929,7 +4982,7 @@
                     <pic:cNvPicPr/>
                   </pic:nvPicPr>
                   <pic:blipFill rotWithShape="1">
-                    <a:blip r:embed="rId10" cstate="print">
+                    <a:blip r:embed="rId12" cstate="print">
                       <a:extLst>
                         <a:ext uri="{28A0092B-C50C-407E-A947-70E740481C1C}">
                           <a14:useLocalDpi xmlns:a14="http://schemas.microsoft.com/office/drawing/2010/main" val="0"/>
@@ -4992,6 +5045,7 @@
         <w:jc w:val="left"/>
       </w:pPr>
       <w:r>
+        <w:lastRenderedPageBreak/>
         <w:t xml:space="preserve"> </w:t>
       </w:r>
     </w:p>
@@ -5227,7 +5281,6 @@
               <w:jc w:val="left"/>
             </w:pPr>
             <w:r>
-              <w:lastRenderedPageBreak/>
               <w:t xml:space="preserve">Precondições: </w:t>
             </w:r>
           </w:p>
@@ -5729,6 +5782,7 @@
               <w:jc w:val="left"/>
             </w:pPr>
             <w:r>
+              <w:lastRenderedPageBreak/>
               <w:t xml:space="preserve">Regras de Negócio Relacionadas: RN04; RN05. </w:t>
             </w:r>
           </w:p>
@@ -5834,7 +5888,7 @@
                     <pic:cNvPicPr/>
                   </pic:nvPicPr>
                   <pic:blipFill rotWithShape="1">
-                    <a:blip r:embed="rId11">
+                    <a:blip r:embed="rId13">
                       <a:extLst>
                         <a:ext uri="{28A0092B-C50C-407E-A947-70E740481C1C}">
                           <a14:useLocalDpi xmlns:a14="http://schemas.microsoft.com/office/drawing/2010/main" val="0"/>
@@ -5892,7 +5946,6 @@
         <w:ind w:hanging="348"/>
       </w:pPr>
       <w:r>
-        <w:lastRenderedPageBreak/>
         <w:t xml:space="preserve">Modele a lógica do CSU04 com um diagrama de atividades, exibindo os passos de uma computação como atividades. Esses passos computacionais devem ser identificados a partir dos fluxos do caso de uso. (0,4) </w:t>
       </w:r>
     </w:p>
@@ -6259,6 +6312,7 @@
               <w:jc w:val="left"/>
             </w:pPr>
             <w:r>
+              <w:lastRenderedPageBreak/>
               <w:t>3</w:t>
             </w:r>
             <w:r>
@@ -6333,6 +6387,7 @@
               <w:jc w:val="left"/>
             </w:pPr>
             <w:r>
+              <w:lastRenderedPageBreak/>
               <w:t>Fluxo Alternativo:</w:t>
             </w:r>
           </w:p>
@@ -6563,7 +6618,6 @@
         <w:rPr>
           <w:noProof/>
         </w:rPr>
-        <w:lastRenderedPageBreak/>
         <w:drawing>
           <wp:inline distT="0" distB="0" distL="0" distR="0" wp14:anchorId="0913A16D" wp14:editId="732B1339">
             <wp:extent cx="1256030" cy="2170706"/>
@@ -6580,7 +6634,7 @@
                     <pic:cNvPicPr/>
                   </pic:nvPicPr>
                   <pic:blipFill rotWithShape="1">
-                    <a:blip r:embed="rId12"/>
+                    <a:blip r:embed="rId14"/>
                     <a:srcRect l="23574" t="23626" r="57512" b="18234"/>
                     <a:stretch/>
                   </pic:blipFill>
@@ -6633,7 +6687,7 @@
                     <pic:cNvPicPr/>
                   </pic:nvPicPr>
                   <pic:blipFill rotWithShape="1">
-                    <a:blip r:embed="rId12"/>
+                    <a:blip r:embed="rId14"/>
                     <a:srcRect l="48105" t="23641" r="33586" b="18867"/>
                     <a:stretch/>
                   </pic:blipFill>
@@ -6754,6 +6808,7 @@
         <w:rPr>
           <w:noProof/>
         </w:rPr>
+        <w:lastRenderedPageBreak/>
         <w:drawing>
           <wp:inline distT="0" distB="0" distL="0" distR="0" wp14:anchorId="44AFE424" wp14:editId="10BDC376">
             <wp:extent cx="5753100" cy="5153025"/>
@@ -6772,7 +6827,7 @@
                     </pic:cNvPicPr>
                   </pic:nvPicPr>
                   <pic:blipFill>
-                    <a:blip r:embed="rId13">
+                    <a:blip r:embed="rId15">
                       <a:extLst>
                         <a:ext uri="{28A0092B-C50C-407E-A947-70E740481C1C}">
                           <a14:useLocalDpi xmlns:a14="http://schemas.microsoft.com/office/drawing/2010/main" val="0"/>
@@ -6855,7 +6910,7 @@
                     </pic:cNvPicPr>
                   </pic:nvPicPr>
                   <pic:blipFill>
-                    <a:blip r:embed="rId14">
+                    <a:blip r:embed="rId16">
                       <a:extLst>
                         <a:ext uri="{28A0092B-C50C-407E-A947-70E740481C1C}">
                           <a14:useLocalDpi xmlns:a14="http://schemas.microsoft.com/office/drawing/2010/main" val="0"/>
@@ -7097,7 +7152,7 @@
         </w:rPr>
         <w:tab/>
       </w:r>
-      <w:hyperlink r:id="rId15">
+      <w:hyperlink r:id="rId17">
         <w:r>
           <w:rPr>
             <w:b/>
@@ -7107,7 +7162,7 @@
           <w:t>https://blog.runrun.it/canvas</w:t>
         </w:r>
       </w:hyperlink>
-      <w:hyperlink r:id="rId16">
+      <w:hyperlink r:id="rId18">
         <w:r>
           <w:rPr>
             <w:b/>
@@ -7117,7 +7172,7 @@
           <w:t>-</w:t>
         </w:r>
       </w:hyperlink>
-      <w:hyperlink r:id="rId17">
+      <w:hyperlink r:id="rId19">
         <w:r>
           <w:rPr>
             <w:b/>
@@ -7127,7 +7182,7 @@
           <w:t>online/</w:t>
         </w:r>
       </w:hyperlink>
-      <w:hyperlink r:id="rId18">
+      <w:hyperlink r:id="rId20">
         <w:r>
           <w:rPr>
             <w:b/>
@@ -7170,7 +7225,7 @@
         </w:rPr>
         <w:tab/>
       </w:r>
-      <w:hyperlink r:id="rId19" w:anchor="/">
+      <w:hyperlink r:id="rId21" w:anchor="/">
         <w:r>
           <w:rPr>
             <w:b/>
@@ -7180,7 +7235,7 @@
           <w:t>https://sebraecanvas.com/?checkedSAS=true#/</w:t>
         </w:r>
       </w:hyperlink>
-      <w:hyperlink r:id="rId20" w:anchor="/">
+      <w:hyperlink r:id="rId22" w:anchor="/">
         <w:r>
           <w:rPr>
             <w:b/>
@@ -7262,7 +7317,7 @@
         </w:rPr>
         <w:tab/>
       </w:r>
-      <w:hyperlink r:id="rId21">
+      <w:hyperlink r:id="rId23">
         <w:r>
           <w:rPr>
             <w:b/>
@@ -7270,26 +7325,6 @@
             <w:u w:val="single" w:color="0000FF"/>
           </w:rPr>
           <w:t>https://www.devmedia.com.br/canvas</w:t>
-        </w:r>
-      </w:hyperlink>
-      <w:hyperlink r:id="rId22">
-        <w:r>
-          <w:rPr>
-            <w:b/>
-            <w:color w:val="0000FF"/>
-            <w:u w:val="single" w:color="0000FF"/>
-          </w:rPr>
-          <w:t>-</w:t>
-        </w:r>
-      </w:hyperlink>
-      <w:hyperlink r:id="rId23">
-        <w:r>
-          <w:rPr>
-            <w:b/>
-            <w:color w:val="0000FF"/>
-            <w:u w:val="single" w:color="0000FF"/>
-          </w:rPr>
-          <w:t>req</w:t>
         </w:r>
       </w:hyperlink>
       <w:hyperlink r:id="rId24">
@@ -7309,7 +7344,7 @@
             <w:color w:val="0000FF"/>
             <w:u w:val="single" w:color="0000FF"/>
           </w:rPr>
-          <w:t>levantamento</w:t>
+          <w:t>req</w:t>
         </w:r>
       </w:hyperlink>
       <w:hyperlink r:id="rId26">
@@ -7329,7 +7364,7 @@
             <w:color w:val="0000FF"/>
             <w:u w:val="single" w:color="0000FF"/>
           </w:rPr>
-          <w:t>de</w:t>
+          <w:t>levantamento</w:t>
         </w:r>
       </w:hyperlink>
       <w:hyperlink r:id="rId28">
@@ -7349,7 +7384,7 @@
             <w:color w:val="0000FF"/>
             <w:u w:val="single" w:color="0000FF"/>
           </w:rPr>
-          <w:t>requisitos</w:t>
+          <w:t>de</w:t>
         </w:r>
       </w:hyperlink>
       <w:hyperlink r:id="rId30">
@@ -7369,7 +7404,7 @@
             <w:color w:val="0000FF"/>
             <w:u w:val="single" w:color="0000FF"/>
           </w:rPr>
-          <w:t>de</w:t>
+          <w:t>requisitos</w:t>
         </w:r>
       </w:hyperlink>
       <w:hyperlink r:id="rId32">
@@ -7389,7 +7424,7 @@
             <w:color w:val="0000FF"/>
             <w:u w:val="single" w:color="0000FF"/>
           </w:rPr>
-          <w:t>software</w:t>
+          <w:t>de</w:t>
         </w:r>
       </w:hyperlink>
       <w:hyperlink r:id="rId34">
@@ -7409,7 +7444,7 @@
             <w:color w:val="0000FF"/>
             <w:u w:val="single" w:color="0000FF"/>
           </w:rPr>
-          <w:t>com</w:t>
+          <w:t>software</w:t>
         </w:r>
       </w:hyperlink>
       <w:hyperlink r:id="rId36">
@@ -7429,10 +7464,30 @@
             <w:color w:val="0000FF"/>
             <w:u w:val="single" w:color="0000FF"/>
           </w:rPr>
+          <w:t>com</w:t>
+        </w:r>
+      </w:hyperlink>
+      <w:hyperlink r:id="rId38">
+        <w:r>
+          <w:rPr>
+            <w:b/>
+            <w:color w:val="0000FF"/>
+            <w:u w:val="single" w:color="0000FF"/>
+          </w:rPr>
+          <w:t>-</w:t>
+        </w:r>
+      </w:hyperlink>
+      <w:hyperlink r:id="rId39">
+        <w:r>
+          <w:rPr>
+            <w:b/>
+            <w:color w:val="0000FF"/>
+            <w:u w:val="single" w:color="0000FF"/>
+          </w:rPr>
           <w:t>canvas/33991</w:t>
         </w:r>
       </w:hyperlink>
-      <w:hyperlink r:id="rId38">
+      <w:hyperlink r:id="rId40">
         <w:r>
           <w:rPr>
             <w:b/>
@@ -7474,7 +7529,7 @@
         </w:rPr>
         <w:t xml:space="preserve">Pitch: </w:t>
       </w:r>
-      <w:hyperlink r:id="rId39">
+      <w:hyperlink r:id="rId41">
         <w:r>
           <w:rPr>
             <w:b/>
@@ -7483,28 +7538,6 @@
             <w:lang w:val="en-US"/>
           </w:rPr>
           <w:t>https://endeavor.org.br/dinheiro/como</w:t>
-        </w:r>
-      </w:hyperlink>
-      <w:hyperlink r:id="rId40">
-        <w:r>
-          <w:rPr>
-            <w:b/>
-            <w:color w:val="0000FF"/>
-            <w:u w:val="single" w:color="0000FF"/>
-            <w:lang w:val="en-US"/>
-          </w:rPr>
-          <w:t>-</w:t>
-        </w:r>
-      </w:hyperlink>
-      <w:hyperlink r:id="rId41">
-        <w:r>
-          <w:rPr>
-            <w:b/>
-            <w:color w:val="0000FF"/>
-            <w:u w:val="single" w:color="0000FF"/>
-            <w:lang w:val="en-US"/>
-          </w:rPr>
-          <w:t>elaborar</w:t>
         </w:r>
       </w:hyperlink>
       <w:hyperlink r:id="rId42">
@@ -7526,7 +7559,7 @@
             <w:u w:val="single" w:color="0000FF"/>
             <w:lang w:val="en-US"/>
           </w:rPr>
-          <w:t>um</w:t>
+          <w:t>elaborar</w:t>
         </w:r>
       </w:hyperlink>
       <w:hyperlink r:id="rId44">
@@ -7548,7 +7581,7 @@
             <w:u w:val="single" w:color="0000FF"/>
             <w:lang w:val="en-US"/>
           </w:rPr>
-          <w:t>pitch</w:t>
+          <w:t>um</w:t>
         </w:r>
       </w:hyperlink>
       <w:hyperlink r:id="rId46">
@@ -7570,11 +7603,33 @@
             <w:u w:val="single" w:color="0000FF"/>
             <w:lang w:val="en-US"/>
           </w:rPr>
+          <w:t>pitch</w:t>
+        </w:r>
+      </w:hyperlink>
+      <w:hyperlink r:id="rId48">
+        <w:r>
+          <w:rPr>
+            <w:b/>
+            <w:color w:val="0000FF"/>
+            <w:u w:val="single" w:color="0000FF"/>
+            <w:lang w:val="en-US"/>
+          </w:rPr>
+          <w:t>-</w:t>
+        </w:r>
+      </w:hyperlink>
+      <w:hyperlink r:id="rId49">
+        <w:r>
+          <w:rPr>
+            <w:b/>
+            <w:color w:val="0000FF"/>
+            <w:u w:val="single" w:color="0000FF"/>
+            <w:lang w:val="en-US"/>
+          </w:rPr>
           <w:t>quase</w:t>
         </w:r>
       </w:hyperlink>
-      <w:hyperlink r:id="rId48"/>
-      <w:hyperlink r:id="rId49">
+      <w:hyperlink r:id="rId50"/>
+      <w:hyperlink r:id="rId51">
         <w:r>
           <w:rPr>
             <w:b/>
@@ -7585,7 +7640,7 @@
           <w:t>perfeito/?gclid=Cj0KCQiA4L2BBhCvARIsAO0SBdZklkg_Pj</w:t>
         </w:r>
       </w:hyperlink>
-      <w:hyperlink r:id="rId50">
+      <w:hyperlink r:id="rId52">
         <w:r>
           <w:rPr>
             <w:b/>
@@ -7606,7 +7661,7 @@
           <w:b/>
         </w:rPr>
       </w:pPr>
-      <w:hyperlink r:id="rId51">
+      <w:hyperlink r:id="rId53">
         <w:r>
           <w:rPr>
             <w:b/>
@@ -7616,7 +7671,7 @@
           <w:t>hKa7vXlGCu5oEE1aXKxZUnjMycNKfwoYwSzmhZ3Q1DGcaAk6eEALw_wcB</w:t>
         </w:r>
       </w:hyperlink>
-      <w:hyperlink r:id="rId52">
+      <w:hyperlink r:id="rId54">
         <w:r>
           <w:rPr>
             <w:b/>

</xml_diff>

<commit_message>
Adicionando diagramas de Atividade
</commit_message>
<xml_diff>
--- a/Arquivos ENG(parte2)/FATECZL EngSWI DSM Projeto2 1sem2021.pdf.docx
+++ b/Arquivos ENG(parte2)/FATECZL EngSWI DSM Projeto2 1sem2021.pdf.docx
@@ -3797,13 +3797,8 @@
               <w:t xml:space="preserve">s filtros e </w:t>
             </w:r>
             <w:r>
-              <w:t xml:space="preserve">catálogo, escolhendo o gênero do </w:t>
-            </w:r>
-            <w:proofErr w:type="gramStart"/>
-            <w:r>
-              <w:t>produto e etc.</w:t>
-            </w:r>
-            <w:proofErr w:type="gramEnd"/>
+              <w:t>catálogo, escolhendo o gênero do produto e etc.</w:t>
+            </w:r>
           </w:p>
           <w:p>
             <w:pPr>
@@ -4022,11 +4017,9 @@
             <w:r>
               <w:t xml:space="preserve">Realiza interação com opções de pagamentos, </w:t>
             </w:r>
-            <w:proofErr w:type="gramStart"/>
             <w:r>
               <w:t>cadastro e etc.</w:t>
             </w:r>
-            <w:proofErr w:type="gramEnd"/>
           </w:p>
           <w:p>
             <w:pPr>
@@ -4747,11 +4740,9 @@
             <w:r>
               <w:t xml:space="preserve">4°Avaliar o </w:t>
             </w:r>
-            <w:proofErr w:type="gramStart"/>
-            <w:r>
-              <w:t>pedido(</w:t>
-            </w:r>
-            <w:proofErr w:type="gramEnd"/>
+            <w:r>
+              <w:t>pedido (</w:t>
+            </w:r>
             <w:r>
               <w:t>Opcional)</w:t>
             </w:r>
@@ -5038,16 +5029,70 @@
         <w:t xml:space="preserve">Modele a lógica do CSU03 com um diagrama de atividades, exibindo os passos de uma computação como atividades. Esses passos computacionais devem ser identificados a partir dos fluxos do caso de uso. (0,4) </w:t>
       </w:r>
     </w:p>
+    <w:p/>
     <w:p>
       <w:pPr>
         <w:spacing w:after="0" w:line="259" w:lineRule="auto"/>
-        <w:ind w:left="360" w:firstLine="0"/>
+        <w:ind w:left="1899" w:firstLine="225"/>
         <w:jc w:val="left"/>
       </w:pPr>
       <w:r>
-        <w:lastRenderedPageBreak/>
         <w:t xml:space="preserve"> </w:t>
       </w:r>
+      <w:r>
+        <w:rPr>
+          <w:noProof/>
+        </w:rPr>
+        <w:drawing>
+          <wp:inline distT="0" distB="0" distL="0" distR="0" wp14:anchorId="37E4668A" wp14:editId="44B4916C">
+            <wp:extent cx="4440081" cy="3343275"/>
+            <wp:effectExtent l="0" t="0" r="0" b="0"/>
+            <wp:docPr id="13" name="Imagem 13"/>
+            <wp:cNvGraphicFramePr>
+              <a:graphicFrameLocks xmlns:a="http://schemas.openxmlformats.org/drawingml/2006/main" noChangeAspect="1"/>
+            </wp:cNvGraphicFramePr>
+            <a:graphic xmlns:a="http://schemas.openxmlformats.org/drawingml/2006/main">
+              <a:graphicData uri="http://schemas.openxmlformats.org/drawingml/2006/picture">
+                <pic:pic xmlns:pic="http://schemas.openxmlformats.org/drawingml/2006/picture">
+                  <pic:nvPicPr>
+                    <pic:cNvPr id="1" name=""/>
+                    <pic:cNvPicPr/>
+                  </pic:nvPicPr>
+                  <pic:blipFill rotWithShape="1">
+                    <a:blip r:embed="rId13"/>
+                    <a:srcRect l="27953" t="20653" r="23881" b="14840"/>
+                    <a:stretch/>
+                  </pic:blipFill>
+                  <pic:spPr bwMode="auto">
+                    <a:xfrm>
+                      <a:off x="0" y="0"/>
+                      <a:ext cx="4444192" cy="3346371"/>
+                    </a:xfrm>
+                    <a:prstGeom prst="rect">
+                      <a:avLst/>
+                    </a:prstGeom>
+                    <a:ln>
+                      <a:noFill/>
+                    </a:ln>
+                    <a:extLst>
+                      <a:ext uri="{53640926-AAD7-44D8-BBD7-CCE9431645EC}">
+                        <a14:shadowObscured xmlns:a14="http://schemas.microsoft.com/office/drawing/2010/main"/>
+                      </a:ext>
+                    </a:extLst>
+                  </pic:spPr>
+                </pic:pic>
+              </a:graphicData>
+            </a:graphic>
+          </wp:inline>
+        </w:drawing>
+      </w:r>
+    </w:p>
+    <w:p>
+      <w:pPr>
+        <w:spacing w:after="0" w:line="259" w:lineRule="auto"/>
+        <w:ind w:left="1899" w:firstLine="225"/>
+        <w:jc w:val="left"/>
+      </w:pPr>
     </w:p>
     <w:p>
       <w:pPr>
@@ -5390,12 +5435,10 @@
               <w:t xml:space="preserve">3°Sistema redireciona cliente a </w:t>
             </w:r>
             <w:proofErr w:type="spellStart"/>
-            <w:proofErr w:type="gramStart"/>
             <w:r>
               <w:t>pagina</w:t>
             </w:r>
             <w:proofErr w:type="spellEnd"/>
-            <w:proofErr w:type="gramEnd"/>
             <w:r>
               <w:t xml:space="preserve"> de opções de pagamento.</w:t>
             </w:r>
@@ -5426,6 +5469,7 @@
               <w:jc w:val="left"/>
             </w:pPr>
             <w:r>
+              <w:lastRenderedPageBreak/>
               <w:t>5°Cas</w:t>
             </w:r>
             <w:r>
@@ -5512,6 +5556,7 @@
               <w:jc w:val="left"/>
             </w:pPr>
             <w:r>
+              <w:lastRenderedPageBreak/>
               <w:t xml:space="preserve"> </w:t>
             </w:r>
           </w:p>
@@ -5782,7 +5827,6 @@
               <w:jc w:val="left"/>
             </w:pPr>
             <w:r>
-              <w:lastRenderedPageBreak/>
               <w:t xml:space="preserve">Regras de Negócio Relacionadas: RN04; RN05. </w:t>
             </w:r>
           </w:p>
@@ -5888,7 +5932,7 @@
                     <pic:cNvPicPr/>
                   </pic:nvPicPr>
                   <pic:blipFill rotWithShape="1">
-                    <a:blip r:embed="rId13">
+                    <a:blip r:embed="rId14">
                       <a:extLst>
                         <a:ext uri="{28A0092B-C50C-407E-A947-70E740481C1C}">
                           <a14:useLocalDpi xmlns:a14="http://schemas.microsoft.com/office/drawing/2010/main" val="0"/>
@@ -5949,6 +5993,61 @@
         <w:t xml:space="preserve">Modele a lógica do CSU04 com um diagrama de atividades, exibindo os passos de uma computação como atividades. Esses passos computacionais devem ser identificados a partir dos fluxos do caso de uso. (0,4) </w:t>
       </w:r>
     </w:p>
+    <w:p/>
+    <w:p>
+      <w:r>
+        <w:lastRenderedPageBreak/>
+        <w:t xml:space="preserve">     </w:t>
+      </w:r>
+      <w:r>
+        <w:rPr>
+          <w:noProof/>
+        </w:rPr>
+        <w:drawing>
+          <wp:inline distT="0" distB="0" distL="0" distR="0" wp14:anchorId="0A8CA0F1" wp14:editId="0EE7E25D">
+            <wp:extent cx="6305550" cy="4229100"/>
+            <wp:effectExtent l="0" t="0" r="0" b="0"/>
+            <wp:docPr id="14" name="Imagem 14"/>
+            <wp:cNvGraphicFramePr>
+              <a:graphicFrameLocks xmlns:a="http://schemas.openxmlformats.org/drawingml/2006/main" noChangeAspect="1"/>
+            </wp:cNvGraphicFramePr>
+            <a:graphic xmlns:a="http://schemas.openxmlformats.org/drawingml/2006/main">
+              <a:graphicData uri="http://schemas.openxmlformats.org/drawingml/2006/picture">
+                <pic:pic xmlns:pic="http://schemas.openxmlformats.org/drawingml/2006/picture">
+                  <pic:nvPicPr>
+                    <pic:cNvPr id="1" name=""/>
+                    <pic:cNvPicPr/>
+                  </pic:nvPicPr>
+                  <pic:blipFill rotWithShape="1">
+                    <a:blip r:embed="rId15"/>
+                    <a:srcRect l="25230" t="20505" r="7540" b="9485"/>
+                    <a:stretch/>
+                  </pic:blipFill>
+                  <pic:spPr bwMode="auto">
+                    <a:xfrm>
+                      <a:off x="0" y="0"/>
+                      <a:ext cx="6312532" cy="4233783"/>
+                    </a:xfrm>
+                    <a:prstGeom prst="rect">
+                      <a:avLst/>
+                    </a:prstGeom>
+                    <a:ln>
+                      <a:noFill/>
+                    </a:ln>
+                    <a:extLst>
+                      <a:ext uri="{53640926-AAD7-44D8-BBD7-CCE9431645EC}">
+                        <a14:shadowObscured xmlns:a14="http://schemas.microsoft.com/office/drawing/2010/main"/>
+                      </a:ext>
+                    </a:extLst>
+                  </pic:spPr>
+                </pic:pic>
+              </a:graphicData>
+            </a:graphic>
+          </wp:inline>
+        </w:drawing>
+      </w:r>
+    </w:p>
+    <w:p/>
     <w:p>
       <w:pPr>
         <w:spacing w:after="0" w:line="259" w:lineRule="auto"/>
@@ -6231,13 +6330,8 @@
               <w:jc w:val="left"/>
             </w:pPr>
             <w:r>
-              <w:t xml:space="preserve">2°Ter feito ao menos uma compra </w:t>
-            </w:r>
-            <w:proofErr w:type="gramStart"/>
-            <w:r>
-              <w:t>bem sucedida</w:t>
-            </w:r>
-            <w:proofErr w:type="gramEnd"/>
+              <w:t>2°Ter feito ao menos uma compra bem sucedida</w:t>
+            </w:r>
           </w:p>
           <w:p>
             <w:pPr>
@@ -6312,55 +6406,55 @@
               <w:jc w:val="left"/>
             </w:pPr>
             <w:r>
+              <w:t>3</w:t>
+            </w:r>
+            <w:r>
+              <w:t>°</w:t>
+            </w:r>
+            <w:r>
+              <w:t>Cliente entra em sua área</w:t>
+            </w:r>
+          </w:p>
+          <w:p>
+            <w:pPr>
+              <w:spacing w:after="0" w:line="259" w:lineRule="auto"/>
+              <w:ind w:left="0" w:firstLine="0"/>
+              <w:jc w:val="left"/>
+            </w:pPr>
+            <w:r>
+              <w:t>4</w:t>
+            </w:r>
+            <w:r>
+              <w:t>°</w:t>
+            </w:r>
+            <w:r>
+              <w:t>Cliente e</w:t>
+            </w:r>
+            <w:r>
+              <w:t>ntra em sessão de visualizar pedidos</w:t>
+            </w:r>
+          </w:p>
+          <w:p>
+            <w:pPr>
+              <w:spacing w:after="0" w:line="259" w:lineRule="auto"/>
+              <w:ind w:left="0" w:firstLine="0"/>
+              <w:jc w:val="left"/>
+            </w:pPr>
+            <w:r>
+              <w:t>5</w:t>
+            </w:r>
+            <w:r>
+              <w:t>°Visualiza pedido.</w:t>
+            </w:r>
+          </w:p>
+          <w:p>
+            <w:pPr>
+              <w:spacing w:after="0" w:line="259" w:lineRule="auto"/>
+              <w:ind w:left="0" w:firstLine="0"/>
+              <w:jc w:val="left"/>
+            </w:pPr>
+            <w:r>
               <w:lastRenderedPageBreak/>
-              <w:t>3</w:t>
-            </w:r>
-            <w:r>
-              <w:t>°</w:t>
-            </w:r>
-            <w:r>
-              <w:t>Cliente entra em sua área</w:t>
-            </w:r>
-          </w:p>
-          <w:p>
-            <w:pPr>
-              <w:spacing w:after="0" w:line="259" w:lineRule="auto"/>
-              <w:ind w:left="0" w:firstLine="0"/>
-              <w:jc w:val="left"/>
-            </w:pPr>
-            <w:r>
-              <w:t>4</w:t>
-            </w:r>
-            <w:r>
-              <w:t>°</w:t>
-            </w:r>
-            <w:r>
-              <w:t>Cliente e</w:t>
-            </w:r>
-            <w:r>
-              <w:t>ntra em sessão de visualizar pedidos</w:t>
-            </w:r>
-          </w:p>
-          <w:p>
-            <w:pPr>
-              <w:spacing w:after="0" w:line="259" w:lineRule="auto"/>
-              <w:ind w:left="0" w:firstLine="0"/>
-              <w:jc w:val="left"/>
-            </w:pPr>
-            <w:r>
-              <w:t>5</w:t>
-            </w:r>
-            <w:r>
-              <w:t>°Visualiza pedido.</w:t>
-            </w:r>
-          </w:p>
-          <w:p>
-            <w:pPr>
-              <w:spacing w:after="0" w:line="259" w:lineRule="auto"/>
-              <w:ind w:left="0" w:firstLine="0"/>
-              <w:jc w:val="left"/>
-            </w:pPr>
-            <w:r>
               <w:t xml:space="preserve"> </w:t>
             </w:r>
           </w:p>
@@ -6634,7 +6728,7 @@
                     <pic:cNvPicPr/>
                   </pic:nvPicPr>
                   <pic:blipFill rotWithShape="1">
-                    <a:blip r:embed="rId14"/>
+                    <a:blip r:embed="rId16"/>
                     <a:srcRect l="23574" t="23626" r="57512" b="18234"/>
                     <a:stretch/>
                   </pic:blipFill>
@@ -6687,7 +6781,7 @@
                     <pic:cNvPicPr/>
                   </pic:nvPicPr>
                   <pic:blipFill rotWithShape="1">
-                    <a:blip r:embed="rId14"/>
+                    <a:blip r:embed="rId16"/>
                     <a:srcRect l="48105" t="23641" r="33586" b="18867"/>
                     <a:stretch/>
                   </pic:blipFill>
@@ -6739,11 +6833,64 @@
     </w:p>
     <w:p>
       <w:pPr>
+        <w:ind w:left="1899" w:firstLine="225"/>
+      </w:pPr>
+      <w:r>
+        <w:rPr>
+          <w:noProof/>
+        </w:rPr>
+        <w:drawing>
+          <wp:inline distT="0" distB="0" distL="0" distR="0" wp14:anchorId="5DA3A89B" wp14:editId="5D4B2C50">
+            <wp:extent cx="4686300" cy="3662403"/>
+            <wp:effectExtent l="0" t="0" r="0" b="0"/>
+            <wp:docPr id="15" name="Imagem 15"/>
+            <wp:cNvGraphicFramePr>
+              <a:graphicFrameLocks xmlns:a="http://schemas.openxmlformats.org/drawingml/2006/main" noChangeAspect="1"/>
+            </wp:cNvGraphicFramePr>
+            <a:graphic xmlns:a="http://schemas.openxmlformats.org/drawingml/2006/main">
+              <a:graphicData uri="http://schemas.openxmlformats.org/drawingml/2006/picture">
+                <pic:pic xmlns:pic="http://schemas.openxmlformats.org/drawingml/2006/picture">
+                  <pic:nvPicPr>
+                    <pic:cNvPr id="1" name=""/>
+                    <pic:cNvPicPr/>
+                  </pic:nvPicPr>
+                  <pic:blipFill rotWithShape="1">
+                    <a:blip r:embed="rId17"/>
+                    <a:srcRect l="33686" t="19632" r="15138" b="9230"/>
+                    <a:stretch/>
+                  </pic:blipFill>
+                  <pic:spPr bwMode="auto">
+                    <a:xfrm>
+                      <a:off x="0" y="0"/>
+                      <a:ext cx="4687911" cy="3663662"/>
+                    </a:xfrm>
+                    <a:prstGeom prst="rect">
+                      <a:avLst/>
+                    </a:prstGeom>
+                    <a:ln>
+                      <a:noFill/>
+                    </a:ln>
+                    <a:extLst>
+                      <a:ext uri="{53640926-AAD7-44D8-BBD7-CCE9431645EC}">
+                        <a14:shadowObscured xmlns:a14="http://schemas.microsoft.com/office/drawing/2010/main"/>
+                      </a:ext>
+                    </a:extLst>
+                  </pic:spPr>
+                </pic:pic>
+              </a:graphicData>
+            </a:graphic>
+          </wp:inline>
+        </w:drawing>
+      </w:r>
+    </w:p>
+    <w:p>
+      <w:pPr>
         <w:spacing w:after="0" w:line="259" w:lineRule="auto"/>
         <w:ind w:left="720" w:firstLine="0"/>
         <w:jc w:val="left"/>
       </w:pPr>
       <w:r>
+        <w:lastRenderedPageBreak/>
         <w:t xml:space="preserve"> </w:t>
       </w:r>
     </w:p>
@@ -6808,7 +6955,6 @@
         <w:rPr>
           <w:noProof/>
         </w:rPr>
-        <w:lastRenderedPageBreak/>
         <w:drawing>
           <wp:inline distT="0" distB="0" distL="0" distR="0" wp14:anchorId="44AFE424" wp14:editId="10BDC376">
             <wp:extent cx="5753100" cy="5153025"/>
@@ -6827,7 +6973,7 @@
                     </pic:cNvPicPr>
                   </pic:nvPicPr>
                   <pic:blipFill>
-                    <a:blip r:embed="rId15">
+                    <a:blip r:embed="rId18">
                       <a:extLst>
                         <a:ext uri="{28A0092B-C50C-407E-A947-70E740481C1C}">
                           <a14:useLocalDpi xmlns:a14="http://schemas.microsoft.com/office/drawing/2010/main" val="0"/>
@@ -6910,7 +7056,7 @@
                     </pic:cNvPicPr>
                   </pic:nvPicPr>
                   <pic:blipFill>
-                    <a:blip r:embed="rId16">
+                    <a:blip r:embed="rId19">
                       <a:extLst>
                         <a:ext uri="{28A0092B-C50C-407E-A947-70E740481C1C}">
                           <a14:useLocalDpi xmlns:a14="http://schemas.microsoft.com/office/drawing/2010/main" val="0"/>
@@ -7152,7 +7298,7 @@
         </w:rPr>
         <w:tab/>
       </w:r>
-      <w:hyperlink r:id="rId17">
+      <w:hyperlink r:id="rId20">
         <w:r>
           <w:rPr>
             <w:b/>
@@ -7162,7 +7308,7 @@
           <w:t>https://blog.runrun.it/canvas</w:t>
         </w:r>
       </w:hyperlink>
-      <w:hyperlink r:id="rId18">
+      <w:hyperlink r:id="rId21">
         <w:r>
           <w:rPr>
             <w:b/>
@@ -7172,7 +7318,7 @@
           <w:t>-</w:t>
         </w:r>
       </w:hyperlink>
-      <w:hyperlink r:id="rId19">
+      <w:hyperlink r:id="rId22">
         <w:r>
           <w:rPr>
             <w:b/>
@@ -7182,7 +7328,7 @@
           <w:t>online/</w:t>
         </w:r>
       </w:hyperlink>
-      <w:hyperlink r:id="rId20">
+      <w:hyperlink r:id="rId23">
         <w:r>
           <w:rPr>
             <w:b/>
@@ -7225,7 +7371,7 @@
         </w:rPr>
         <w:tab/>
       </w:r>
-      <w:hyperlink r:id="rId21" w:anchor="/">
+      <w:hyperlink r:id="rId24" w:anchor="/">
         <w:r>
           <w:rPr>
             <w:b/>
@@ -7235,7 +7381,7 @@
           <w:t>https://sebraecanvas.com/?checkedSAS=true#/</w:t>
         </w:r>
       </w:hyperlink>
-      <w:hyperlink r:id="rId22" w:anchor="/">
+      <w:hyperlink r:id="rId25" w:anchor="/">
         <w:r>
           <w:rPr>
             <w:b/>
@@ -7317,7 +7463,7 @@
         </w:rPr>
         <w:tab/>
       </w:r>
-      <w:hyperlink r:id="rId23">
+      <w:hyperlink r:id="rId26">
         <w:r>
           <w:rPr>
             <w:b/>
@@ -7327,7 +7473,7 @@
           <w:t>https://www.devmedia.com.br/canvas</w:t>
         </w:r>
       </w:hyperlink>
-      <w:hyperlink r:id="rId24">
+      <w:hyperlink r:id="rId27">
         <w:r>
           <w:rPr>
             <w:b/>
@@ -7337,7 +7483,7 @@
           <w:t>-</w:t>
         </w:r>
       </w:hyperlink>
-      <w:hyperlink r:id="rId25">
+      <w:hyperlink r:id="rId28">
         <w:r>
           <w:rPr>
             <w:b/>
@@ -7347,7 +7493,7 @@
           <w:t>req</w:t>
         </w:r>
       </w:hyperlink>
-      <w:hyperlink r:id="rId26">
+      <w:hyperlink r:id="rId29">
         <w:r>
           <w:rPr>
             <w:b/>
@@ -7357,7 +7503,7 @@
           <w:t>-</w:t>
         </w:r>
       </w:hyperlink>
-      <w:hyperlink r:id="rId27">
+      <w:hyperlink r:id="rId30">
         <w:r>
           <w:rPr>
             <w:b/>
@@ -7367,7 +7513,7 @@
           <w:t>levantamento</w:t>
         </w:r>
       </w:hyperlink>
-      <w:hyperlink r:id="rId28">
+      <w:hyperlink r:id="rId31">
         <w:r>
           <w:rPr>
             <w:b/>
@@ -7377,7 +7523,7 @@
           <w:t>-</w:t>
         </w:r>
       </w:hyperlink>
-      <w:hyperlink r:id="rId29">
+      <w:hyperlink r:id="rId32">
         <w:r>
           <w:rPr>
             <w:b/>
@@ -7387,7 +7533,7 @@
           <w:t>de</w:t>
         </w:r>
       </w:hyperlink>
-      <w:hyperlink r:id="rId30">
+      <w:hyperlink r:id="rId33">
         <w:r>
           <w:rPr>
             <w:b/>
@@ -7397,7 +7543,7 @@
           <w:t>-</w:t>
         </w:r>
       </w:hyperlink>
-      <w:hyperlink r:id="rId31">
+      <w:hyperlink r:id="rId34">
         <w:r>
           <w:rPr>
             <w:b/>
@@ -7407,7 +7553,7 @@
           <w:t>requisitos</w:t>
         </w:r>
       </w:hyperlink>
-      <w:hyperlink r:id="rId32">
+      <w:hyperlink r:id="rId35">
         <w:r>
           <w:rPr>
             <w:b/>
@@ -7417,7 +7563,7 @@
           <w:t>-</w:t>
         </w:r>
       </w:hyperlink>
-      <w:hyperlink r:id="rId33">
+      <w:hyperlink r:id="rId36">
         <w:r>
           <w:rPr>
             <w:b/>
@@ -7427,7 +7573,7 @@
           <w:t>de</w:t>
         </w:r>
       </w:hyperlink>
-      <w:hyperlink r:id="rId34">
+      <w:hyperlink r:id="rId37">
         <w:r>
           <w:rPr>
             <w:b/>
@@ -7437,7 +7583,7 @@
           <w:t>-</w:t>
         </w:r>
       </w:hyperlink>
-      <w:hyperlink r:id="rId35">
+      <w:hyperlink r:id="rId38">
         <w:r>
           <w:rPr>
             <w:b/>
@@ -7447,7 +7593,7 @@
           <w:t>software</w:t>
         </w:r>
       </w:hyperlink>
-      <w:hyperlink r:id="rId36">
+      <w:hyperlink r:id="rId39">
         <w:r>
           <w:rPr>
             <w:b/>
@@ -7457,7 +7603,7 @@
           <w:t>-</w:t>
         </w:r>
       </w:hyperlink>
-      <w:hyperlink r:id="rId37">
+      <w:hyperlink r:id="rId40">
         <w:r>
           <w:rPr>
             <w:b/>
@@ -7467,7 +7613,7 @@
           <w:t>com</w:t>
         </w:r>
       </w:hyperlink>
-      <w:hyperlink r:id="rId38">
+      <w:hyperlink r:id="rId41">
         <w:r>
           <w:rPr>
             <w:b/>
@@ -7477,7 +7623,7 @@
           <w:t>-</w:t>
         </w:r>
       </w:hyperlink>
-      <w:hyperlink r:id="rId39">
+      <w:hyperlink r:id="rId42">
         <w:r>
           <w:rPr>
             <w:b/>
@@ -7487,7 +7633,7 @@
           <w:t>canvas/33991</w:t>
         </w:r>
       </w:hyperlink>
-      <w:hyperlink r:id="rId40">
+      <w:hyperlink r:id="rId43">
         <w:r>
           <w:rPr>
             <w:b/>
@@ -7529,7 +7675,7 @@
         </w:rPr>
         <w:t xml:space="preserve">Pitch: </w:t>
       </w:r>
-      <w:hyperlink r:id="rId41">
+      <w:hyperlink r:id="rId44">
         <w:r>
           <w:rPr>
             <w:b/>
@@ -7540,7 +7686,7 @@
           <w:t>https://endeavor.org.br/dinheiro/como</w:t>
         </w:r>
       </w:hyperlink>
-      <w:hyperlink r:id="rId42">
+      <w:hyperlink r:id="rId45">
         <w:r>
           <w:rPr>
             <w:b/>
@@ -7551,7 +7697,7 @@
           <w:t>-</w:t>
         </w:r>
       </w:hyperlink>
-      <w:hyperlink r:id="rId43">
+      <w:hyperlink r:id="rId46">
         <w:r>
           <w:rPr>
             <w:b/>
@@ -7562,7 +7708,7 @@
           <w:t>elaborar</w:t>
         </w:r>
       </w:hyperlink>
-      <w:hyperlink r:id="rId44">
+      <w:hyperlink r:id="rId47">
         <w:r>
           <w:rPr>
             <w:b/>
@@ -7573,7 +7719,7 @@
           <w:t>-</w:t>
         </w:r>
       </w:hyperlink>
-      <w:hyperlink r:id="rId45">
+      <w:hyperlink r:id="rId48">
         <w:r>
           <w:rPr>
             <w:b/>
@@ -7584,7 +7730,7 @@
           <w:t>um</w:t>
         </w:r>
       </w:hyperlink>
-      <w:hyperlink r:id="rId46">
+      <w:hyperlink r:id="rId49">
         <w:r>
           <w:rPr>
             <w:b/>
@@ -7595,7 +7741,7 @@
           <w:t>-</w:t>
         </w:r>
       </w:hyperlink>
-      <w:hyperlink r:id="rId47">
+      <w:hyperlink r:id="rId50">
         <w:r>
           <w:rPr>
             <w:b/>
@@ -7606,7 +7752,7 @@
           <w:t>pitch</w:t>
         </w:r>
       </w:hyperlink>
-      <w:hyperlink r:id="rId48">
+      <w:hyperlink r:id="rId51">
         <w:r>
           <w:rPr>
             <w:b/>
@@ -7617,7 +7763,7 @@
           <w:t>-</w:t>
         </w:r>
       </w:hyperlink>
-      <w:hyperlink r:id="rId49">
+      <w:hyperlink r:id="rId52">
         <w:r>
           <w:rPr>
             <w:b/>
@@ -7628,8 +7774,8 @@
           <w:t>quase</w:t>
         </w:r>
       </w:hyperlink>
-      <w:hyperlink r:id="rId50"/>
-      <w:hyperlink r:id="rId51">
+      <w:hyperlink r:id="rId53"/>
+      <w:hyperlink r:id="rId54">
         <w:r>
           <w:rPr>
             <w:b/>
@@ -7640,7 +7786,7 @@
           <w:t>perfeito/?gclid=Cj0KCQiA4L2BBhCvARIsAO0SBdZklkg_Pj</w:t>
         </w:r>
       </w:hyperlink>
-      <w:hyperlink r:id="rId52">
+      <w:hyperlink r:id="rId55">
         <w:r>
           <w:rPr>
             <w:b/>
@@ -7661,7 +7807,7 @@
           <w:b/>
         </w:rPr>
       </w:pPr>
-      <w:hyperlink r:id="rId53">
+      <w:hyperlink r:id="rId56">
         <w:r>
           <w:rPr>
             <w:b/>
@@ -7671,7 +7817,7 @@
           <w:t>hKa7vXlGCu5oEE1aXKxZUnjMycNKfwoYwSzmhZ3Q1DGcaAk6eEALw_wcB</w:t>
         </w:r>
       </w:hyperlink>
-      <w:hyperlink r:id="rId54">
+      <w:hyperlink r:id="rId57">
         <w:r>
           <w:rPr>
             <w:b/>

</xml_diff>